<commit_message>
documented most of the endpoints in our app for the report.
In the word file
</commit_message>
<xml_diff>
--- a/report.docx
+++ b/report.docx
@@ -620,6 +620,3391 @@
         <w:lastRenderedPageBreak/>
         <w:t>Appendix 3 – Endpoints Description</w:t>
       </w:r>
+    </w:p>
+    <w:p>
+      <w:pPr>
+        <w:tabs>
+          <w:tab w:val="left" w:pos="7514"/>
+        </w:tabs>
+        <w:rPr>
+          <w:rFonts w:ascii="Garamond" w:hAnsi="Garamond"/>
+          <w:sz w:val="24"/>
+          <w:szCs w:val="28"/>
+          <w:lang w:val="en-US"/>
+        </w:rPr>
+      </w:pPr>
+      <w:r>
+        <w:rPr>
+          <w:rFonts w:ascii="Garamond" w:hAnsi="Garamond"/>
+          <w:sz w:val="24"/>
+          <w:szCs w:val="28"/>
+          <w:lang w:val="en-US"/>
+        </w:rPr>
+        <w:t>In this section, we will go through all the endpoints available in the app, describing their functionality and role in the overall app workflow.</w:t>
+      </w:r>
+    </w:p>
+    <w:p>
+      <w:pPr>
+        <w:tabs>
+          <w:tab w:val="left" w:pos="7514"/>
+        </w:tabs>
+        <w:rPr>
+          <w:rFonts w:ascii="Garamond" w:hAnsi="Garamond"/>
+          <w:sz w:val="24"/>
+          <w:szCs w:val="28"/>
+          <w:lang w:val="en-US"/>
+        </w:rPr>
+      </w:pPr>
+      <w:r>
+        <w:rPr>
+          <w:rFonts w:ascii="Garamond" w:hAnsi="Garamond"/>
+          <w:sz w:val="24"/>
+          <w:szCs w:val="28"/>
+          <w:highlight w:val="yellow"/>
+          <w:lang w:val="en-US"/>
+        </w:rPr>
+        <w:t>Add the classification API endpoint</w:t>
+      </w:r>
+      <w:r>
+        <w:rPr>
+          <w:rFonts w:ascii="Garamond" w:hAnsi="Garamond"/>
+          <w:sz w:val="24"/>
+          <w:szCs w:val="28"/>
+          <w:lang w:val="en-US"/>
+        </w:rPr>
+        <w:t>.</w:t>
+      </w:r>
+    </w:p>
+    <w:p>
+      <w:pPr>
+        <w:tabs>
+          <w:tab w:val="left" w:pos="7514"/>
+        </w:tabs>
+        <w:rPr>
+          <w:rFonts w:ascii="Garamond" w:hAnsi="Garamond"/>
+          <w:sz w:val="24"/>
+          <w:szCs w:val="28"/>
+          <w:lang w:val="en-US"/>
+        </w:rPr>
+      </w:pPr>
+      <w:r>
+        <w:rPr>
+          <w:rFonts w:ascii="Garamond" w:hAnsi="Garamond"/>
+          <w:sz w:val="24"/>
+          <w:szCs w:val="28"/>
+          <w:lang w:val="en-US"/>
+        </w:rPr>
+        <w:t>1. `/` - Home</w:t>
+      </w:r>
+    </w:p>
+    <w:p>
+      <w:pPr>
+        <w:tabs>
+          <w:tab w:val="left" w:pos="7514"/>
+        </w:tabs>
+        <w:rPr>
+          <w:rFonts w:ascii="Garamond" w:hAnsi="Garamond"/>
+          <w:sz w:val="24"/>
+          <w:szCs w:val="28"/>
+          <w:lang w:val="en-US"/>
+        </w:rPr>
+      </w:pPr>
+      <w:r>
+        <w:rPr>
+          <w:rFonts w:ascii="Garamond" w:hAnsi="Garamond"/>
+          <w:sz w:val="24"/>
+          <w:szCs w:val="28"/>
+          <w:lang w:val="en-US"/>
+        </w:rPr>
+        <w:t xml:space="preserve">   - Method(s): GET</w:t>
+      </w:r>
+    </w:p>
+    <w:p>
+      <w:pPr>
+        <w:tabs>
+          <w:tab w:val="left" w:pos="7514"/>
+        </w:tabs>
+        <w:rPr>
+          <w:rFonts w:ascii="Garamond" w:hAnsi="Garamond"/>
+          <w:sz w:val="24"/>
+          <w:szCs w:val="28"/>
+          <w:lang w:val="en-US"/>
+        </w:rPr>
+      </w:pPr>
+      <w:r>
+        <w:rPr>
+          <w:rFonts w:ascii="Garamond" w:hAnsi="Garamond"/>
+          <w:sz w:val="24"/>
+          <w:szCs w:val="28"/>
+          <w:lang w:val="en-US"/>
+        </w:rPr>
+        <w:t xml:space="preserve">   - Authentication Required: Yes</w:t>
+      </w:r>
+    </w:p>
+    <w:p>
+      <w:pPr>
+        <w:tabs>
+          <w:tab w:val="left" w:pos="7514"/>
+        </w:tabs>
+        <w:rPr>
+          <w:rFonts w:ascii="Garamond" w:hAnsi="Garamond"/>
+          <w:sz w:val="24"/>
+          <w:szCs w:val="28"/>
+          <w:lang w:val="en-US"/>
+        </w:rPr>
+      </w:pPr>
+      <w:r>
+        <w:rPr>
+          <w:rFonts w:ascii="Garamond" w:hAnsi="Garamond"/>
+          <w:sz w:val="24"/>
+          <w:szCs w:val="28"/>
+          <w:lang w:val="en-US"/>
+        </w:rPr>
+        <w:t xml:space="preserve">   - Description: This endpoint renders the home page for logged-in users. It displays general information about the user and the current game status. </w:t>
+      </w:r>
+    </w:p>
+    <w:p>
+      <w:pPr>
+        <w:tabs>
+          <w:tab w:val="left" w:pos="7514"/>
+        </w:tabs>
+        <w:rPr>
+          <w:rFonts w:ascii="Garamond" w:hAnsi="Garamond"/>
+          <w:sz w:val="24"/>
+          <w:szCs w:val="28"/>
+          <w:lang w:val="en-US"/>
+        </w:rPr>
+      </w:pPr>
+      <w:r>
+        <w:rPr>
+          <w:rFonts w:ascii="Garamond" w:hAnsi="Garamond"/>
+          <w:sz w:val="24"/>
+          <w:szCs w:val="28"/>
+          <w:lang w:val="en-US"/>
+        </w:rPr>
+        <w:t xml:space="preserve">   - Role: This is the main landing page after the user logs in.</w:t>
+      </w:r>
+    </w:p>
+    <w:p>
+      <w:pPr>
+        <w:tabs>
+          <w:tab w:val="left" w:pos="7514"/>
+        </w:tabs>
+        <w:rPr>
+          <w:rFonts w:ascii="Garamond" w:hAnsi="Garamond"/>
+          <w:sz w:val="24"/>
+          <w:szCs w:val="28"/>
+          <w:lang w:val="en-US"/>
+        </w:rPr>
+      </w:pPr>
+    </w:p>
+    <w:p>
+      <w:pPr>
+        <w:tabs>
+          <w:tab w:val="left" w:pos="7514"/>
+        </w:tabs>
+        <w:rPr>
+          <w:rFonts w:ascii="Garamond" w:hAnsi="Garamond"/>
+          <w:sz w:val="24"/>
+          <w:szCs w:val="28"/>
+          <w:lang w:val="en-US"/>
+        </w:rPr>
+      </w:pPr>
+      <w:r>
+        <w:rPr>
+          <w:rFonts w:ascii="Garamond" w:hAnsi="Garamond"/>
+          <w:sz w:val="24"/>
+          <w:szCs w:val="28"/>
+          <w:lang w:val="en-US"/>
+        </w:rPr>
+        <w:t>2. `/sign-up` - Sign Up</w:t>
+      </w:r>
+    </w:p>
+    <w:p>
+      <w:pPr>
+        <w:tabs>
+          <w:tab w:val="left" w:pos="7514"/>
+        </w:tabs>
+        <w:rPr>
+          <w:rFonts w:ascii="Garamond" w:hAnsi="Garamond"/>
+          <w:sz w:val="24"/>
+          <w:szCs w:val="28"/>
+          <w:lang w:val="en-US"/>
+        </w:rPr>
+      </w:pPr>
+      <w:r>
+        <w:rPr>
+          <w:rFonts w:ascii="Garamond" w:hAnsi="Garamond"/>
+          <w:sz w:val="24"/>
+          <w:szCs w:val="28"/>
+          <w:lang w:val="en-US"/>
+        </w:rPr>
+        <w:t xml:space="preserve">   - Method(s): GET, POST</w:t>
+      </w:r>
+    </w:p>
+    <w:p>
+      <w:pPr>
+        <w:tabs>
+          <w:tab w:val="left" w:pos="7514"/>
+        </w:tabs>
+        <w:rPr>
+          <w:rFonts w:ascii="Garamond" w:hAnsi="Garamond"/>
+          <w:sz w:val="24"/>
+          <w:szCs w:val="28"/>
+          <w:lang w:val="en-US"/>
+        </w:rPr>
+      </w:pPr>
+      <w:r>
+        <w:rPr>
+          <w:rFonts w:ascii="Garamond" w:hAnsi="Garamond"/>
+          <w:sz w:val="24"/>
+          <w:szCs w:val="28"/>
+          <w:lang w:val="en-US"/>
+        </w:rPr>
+        <w:t xml:space="preserve">   - Authentication Required: No</w:t>
+      </w:r>
+    </w:p>
+    <w:p>
+      <w:pPr>
+        <w:tabs>
+          <w:tab w:val="left" w:pos="7514"/>
+        </w:tabs>
+        <w:rPr>
+          <w:rFonts w:ascii="Garamond" w:hAnsi="Garamond"/>
+          <w:sz w:val="24"/>
+          <w:szCs w:val="28"/>
+          <w:lang w:val="en-US"/>
+        </w:rPr>
+      </w:pPr>
+      <w:r>
+        <w:rPr>
+          <w:rFonts w:ascii="Garamond" w:hAnsi="Garamond"/>
+          <w:sz w:val="24"/>
+          <w:szCs w:val="28"/>
+          <w:lang w:val="en-US"/>
+        </w:rPr>
+        <w:t xml:space="preserve">   - Description: Users can sign up for an account by providing a username and password. On form submission (POST), the app checks if the username already exists and, if not, creates a new user with encrypted credentials</w:t>
+      </w:r>
+      <w:r>
+        <w:rPr>
+          <w:rFonts w:ascii="Garamond" w:hAnsi="Garamond"/>
+          <w:sz w:val="24"/>
+          <w:szCs w:val="28"/>
+          <w:lang w:val="en-US"/>
+        </w:rPr>
+        <w:t xml:space="preserve"> and log</w:t>
+      </w:r>
+      <w:r>
+        <w:rPr>
+          <w:rFonts w:ascii="Garamond" w:hAnsi="Garamond"/>
+          <w:sz w:val="24"/>
+          <w:szCs w:val="28"/>
+          <w:lang w:val="en-US"/>
+        </w:rPr>
+        <w:t>s</w:t>
+      </w:r>
+      <w:r>
+        <w:rPr>
+          <w:rFonts w:ascii="Garamond" w:hAnsi="Garamond"/>
+          <w:sz w:val="24"/>
+          <w:szCs w:val="28"/>
+          <w:lang w:val="en-US"/>
+        </w:rPr>
+        <w:t xml:space="preserve"> it i</w:t>
+      </w:r>
+      <w:r>
+        <w:rPr>
+          <w:rFonts w:ascii="Garamond" w:hAnsi="Garamond"/>
+          <w:sz w:val="24"/>
+          <w:szCs w:val="28"/>
+          <w:lang w:val="en-US"/>
+        </w:rPr>
+        <w:t>nto the database.</w:t>
+      </w:r>
+    </w:p>
+    <w:p>
+      <w:pPr>
+        <w:tabs>
+          <w:tab w:val="left" w:pos="7514"/>
+        </w:tabs>
+        <w:rPr>
+          <w:rFonts w:ascii="Garamond" w:hAnsi="Garamond"/>
+          <w:sz w:val="24"/>
+          <w:szCs w:val="28"/>
+          <w:lang w:val="en-US"/>
+        </w:rPr>
+      </w:pPr>
+      <w:r>
+        <w:rPr>
+          <w:rFonts w:ascii="Garamond" w:hAnsi="Garamond"/>
+          <w:sz w:val="24"/>
+          <w:szCs w:val="28"/>
+          <w:lang w:val="en-US"/>
+        </w:rPr>
+        <w:t xml:space="preserve">   - Role: Facilitates user registration and redirects the user to the home page upon successful sign-up.</w:t>
+      </w:r>
+    </w:p>
+    <w:p>
+      <w:pPr>
+        <w:tabs>
+          <w:tab w:val="left" w:pos="7514"/>
+        </w:tabs>
+        <w:rPr>
+          <w:rFonts w:ascii="Garamond" w:hAnsi="Garamond"/>
+          <w:sz w:val="24"/>
+          <w:szCs w:val="28"/>
+          <w:lang w:val="en-US"/>
+        </w:rPr>
+      </w:pPr>
+    </w:p>
+    <w:p>
+      <w:pPr>
+        <w:tabs>
+          <w:tab w:val="left" w:pos="7514"/>
+        </w:tabs>
+        <w:rPr>
+          <w:rFonts w:ascii="Garamond" w:hAnsi="Garamond"/>
+          <w:sz w:val="24"/>
+          <w:szCs w:val="28"/>
+          <w:lang w:val="en-US"/>
+        </w:rPr>
+      </w:pPr>
+      <w:r>
+        <w:rPr>
+          <w:rFonts w:ascii="Garamond" w:hAnsi="Garamond"/>
+          <w:sz w:val="24"/>
+          <w:szCs w:val="28"/>
+          <w:lang w:val="en-US"/>
+        </w:rPr>
+        <w:t>3. `/login` - Login</w:t>
+      </w:r>
+    </w:p>
+    <w:p>
+      <w:pPr>
+        <w:tabs>
+          <w:tab w:val="left" w:pos="7514"/>
+        </w:tabs>
+        <w:rPr>
+          <w:rFonts w:ascii="Garamond" w:hAnsi="Garamond"/>
+          <w:sz w:val="24"/>
+          <w:szCs w:val="28"/>
+          <w:lang w:val="en-US"/>
+        </w:rPr>
+      </w:pPr>
+      <w:r>
+        <w:rPr>
+          <w:rFonts w:ascii="Garamond" w:hAnsi="Garamond"/>
+          <w:sz w:val="24"/>
+          <w:szCs w:val="28"/>
+          <w:lang w:val="en-US"/>
+        </w:rPr>
+        <w:t xml:space="preserve">   - Method(s): GET, POST</w:t>
+      </w:r>
+    </w:p>
+    <w:p>
+      <w:pPr>
+        <w:tabs>
+          <w:tab w:val="left" w:pos="7514"/>
+        </w:tabs>
+        <w:rPr>
+          <w:rFonts w:ascii="Garamond" w:hAnsi="Garamond"/>
+          <w:sz w:val="24"/>
+          <w:szCs w:val="28"/>
+          <w:lang w:val="en-US"/>
+        </w:rPr>
+      </w:pPr>
+      <w:r>
+        <w:rPr>
+          <w:rFonts w:ascii="Garamond" w:hAnsi="Garamond"/>
+          <w:sz w:val="24"/>
+          <w:szCs w:val="28"/>
+          <w:lang w:val="en-US"/>
+        </w:rPr>
+        <w:t xml:space="preserve">   - Authentication Required: No</w:t>
+      </w:r>
+    </w:p>
+    <w:p>
+      <w:pPr>
+        <w:tabs>
+          <w:tab w:val="left" w:pos="7514"/>
+        </w:tabs>
+        <w:rPr>
+          <w:rFonts w:ascii="Garamond" w:hAnsi="Garamond"/>
+          <w:sz w:val="24"/>
+          <w:szCs w:val="28"/>
+          <w:lang w:val="en-US"/>
+        </w:rPr>
+      </w:pPr>
+      <w:r>
+        <w:rPr>
+          <w:rFonts w:ascii="Garamond" w:hAnsi="Garamond"/>
+          <w:sz w:val="24"/>
+          <w:szCs w:val="28"/>
+          <w:lang w:val="en-US"/>
+        </w:rPr>
+        <w:t xml:space="preserve">   - Description: The login page allows users to enter their username and password to authenticate. On a successful login, the user is redirected to the home page.</w:t>
+      </w:r>
+    </w:p>
+    <w:p>
+      <w:pPr>
+        <w:tabs>
+          <w:tab w:val="left" w:pos="7514"/>
+        </w:tabs>
+        <w:rPr>
+          <w:rFonts w:ascii="Garamond" w:hAnsi="Garamond"/>
+          <w:sz w:val="24"/>
+          <w:szCs w:val="28"/>
+          <w:lang w:val="en-US"/>
+        </w:rPr>
+      </w:pPr>
+      <w:r>
+        <w:rPr>
+          <w:rFonts w:ascii="Garamond" w:hAnsi="Garamond"/>
+          <w:sz w:val="24"/>
+          <w:szCs w:val="28"/>
+          <w:lang w:val="en-US"/>
+        </w:rPr>
+        <w:t xml:space="preserve">   - Role: Handles user login, verifies credentials, and initiates a user session.</w:t>
+      </w:r>
+    </w:p>
+    <w:p>
+      <w:pPr>
+        <w:tabs>
+          <w:tab w:val="left" w:pos="7514"/>
+        </w:tabs>
+        <w:rPr>
+          <w:rFonts w:ascii="Garamond" w:hAnsi="Garamond"/>
+          <w:sz w:val="24"/>
+          <w:szCs w:val="28"/>
+          <w:lang w:val="en-US"/>
+        </w:rPr>
+      </w:pPr>
+    </w:p>
+    <w:p>
+      <w:pPr>
+        <w:tabs>
+          <w:tab w:val="left" w:pos="7514"/>
+        </w:tabs>
+        <w:rPr>
+          <w:rFonts w:ascii="Garamond" w:hAnsi="Garamond"/>
+          <w:sz w:val="24"/>
+          <w:szCs w:val="28"/>
+          <w:lang w:val="en-US"/>
+        </w:rPr>
+      </w:pPr>
+      <w:r>
+        <w:rPr>
+          <w:rFonts w:ascii="Garamond" w:hAnsi="Garamond"/>
+          <w:sz w:val="24"/>
+          <w:szCs w:val="28"/>
+          <w:lang w:val="en-US"/>
+        </w:rPr>
+        <w:t>4. `/logout` - Logout</w:t>
+      </w:r>
+    </w:p>
+    <w:p>
+      <w:pPr>
+        <w:tabs>
+          <w:tab w:val="left" w:pos="7514"/>
+        </w:tabs>
+        <w:rPr>
+          <w:rFonts w:ascii="Garamond" w:hAnsi="Garamond"/>
+          <w:sz w:val="24"/>
+          <w:szCs w:val="28"/>
+          <w:lang w:val="en-US"/>
+        </w:rPr>
+      </w:pPr>
+      <w:r>
+        <w:rPr>
+          <w:rFonts w:ascii="Garamond" w:hAnsi="Garamond"/>
+          <w:sz w:val="24"/>
+          <w:szCs w:val="28"/>
+          <w:lang w:val="en-US"/>
+        </w:rPr>
+        <w:t xml:space="preserve">   - Method(s): GET</w:t>
+      </w:r>
+    </w:p>
+    <w:p>
+      <w:pPr>
+        <w:tabs>
+          <w:tab w:val="left" w:pos="7514"/>
+        </w:tabs>
+        <w:rPr>
+          <w:rFonts w:ascii="Garamond" w:hAnsi="Garamond"/>
+          <w:sz w:val="24"/>
+          <w:szCs w:val="28"/>
+          <w:lang w:val="en-US"/>
+        </w:rPr>
+      </w:pPr>
+      <w:r>
+        <w:rPr>
+          <w:rFonts w:ascii="Garamond" w:hAnsi="Garamond"/>
+          <w:sz w:val="24"/>
+          <w:szCs w:val="28"/>
+          <w:lang w:val="en-US"/>
+        </w:rPr>
+        <w:lastRenderedPageBreak/>
+        <w:t xml:space="preserve">   - Authentication Required: Yes</w:t>
+      </w:r>
+    </w:p>
+    <w:p>
+      <w:pPr>
+        <w:tabs>
+          <w:tab w:val="left" w:pos="7514"/>
+        </w:tabs>
+        <w:rPr>
+          <w:rFonts w:ascii="Garamond" w:hAnsi="Garamond"/>
+          <w:sz w:val="24"/>
+          <w:szCs w:val="28"/>
+          <w:lang w:val="en-US"/>
+        </w:rPr>
+      </w:pPr>
+      <w:r>
+        <w:rPr>
+          <w:rFonts w:ascii="Garamond" w:hAnsi="Garamond"/>
+          <w:sz w:val="24"/>
+          <w:szCs w:val="28"/>
+          <w:lang w:val="en-US"/>
+        </w:rPr>
+        <w:t xml:space="preserve">   - Description: Logs the user out of the app and redirects them to the home page.</w:t>
+      </w:r>
+    </w:p>
+    <w:p>
+      <w:pPr>
+        <w:tabs>
+          <w:tab w:val="left" w:pos="7514"/>
+        </w:tabs>
+        <w:rPr>
+          <w:rFonts w:ascii="Garamond" w:hAnsi="Garamond"/>
+          <w:sz w:val="24"/>
+          <w:szCs w:val="28"/>
+          <w:lang w:val="en-US"/>
+        </w:rPr>
+      </w:pPr>
+      <w:r>
+        <w:rPr>
+          <w:rFonts w:ascii="Garamond" w:hAnsi="Garamond"/>
+          <w:sz w:val="24"/>
+          <w:szCs w:val="28"/>
+          <w:lang w:val="en-US"/>
+        </w:rPr>
+        <w:t xml:space="preserve">   - Role: Ends the user’s session and ensures proper logout behavior.</w:t>
+      </w:r>
+    </w:p>
+    <w:p>
+      <w:pPr>
+        <w:tabs>
+          <w:tab w:val="left" w:pos="7514"/>
+        </w:tabs>
+        <w:rPr>
+          <w:rFonts w:ascii="Garamond" w:hAnsi="Garamond"/>
+          <w:sz w:val="24"/>
+          <w:szCs w:val="28"/>
+          <w:lang w:val="en-US"/>
+        </w:rPr>
+      </w:pPr>
+    </w:p>
+    <w:p>
+      <w:pPr>
+        <w:tabs>
+          <w:tab w:val="left" w:pos="7514"/>
+        </w:tabs>
+        <w:rPr>
+          <w:rFonts w:ascii="Garamond" w:hAnsi="Garamond"/>
+          <w:sz w:val="24"/>
+          <w:szCs w:val="28"/>
+          <w:lang w:val="en-US"/>
+        </w:rPr>
+      </w:pPr>
+      <w:r>
+        <w:rPr>
+          <w:rFonts w:ascii="Garamond" w:hAnsi="Garamond"/>
+          <w:sz w:val="24"/>
+          <w:szCs w:val="28"/>
+          <w:lang w:val="en-US"/>
+        </w:rPr>
+        <w:t>5. `/join-game` - Join Game</w:t>
+      </w:r>
+    </w:p>
+    <w:p>
+      <w:pPr>
+        <w:tabs>
+          <w:tab w:val="left" w:pos="7514"/>
+        </w:tabs>
+        <w:rPr>
+          <w:rFonts w:ascii="Garamond" w:hAnsi="Garamond"/>
+          <w:sz w:val="24"/>
+          <w:szCs w:val="28"/>
+          <w:lang w:val="en-US"/>
+        </w:rPr>
+      </w:pPr>
+      <w:r>
+        <w:rPr>
+          <w:rFonts w:ascii="Garamond" w:hAnsi="Garamond"/>
+          <w:sz w:val="24"/>
+          <w:szCs w:val="28"/>
+          <w:lang w:val="en-US"/>
+        </w:rPr>
+        <w:t xml:space="preserve">   - Method(s): GET</w:t>
+      </w:r>
+    </w:p>
+    <w:p>
+      <w:pPr>
+        <w:tabs>
+          <w:tab w:val="left" w:pos="7514"/>
+        </w:tabs>
+        <w:rPr>
+          <w:rFonts w:ascii="Garamond" w:hAnsi="Garamond"/>
+          <w:sz w:val="24"/>
+          <w:szCs w:val="28"/>
+          <w:lang w:val="en-US"/>
+        </w:rPr>
+      </w:pPr>
+      <w:r>
+        <w:rPr>
+          <w:rFonts w:ascii="Garamond" w:hAnsi="Garamond"/>
+          <w:sz w:val="24"/>
+          <w:szCs w:val="28"/>
+          <w:lang w:val="en-US"/>
+        </w:rPr>
+        <w:t xml:space="preserve">   - Authentication Required: Yes</w:t>
+      </w:r>
+    </w:p>
+    <w:p>
+      <w:pPr>
+        <w:tabs>
+          <w:tab w:val="left" w:pos="7514"/>
+        </w:tabs>
+        <w:rPr>
+          <w:rFonts w:ascii="Garamond" w:hAnsi="Garamond"/>
+          <w:sz w:val="24"/>
+          <w:szCs w:val="28"/>
+          <w:lang w:val="en-US"/>
+        </w:rPr>
+      </w:pPr>
+      <w:r>
+        <w:rPr>
+          <w:rFonts w:ascii="Garamond" w:hAnsi="Garamond"/>
+          <w:sz w:val="24"/>
+          <w:szCs w:val="28"/>
+          <w:lang w:val="en-US"/>
+        </w:rPr>
+        <w:t xml:space="preserve">   - Description: Allows the logged-in user to </w:t>
+      </w:r>
+      <w:r>
+        <w:rPr>
+          <w:rFonts w:ascii="Garamond" w:hAnsi="Garamond"/>
+          <w:sz w:val="24"/>
+          <w:szCs w:val="28"/>
+          <w:lang w:val="en-US"/>
+        </w:rPr>
+        <w:t xml:space="preserve">create a new game or </w:t>
+      </w:r>
+      <w:r>
+        <w:rPr>
+          <w:rFonts w:ascii="Garamond" w:hAnsi="Garamond"/>
+          <w:sz w:val="24"/>
+          <w:szCs w:val="28"/>
+          <w:lang w:val="en-US"/>
+        </w:rPr>
+        <w:t>join an ongoing game.</w:t>
+      </w:r>
+      <w:r>
+        <w:rPr>
+          <w:rFonts w:ascii="Garamond" w:hAnsi="Garamond"/>
+          <w:sz w:val="24"/>
+          <w:szCs w:val="28"/>
+          <w:lang w:val="en-US"/>
+        </w:rPr>
+        <w:t xml:space="preserve"> At this age, the user chooses one of 3 options – create a new game, join a game using code (a game someone else has already created), and join a random game – wait until someone else wants to join a random match and be paired up.</w:t>
+      </w:r>
+    </w:p>
+    <w:p>
+      <w:pPr>
+        <w:tabs>
+          <w:tab w:val="left" w:pos="7514"/>
+        </w:tabs>
+        <w:rPr>
+          <w:rFonts w:ascii="Garamond" w:hAnsi="Garamond"/>
+          <w:sz w:val="24"/>
+          <w:szCs w:val="28"/>
+          <w:lang w:val="en-US"/>
+        </w:rPr>
+      </w:pPr>
+      <w:r>
+        <w:rPr>
+          <w:rFonts w:ascii="Garamond" w:hAnsi="Garamond"/>
+          <w:sz w:val="24"/>
+          <w:szCs w:val="28"/>
+          <w:lang w:val="en-US"/>
+        </w:rPr>
+        <w:t xml:space="preserve">   - Role: Handles game joining for users, directing them to the game lobby.</w:t>
+      </w:r>
+    </w:p>
+    <w:p>
+      <w:pPr>
+        <w:tabs>
+          <w:tab w:val="left" w:pos="7514"/>
+        </w:tabs>
+        <w:rPr>
+          <w:rFonts w:ascii="Garamond" w:hAnsi="Garamond"/>
+          <w:sz w:val="24"/>
+          <w:szCs w:val="28"/>
+          <w:lang w:val="en-US"/>
+        </w:rPr>
+      </w:pPr>
+    </w:p>
+    <w:p>
+      <w:pPr>
+        <w:tabs>
+          <w:tab w:val="left" w:pos="7514"/>
+        </w:tabs>
+        <w:rPr>
+          <w:rFonts w:ascii="Garamond" w:hAnsi="Garamond"/>
+          <w:sz w:val="24"/>
+          <w:szCs w:val="28"/>
+          <w:lang w:val="en-US"/>
+        </w:rPr>
+      </w:pPr>
+      <w:r>
+        <w:rPr>
+          <w:rFonts w:ascii="Garamond" w:hAnsi="Garamond"/>
+          <w:sz w:val="24"/>
+          <w:szCs w:val="28"/>
+          <w:lang w:val="en-US"/>
+        </w:rPr>
+        <w:t>6. `/start-game` - Start Game</w:t>
+      </w:r>
+    </w:p>
+    <w:p>
+      <w:pPr>
+        <w:tabs>
+          <w:tab w:val="left" w:pos="7514"/>
+        </w:tabs>
+        <w:rPr>
+          <w:rFonts w:ascii="Garamond" w:hAnsi="Garamond"/>
+          <w:sz w:val="24"/>
+          <w:szCs w:val="28"/>
+          <w:lang w:val="en-US"/>
+        </w:rPr>
+      </w:pPr>
+      <w:r>
+        <w:rPr>
+          <w:rFonts w:ascii="Garamond" w:hAnsi="Garamond"/>
+          <w:sz w:val="24"/>
+          <w:szCs w:val="28"/>
+          <w:lang w:val="en-US"/>
+        </w:rPr>
+        <w:t xml:space="preserve">   - Method(s): GET</w:t>
+      </w:r>
+    </w:p>
+    <w:p>
+      <w:pPr>
+        <w:tabs>
+          <w:tab w:val="left" w:pos="7514"/>
+        </w:tabs>
+        <w:rPr>
+          <w:rFonts w:ascii="Garamond" w:hAnsi="Garamond"/>
+          <w:sz w:val="24"/>
+          <w:szCs w:val="28"/>
+          <w:lang w:val="en-US"/>
+        </w:rPr>
+      </w:pPr>
+      <w:r>
+        <w:rPr>
+          <w:rFonts w:ascii="Garamond" w:hAnsi="Garamond"/>
+          <w:sz w:val="24"/>
+          <w:szCs w:val="28"/>
+          <w:lang w:val="en-US"/>
+        </w:rPr>
+        <w:t xml:space="preserve">   - Authentication Required: Yes</w:t>
+      </w:r>
+    </w:p>
+    <w:p>
+      <w:pPr>
+        <w:tabs>
+          <w:tab w:val="left" w:pos="7514"/>
+        </w:tabs>
+        <w:rPr>
+          <w:rFonts w:ascii="Garamond" w:hAnsi="Garamond"/>
+          <w:sz w:val="24"/>
+          <w:szCs w:val="28"/>
+          <w:lang w:val="en-US"/>
+        </w:rPr>
+      </w:pPr>
+      <w:r>
+        <w:rPr>
+          <w:rFonts w:ascii="Garamond" w:hAnsi="Garamond"/>
+          <w:sz w:val="24"/>
+          <w:szCs w:val="28"/>
+          <w:lang w:val="en-US"/>
+        </w:rPr>
+        <w:t xml:space="preserve">   - Description: Enables the user to create a new game with a unique game code. It checks for any existing games the user may have initiated and deletes them before creating a new one</w:t>
+      </w:r>
+      <w:r>
+        <w:rPr>
+          <w:rFonts w:ascii="Garamond" w:hAnsi="Garamond"/>
+          <w:sz w:val="24"/>
+          <w:szCs w:val="28"/>
+          <w:lang w:val="en-US"/>
+        </w:rPr>
+        <w:t xml:space="preserve"> to avoid duplication, as it does not hurt any other user.</w:t>
+      </w:r>
+    </w:p>
+    <w:p>
+      <w:pPr>
+        <w:tabs>
+          <w:tab w:val="left" w:pos="7514"/>
+        </w:tabs>
+        <w:rPr>
+          <w:rFonts w:ascii="Garamond" w:hAnsi="Garamond"/>
+          <w:sz w:val="24"/>
+          <w:szCs w:val="28"/>
+          <w:lang w:val="en-US"/>
+        </w:rPr>
+      </w:pPr>
+      <w:r>
+        <w:rPr>
+          <w:rFonts w:ascii="Garamond" w:hAnsi="Garamond"/>
+          <w:sz w:val="24"/>
+          <w:szCs w:val="28"/>
+          <w:lang w:val="en-US"/>
+        </w:rPr>
+        <w:t xml:space="preserve">   - Role: Responsible for game creation, storing the game details in the database, and redirecting the user to the waiting room for the new game.</w:t>
+      </w:r>
+    </w:p>
+    <w:p>
+      <w:pPr>
+        <w:tabs>
+          <w:tab w:val="left" w:pos="7514"/>
+        </w:tabs>
+        <w:rPr>
+          <w:rFonts w:ascii="Garamond" w:hAnsi="Garamond"/>
+          <w:sz w:val="24"/>
+          <w:szCs w:val="28"/>
+          <w:lang w:val="en-US"/>
+        </w:rPr>
+      </w:pPr>
+    </w:p>
+    <w:p>
+      <w:pPr>
+        <w:tabs>
+          <w:tab w:val="left" w:pos="7514"/>
+        </w:tabs>
+        <w:rPr>
+          <w:rFonts w:ascii="Garamond" w:hAnsi="Garamond"/>
+          <w:sz w:val="24"/>
+          <w:szCs w:val="28"/>
+          <w:lang w:val="en-US"/>
+        </w:rPr>
+      </w:pPr>
+      <w:r>
+        <w:rPr>
+          <w:rFonts w:ascii="Garamond" w:hAnsi="Garamond"/>
+          <w:sz w:val="24"/>
+          <w:szCs w:val="28"/>
+          <w:lang w:val="en-US"/>
+        </w:rPr>
+        <w:t>7. `/waiting-room-created-game` - Waiting Room for Created Game</w:t>
+      </w:r>
+    </w:p>
+    <w:p>
+      <w:pPr>
+        <w:tabs>
+          <w:tab w:val="left" w:pos="7514"/>
+        </w:tabs>
+        <w:rPr>
+          <w:rFonts w:ascii="Garamond" w:hAnsi="Garamond"/>
+          <w:sz w:val="24"/>
+          <w:szCs w:val="28"/>
+          <w:lang w:val="en-US"/>
+        </w:rPr>
+      </w:pPr>
+      <w:r>
+        <w:rPr>
+          <w:rFonts w:ascii="Garamond" w:hAnsi="Garamond"/>
+          <w:sz w:val="24"/>
+          <w:szCs w:val="28"/>
+          <w:lang w:val="en-US"/>
+        </w:rPr>
+        <w:t xml:space="preserve">   - Method(s): GET</w:t>
+      </w:r>
+    </w:p>
+    <w:p>
+      <w:pPr>
+        <w:tabs>
+          <w:tab w:val="left" w:pos="7514"/>
+        </w:tabs>
+        <w:rPr>
+          <w:rFonts w:ascii="Garamond" w:hAnsi="Garamond"/>
+          <w:sz w:val="24"/>
+          <w:szCs w:val="28"/>
+          <w:lang w:val="en-US"/>
+        </w:rPr>
+      </w:pPr>
+      <w:r>
+        <w:rPr>
+          <w:rFonts w:ascii="Garamond" w:hAnsi="Garamond"/>
+          <w:sz w:val="24"/>
+          <w:szCs w:val="28"/>
+          <w:lang w:val="en-US"/>
+        </w:rPr>
+        <w:t xml:space="preserve">   - Authentication Required: Yes</w:t>
+      </w:r>
+    </w:p>
+    <w:p>
+      <w:pPr>
+        <w:tabs>
+          <w:tab w:val="left" w:pos="7514"/>
+        </w:tabs>
+        <w:rPr>
+          <w:rFonts w:ascii="Garamond" w:hAnsi="Garamond"/>
+          <w:sz w:val="24"/>
+          <w:szCs w:val="28"/>
+          <w:lang w:val="en-US"/>
+        </w:rPr>
+      </w:pPr>
+      <w:r>
+        <w:rPr>
+          <w:rFonts w:ascii="Garamond" w:hAnsi="Garamond"/>
+          <w:sz w:val="24"/>
+          <w:szCs w:val="28"/>
+          <w:lang w:val="en-US"/>
+        </w:rPr>
+        <w:t xml:space="preserve">   - Description: Renders the waiting room for a user who has created a game and is waiting for another player to join.</w:t>
+      </w:r>
+    </w:p>
+    <w:p>
+      <w:pPr>
+        <w:tabs>
+          <w:tab w:val="left" w:pos="7514"/>
+        </w:tabs>
+        <w:rPr>
+          <w:rFonts w:ascii="Garamond" w:hAnsi="Garamond"/>
+          <w:sz w:val="24"/>
+          <w:szCs w:val="28"/>
+          <w:lang w:val="en-US"/>
+        </w:rPr>
+      </w:pPr>
+      <w:r>
+        <w:rPr>
+          <w:rFonts w:ascii="Garamond" w:hAnsi="Garamond"/>
+          <w:sz w:val="24"/>
+          <w:szCs w:val="28"/>
+          <w:lang w:val="en-US"/>
+        </w:rPr>
+        <w:t xml:space="preserve">   - Role: Provides an interface for the user to wait for a second player to join the created game.</w:t>
+      </w:r>
+    </w:p>
+    <w:p>
+      <w:pPr>
+        <w:tabs>
+          <w:tab w:val="left" w:pos="7514"/>
+        </w:tabs>
+        <w:rPr>
+          <w:rFonts w:ascii="Garamond" w:hAnsi="Garamond"/>
+          <w:sz w:val="24"/>
+          <w:szCs w:val="28"/>
+          <w:lang w:val="en-US"/>
+        </w:rPr>
+      </w:pPr>
+    </w:p>
+    <w:p>
+      <w:pPr>
+        <w:tabs>
+          <w:tab w:val="left" w:pos="7514"/>
+        </w:tabs>
+        <w:rPr>
+          <w:rFonts w:ascii="Garamond" w:hAnsi="Garamond"/>
+          <w:sz w:val="24"/>
+          <w:szCs w:val="28"/>
+          <w:lang w:val="en-US"/>
+        </w:rPr>
+      </w:pPr>
+      <w:r>
+        <w:rPr>
+          <w:rFonts w:ascii="Garamond" w:hAnsi="Garamond"/>
+          <w:sz w:val="24"/>
+          <w:szCs w:val="28"/>
+          <w:lang w:val="en-US"/>
+        </w:rPr>
+        <w:lastRenderedPageBreak/>
+        <w:t>8. `/check-created-game` - Check Created Game Status</w:t>
+      </w:r>
+    </w:p>
+    <w:p>
+      <w:pPr>
+        <w:tabs>
+          <w:tab w:val="left" w:pos="7514"/>
+        </w:tabs>
+        <w:rPr>
+          <w:rFonts w:ascii="Garamond" w:hAnsi="Garamond"/>
+          <w:sz w:val="24"/>
+          <w:szCs w:val="28"/>
+          <w:lang w:val="en-US"/>
+        </w:rPr>
+      </w:pPr>
+      <w:r>
+        <w:rPr>
+          <w:rFonts w:ascii="Garamond" w:hAnsi="Garamond"/>
+          <w:sz w:val="24"/>
+          <w:szCs w:val="28"/>
+          <w:lang w:val="en-US"/>
+        </w:rPr>
+        <w:t xml:space="preserve">   - Method(s): GET</w:t>
+      </w:r>
+    </w:p>
+    <w:p>
+      <w:pPr>
+        <w:tabs>
+          <w:tab w:val="left" w:pos="7514"/>
+        </w:tabs>
+        <w:rPr>
+          <w:rFonts w:ascii="Garamond" w:hAnsi="Garamond"/>
+          <w:sz w:val="24"/>
+          <w:szCs w:val="28"/>
+          <w:lang w:val="en-US"/>
+        </w:rPr>
+      </w:pPr>
+      <w:r>
+        <w:rPr>
+          <w:rFonts w:ascii="Garamond" w:hAnsi="Garamond"/>
+          <w:sz w:val="24"/>
+          <w:szCs w:val="28"/>
+          <w:lang w:val="en-US"/>
+        </w:rPr>
+        <w:t xml:space="preserve">   - Authentication Required: Yes</w:t>
+      </w:r>
+    </w:p>
+    <w:p>
+      <w:pPr>
+        <w:tabs>
+          <w:tab w:val="left" w:pos="7514"/>
+        </w:tabs>
+        <w:rPr>
+          <w:rFonts w:ascii="Garamond" w:hAnsi="Garamond"/>
+          <w:sz w:val="24"/>
+          <w:szCs w:val="28"/>
+          <w:lang w:val="en-US"/>
+        </w:rPr>
+      </w:pPr>
+      <w:r>
+        <w:rPr>
+          <w:rFonts w:ascii="Garamond" w:hAnsi="Garamond"/>
+          <w:sz w:val="24"/>
+          <w:szCs w:val="28"/>
+          <w:lang w:val="en-US"/>
+        </w:rPr>
+        <w:t xml:space="preserve">   - Description: Periodically checks if another player has joined the game created by the user.</w:t>
+      </w:r>
+    </w:p>
+    <w:p>
+      <w:pPr>
+        <w:tabs>
+          <w:tab w:val="left" w:pos="7514"/>
+        </w:tabs>
+        <w:rPr>
+          <w:rFonts w:ascii="Garamond" w:hAnsi="Garamond"/>
+          <w:sz w:val="24"/>
+          <w:szCs w:val="28"/>
+          <w:lang w:val="en-US"/>
+        </w:rPr>
+      </w:pPr>
+      <w:r>
+        <w:rPr>
+          <w:rFonts w:ascii="Garamond" w:hAnsi="Garamond"/>
+          <w:sz w:val="24"/>
+          <w:szCs w:val="28"/>
+          <w:lang w:val="en-US"/>
+        </w:rPr>
+        <w:t xml:space="preserve">   - Role: Used for polling the server to check the status of the created game.</w:t>
+      </w:r>
+    </w:p>
+    <w:p>
+      <w:pPr>
+        <w:tabs>
+          <w:tab w:val="left" w:pos="7514"/>
+        </w:tabs>
+        <w:rPr>
+          <w:rFonts w:ascii="Garamond" w:hAnsi="Garamond"/>
+          <w:sz w:val="24"/>
+          <w:szCs w:val="28"/>
+          <w:lang w:val="en-US"/>
+        </w:rPr>
+      </w:pPr>
+    </w:p>
+    <w:p>
+      <w:pPr>
+        <w:tabs>
+          <w:tab w:val="left" w:pos="7514"/>
+        </w:tabs>
+        <w:rPr>
+          <w:rFonts w:ascii="Garamond" w:hAnsi="Garamond"/>
+          <w:sz w:val="24"/>
+          <w:szCs w:val="28"/>
+          <w:lang w:val="en-US"/>
+        </w:rPr>
+      </w:pPr>
+      <w:r>
+        <w:rPr>
+          <w:rFonts w:ascii="Garamond" w:hAnsi="Garamond"/>
+          <w:sz w:val="24"/>
+          <w:szCs w:val="28"/>
+          <w:lang w:val="en-US"/>
+        </w:rPr>
+        <w:t>9. `/leave-created-game-waiting-room` - Leave Waiting Room for Created Game</w:t>
+      </w:r>
+    </w:p>
+    <w:p>
+      <w:pPr>
+        <w:tabs>
+          <w:tab w:val="left" w:pos="7514"/>
+        </w:tabs>
+        <w:rPr>
+          <w:rFonts w:ascii="Garamond" w:hAnsi="Garamond"/>
+          <w:sz w:val="24"/>
+          <w:szCs w:val="28"/>
+          <w:lang w:val="en-US"/>
+        </w:rPr>
+      </w:pPr>
+      <w:r>
+        <w:rPr>
+          <w:rFonts w:ascii="Garamond" w:hAnsi="Garamond"/>
+          <w:sz w:val="24"/>
+          <w:szCs w:val="28"/>
+          <w:lang w:val="en-US"/>
+        </w:rPr>
+        <w:t xml:space="preserve">   - Method(s): POST</w:t>
+      </w:r>
+    </w:p>
+    <w:p>
+      <w:pPr>
+        <w:tabs>
+          <w:tab w:val="left" w:pos="7514"/>
+        </w:tabs>
+        <w:rPr>
+          <w:rFonts w:ascii="Garamond" w:hAnsi="Garamond"/>
+          <w:sz w:val="24"/>
+          <w:szCs w:val="28"/>
+          <w:lang w:val="en-US"/>
+        </w:rPr>
+      </w:pPr>
+      <w:r>
+        <w:rPr>
+          <w:rFonts w:ascii="Garamond" w:hAnsi="Garamond"/>
+          <w:sz w:val="24"/>
+          <w:szCs w:val="28"/>
+          <w:lang w:val="en-US"/>
+        </w:rPr>
+        <w:t xml:space="preserve">   - Authentication Required: Yes</w:t>
+      </w:r>
+    </w:p>
+    <w:p>
+      <w:pPr>
+        <w:tabs>
+          <w:tab w:val="left" w:pos="7514"/>
+        </w:tabs>
+        <w:rPr>
+          <w:rFonts w:ascii="Garamond" w:hAnsi="Garamond"/>
+          <w:sz w:val="24"/>
+          <w:szCs w:val="28"/>
+          <w:lang w:val="en-US"/>
+        </w:rPr>
+      </w:pPr>
+      <w:r>
+        <w:rPr>
+          <w:rFonts w:ascii="Garamond" w:hAnsi="Garamond"/>
+          <w:sz w:val="24"/>
+          <w:szCs w:val="28"/>
+          <w:lang w:val="en-US"/>
+        </w:rPr>
+        <w:t xml:space="preserve">   - Description: Allows the user to leave the waiting room and cancel the game if no other player has joined.</w:t>
+      </w:r>
+      <w:r>
+        <w:rPr>
+          <w:rFonts w:ascii="Garamond" w:hAnsi="Garamond"/>
+          <w:sz w:val="24"/>
+          <w:szCs w:val="28"/>
+          <w:lang w:val="en-US"/>
+        </w:rPr>
+        <w:t xml:space="preserve"> It is used in cases where a player leaves the game, and we don’t want another player to join its already created game accidentally. To that end, if we recognize an inactive player (one that left the waiting room), we delete the created game from the database.</w:t>
+      </w:r>
+    </w:p>
+    <w:p>
+      <w:pPr>
+        <w:tabs>
+          <w:tab w:val="left" w:pos="7514"/>
+        </w:tabs>
+        <w:rPr>
+          <w:rFonts w:ascii="Garamond" w:hAnsi="Garamond"/>
+          <w:sz w:val="24"/>
+          <w:szCs w:val="28"/>
+          <w:lang w:val="en-US"/>
+        </w:rPr>
+      </w:pPr>
+      <w:r>
+        <w:rPr>
+          <w:rFonts w:ascii="Garamond" w:hAnsi="Garamond"/>
+          <w:sz w:val="24"/>
+          <w:szCs w:val="28"/>
+          <w:lang w:val="en-US"/>
+        </w:rPr>
+        <w:t xml:space="preserve">   - Role: Manages game cancellation and session cleanup when the user decides to leave the created game's waiting room.</w:t>
+      </w:r>
+    </w:p>
+    <w:p>
+      <w:pPr>
+        <w:tabs>
+          <w:tab w:val="left" w:pos="7514"/>
+        </w:tabs>
+        <w:rPr>
+          <w:rFonts w:ascii="Garamond" w:hAnsi="Garamond"/>
+          <w:sz w:val="24"/>
+          <w:szCs w:val="28"/>
+          <w:lang w:val="en-US"/>
+        </w:rPr>
+      </w:pPr>
+    </w:p>
+    <w:p>
+      <w:pPr>
+        <w:tabs>
+          <w:tab w:val="left" w:pos="7514"/>
+        </w:tabs>
+        <w:rPr>
+          <w:rFonts w:ascii="Garamond" w:hAnsi="Garamond"/>
+          <w:sz w:val="24"/>
+          <w:szCs w:val="28"/>
+          <w:lang w:val="en-US"/>
+        </w:rPr>
+      </w:pPr>
+      <w:r>
+        <w:rPr>
+          <w:rFonts w:ascii="Garamond" w:hAnsi="Garamond"/>
+          <w:sz w:val="24"/>
+          <w:szCs w:val="28"/>
+          <w:lang w:val="en-US"/>
+        </w:rPr>
+        <w:t>10. `/join-random-game` - Join Random Game</w:t>
+      </w:r>
+    </w:p>
+    <w:p>
+      <w:pPr>
+        <w:tabs>
+          <w:tab w:val="left" w:pos="7514"/>
+        </w:tabs>
+        <w:rPr>
+          <w:rFonts w:ascii="Garamond" w:hAnsi="Garamond"/>
+          <w:sz w:val="24"/>
+          <w:szCs w:val="28"/>
+          <w:lang w:val="en-US"/>
+        </w:rPr>
+      </w:pPr>
+      <w:r>
+        <w:rPr>
+          <w:rFonts w:ascii="Garamond" w:hAnsi="Garamond"/>
+          <w:sz w:val="24"/>
+          <w:szCs w:val="28"/>
+          <w:lang w:val="en-US"/>
+        </w:rPr>
+        <w:t xml:space="preserve">   - Method(s): GET</w:t>
+      </w:r>
+    </w:p>
+    <w:p>
+      <w:pPr>
+        <w:tabs>
+          <w:tab w:val="left" w:pos="7514"/>
+        </w:tabs>
+        <w:rPr>
+          <w:rFonts w:ascii="Garamond" w:hAnsi="Garamond"/>
+          <w:sz w:val="24"/>
+          <w:szCs w:val="28"/>
+          <w:lang w:val="en-US"/>
+        </w:rPr>
+      </w:pPr>
+      <w:r>
+        <w:rPr>
+          <w:rFonts w:ascii="Garamond" w:hAnsi="Garamond"/>
+          <w:sz w:val="24"/>
+          <w:szCs w:val="28"/>
+          <w:lang w:val="en-US"/>
+        </w:rPr>
+        <w:t xml:space="preserve">   - Authentication Required: Yes</w:t>
+      </w:r>
+    </w:p>
+    <w:p>
+      <w:pPr>
+        <w:tabs>
+          <w:tab w:val="left" w:pos="7514"/>
+        </w:tabs>
+        <w:rPr>
+          <w:rFonts w:ascii="Garamond" w:hAnsi="Garamond"/>
+          <w:sz w:val="24"/>
+          <w:szCs w:val="28"/>
+          <w:lang w:val="en-US"/>
+        </w:rPr>
+      </w:pPr>
+      <w:r>
+        <w:rPr>
+          <w:rFonts w:ascii="Garamond" w:hAnsi="Garamond"/>
+          <w:sz w:val="24"/>
+          <w:szCs w:val="28"/>
+          <w:lang w:val="en-US"/>
+        </w:rPr>
+        <w:t xml:space="preserve">   - Description: Puts the user in a queue for a random game. If a match is found, it pairs the user with another player and starts a game.</w:t>
+      </w:r>
+      <w:r>
+        <w:rPr>
+          <w:rFonts w:ascii="Garamond" w:hAnsi="Garamond"/>
+          <w:sz w:val="24"/>
+          <w:szCs w:val="28"/>
+          <w:lang w:val="en-US"/>
+        </w:rPr>
+        <w:t xml:space="preserve"> A game starts </w:t>
+      </w:r>
+      <w:r>
+        <w:rPr>
+          <w:rFonts w:ascii="Garamond" w:hAnsi="Garamond"/>
+          <w:sz w:val="24"/>
+          <w:szCs w:val="28"/>
+          <w:lang w:val="en-US"/>
+        </w:rPr>
+        <w:t>if there are two or more players waiting in the queue. After a pairing has been found, a new game object is created to contain all the information that is important for the workflow of the game, and both players are removed from the waiting queue. One player is also transferred from the waiting room to the page at the beginning of the game.</w:t>
+      </w:r>
+    </w:p>
+    <w:p>
+      <w:pPr>
+        <w:tabs>
+          <w:tab w:val="left" w:pos="7514"/>
+        </w:tabs>
+        <w:rPr>
+          <w:rFonts w:ascii="Garamond" w:hAnsi="Garamond"/>
+          <w:sz w:val="24"/>
+          <w:szCs w:val="28"/>
+          <w:lang w:val="en-US"/>
+        </w:rPr>
+      </w:pPr>
+      <w:r>
+        <w:rPr>
+          <w:rFonts w:ascii="Garamond" w:hAnsi="Garamond"/>
+          <w:sz w:val="24"/>
+          <w:szCs w:val="28"/>
+          <w:lang w:val="en-US"/>
+        </w:rPr>
+        <w:t xml:space="preserve">   - Role: Handles joining random games, placing the user in a waiting pool, and pairing them with other users.</w:t>
+      </w:r>
+    </w:p>
+    <w:p>
+      <w:pPr>
+        <w:tabs>
+          <w:tab w:val="left" w:pos="7514"/>
+        </w:tabs>
+        <w:rPr>
+          <w:rFonts w:ascii="Garamond" w:hAnsi="Garamond"/>
+          <w:sz w:val="24"/>
+          <w:szCs w:val="28"/>
+          <w:lang w:val="en-US"/>
+        </w:rPr>
+      </w:pPr>
+    </w:p>
+    <w:p>
+      <w:pPr>
+        <w:tabs>
+          <w:tab w:val="left" w:pos="7514"/>
+        </w:tabs>
+        <w:rPr>
+          <w:rFonts w:ascii="Garamond" w:hAnsi="Garamond"/>
+          <w:sz w:val="24"/>
+          <w:szCs w:val="28"/>
+          <w:lang w:val="en-US"/>
+        </w:rPr>
+      </w:pPr>
+      <w:r>
+        <w:rPr>
+          <w:rFonts w:ascii="Garamond" w:hAnsi="Garamond"/>
+          <w:sz w:val="24"/>
+          <w:szCs w:val="28"/>
+          <w:lang w:val="en-US"/>
+        </w:rPr>
+        <w:t>11. `/leave-random-waiting-room` - Leave Random Waiting Room</w:t>
+      </w:r>
+    </w:p>
+    <w:p>
+      <w:pPr>
+        <w:tabs>
+          <w:tab w:val="left" w:pos="7514"/>
+        </w:tabs>
+        <w:rPr>
+          <w:rFonts w:ascii="Garamond" w:hAnsi="Garamond" w:hint="cs"/>
+          <w:sz w:val="24"/>
+          <w:szCs w:val="28"/>
+          <w:rtl/>
+          <w:lang w:val="en-US"/>
+        </w:rPr>
+      </w:pPr>
+      <w:r>
+        <w:rPr>
+          <w:rFonts w:ascii="Garamond" w:hAnsi="Garamond"/>
+          <w:sz w:val="24"/>
+          <w:szCs w:val="28"/>
+          <w:lang w:val="en-US"/>
+        </w:rPr>
+        <w:t xml:space="preserve">   - Method(s): POST</w:t>
+      </w:r>
+    </w:p>
+    <w:p>
+      <w:pPr>
+        <w:tabs>
+          <w:tab w:val="left" w:pos="7514"/>
+        </w:tabs>
+        <w:rPr>
+          <w:rFonts w:ascii="Garamond" w:hAnsi="Garamond"/>
+          <w:sz w:val="24"/>
+          <w:szCs w:val="28"/>
+          <w:lang w:val="en-US"/>
+        </w:rPr>
+      </w:pPr>
+      <w:r>
+        <w:rPr>
+          <w:rFonts w:ascii="Garamond" w:hAnsi="Garamond"/>
+          <w:sz w:val="24"/>
+          <w:szCs w:val="28"/>
+          <w:lang w:val="en-US"/>
+        </w:rPr>
+        <w:lastRenderedPageBreak/>
+        <w:t xml:space="preserve">   - Authentication Required: Yes</w:t>
+      </w:r>
+    </w:p>
+    <w:p>
+      <w:pPr>
+        <w:tabs>
+          <w:tab w:val="left" w:pos="7514"/>
+        </w:tabs>
+        <w:rPr>
+          <w:rFonts w:ascii="Garamond" w:hAnsi="Garamond"/>
+          <w:sz w:val="24"/>
+          <w:szCs w:val="28"/>
+          <w:lang w:val="en-US"/>
+        </w:rPr>
+      </w:pPr>
+      <w:r>
+        <w:rPr>
+          <w:rFonts w:ascii="Garamond" w:hAnsi="Garamond"/>
+          <w:sz w:val="24"/>
+          <w:szCs w:val="28"/>
+          <w:lang w:val="en-US"/>
+        </w:rPr>
+        <w:t xml:space="preserve">   - Description: </w:t>
+      </w:r>
+      <w:r>
+        <w:rPr>
+          <w:rFonts w:ascii="Garamond" w:hAnsi="Garamond"/>
+          <w:sz w:val="24"/>
+          <w:szCs w:val="28"/>
+          <w:lang w:val="en-US"/>
+        </w:rPr>
+        <w:t xml:space="preserve">Activated if a user in the waiting room for the random game is recognized to be inactive. We remove such players from the waiting queue, ensuring that no active player will later be paired up with an inactive player. </w:t>
+      </w:r>
+    </w:p>
+    <w:p>
+      <w:pPr>
+        <w:tabs>
+          <w:tab w:val="left" w:pos="7514"/>
+        </w:tabs>
+        <w:rPr>
+          <w:rFonts w:ascii="Garamond" w:hAnsi="Garamond"/>
+          <w:sz w:val="24"/>
+          <w:szCs w:val="28"/>
+          <w:lang w:val="en-US"/>
+        </w:rPr>
+      </w:pPr>
+      <w:r>
+        <w:rPr>
+          <w:rFonts w:ascii="Garamond" w:hAnsi="Garamond"/>
+          <w:sz w:val="24"/>
+          <w:szCs w:val="28"/>
+          <w:lang w:val="en-US"/>
+        </w:rPr>
+        <w:t xml:space="preserve">   - Role: Cancels any random game match attempts and cleans up session data.</w:t>
+      </w:r>
+    </w:p>
+    <w:p>
+      <w:pPr>
+        <w:tabs>
+          <w:tab w:val="left" w:pos="7514"/>
+        </w:tabs>
+        <w:rPr>
+          <w:rFonts w:ascii="Garamond" w:hAnsi="Garamond"/>
+          <w:sz w:val="24"/>
+          <w:szCs w:val="28"/>
+          <w:lang w:val="en-US"/>
+        </w:rPr>
+      </w:pPr>
+    </w:p>
+    <w:p>
+      <w:pPr>
+        <w:tabs>
+          <w:tab w:val="left" w:pos="7514"/>
+        </w:tabs>
+        <w:rPr>
+          <w:rFonts w:ascii="Garamond" w:hAnsi="Garamond"/>
+          <w:sz w:val="24"/>
+          <w:szCs w:val="28"/>
+          <w:lang w:val="en-US"/>
+        </w:rPr>
+      </w:pPr>
+      <w:r>
+        <w:rPr>
+          <w:rFonts w:ascii="Garamond" w:hAnsi="Garamond"/>
+          <w:sz w:val="24"/>
+          <w:szCs w:val="28"/>
+          <w:lang w:val="en-US"/>
+        </w:rPr>
+        <w:t>12. `/check-random-game` - Check Random Game Status</w:t>
+      </w:r>
+    </w:p>
+    <w:p>
+      <w:pPr>
+        <w:tabs>
+          <w:tab w:val="left" w:pos="7514"/>
+        </w:tabs>
+        <w:rPr>
+          <w:rFonts w:ascii="Garamond" w:hAnsi="Garamond"/>
+          <w:sz w:val="24"/>
+          <w:szCs w:val="28"/>
+          <w:lang w:val="en-US"/>
+        </w:rPr>
+      </w:pPr>
+      <w:r>
+        <w:rPr>
+          <w:rFonts w:ascii="Garamond" w:hAnsi="Garamond"/>
+          <w:sz w:val="24"/>
+          <w:szCs w:val="28"/>
+          <w:lang w:val="en-US"/>
+        </w:rPr>
+        <w:t xml:space="preserve">   - Method(s): GET</w:t>
+      </w:r>
+    </w:p>
+    <w:p>
+      <w:pPr>
+        <w:tabs>
+          <w:tab w:val="left" w:pos="7514"/>
+        </w:tabs>
+        <w:rPr>
+          <w:rFonts w:ascii="Garamond" w:hAnsi="Garamond"/>
+          <w:sz w:val="24"/>
+          <w:szCs w:val="28"/>
+          <w:lang w:val="en-US"/>
+        </w:rPr>
+      </w:pPr>
+      <w:r>
+        <w:rPr>
+          <w:rFonts w:ascii="Garamond" w:hAnsi="Garamond"/>
+          <w:sz w:val="24"/>
+          <w:szCs w:val="28"/>
+          <w:lang w:val="en-US"/>
+        </w:rPr>
+        <w:t xml:space="preserve">   - Authentication Required: Yes</w:t>
+      </w:r>
+    </w:p>
+    <w:p>
+      <w:pPr>
+        <w:tabs>
+          <w:tab w:val="left" w:pos="7514"/>
+        </w:tabs>
+        <w:rPr>
+          <w:rFonts w:ascii="Garamond" w:hAnsi="Garamond"/>
+          <w:sz w:val="24"/>
+          <w:szCs w:val="28"/>
+          <w:lang w:val="en-US"/>
+        </w:rPr>
+      </w:pPr>
+      <w:r>
+        <w:rPr>
+          <w:rFonts w:ascii="Garamond" w:hAnsi="Garamond"/>
+          <w:sz w:val="24"/>
+          <w:szCs w:val="28"/>
+          <w:lang w:val="en-US"/>
+        </w:rPr>
+        <w:t xml:space="preserve">   - Description: Periodically checks if the user has been paired with another player for a random game.</w:t>
+      </w:r>
+      <w:r>
+        <w:rPr>
+          <w:rFonts w:ascii="Garamond" w:hAnsi="Garamond"/>
+          <w:sz w:val="24"/>
+          <w:szCs w:val="28"/>
+          <w:lang w:val="en-US"/>
+        </w:rPr>
+        <w:t xml:space="preserve"> A player in the waiting room occasionally pools the server and checks if it has been paired up.</w:t>
+      </w:r>
+    </w:p>
+    <w:p>
+      <w:pPr>
+        <w:tabs>
+          <w:tab w:val="left" w:pos="7514"/>
+        </w:tabs>
+        <w:rPr>
+          <w:rFonts w:ascii="Garamond" w:hAnsi="Garamond"/>
+          <w:sz w:val="24"/>
+          <w:szCs w:val="28"/>
+          <w:lang w:val="en-US"/>
+        </w:rPr>
+      </w:pPr>
+      <w:r>
+        <w:rPr>
+          <w:rFonts w:ascii="Garamond" w:hAnsi="Garamond"/>
+          <w:sz w:val="24"/>
+          <w:szCs w:val="28"/>
+          <w:lang w:val="en-US"/>
+        </w:rPr>
+        <w:t xml:space="preserve">   - Role: Provides the user with real-time status updates about their random game matchmaking.</w:t>
+      </w:r>
+    </w:p>
+    <w:p>
+      <w:pPr>
+        <w:tabs>
+          <w:tab w:val="left" w:pos="7514"/>
+        </w:tabs>
+        <w:rPr>
+          <w:rFonts w:ascii="Garamond" w:hAnsi="Garamond"/>
+          <w:sz w:val="24"/>
+          <w:szCs w:val="28"/>
+          <w:lang w:val="en-US"/>
+        </w:rPr>
+      </w:pPr>
+    </w:p>
+    <w:p>
+      <w:pPr>
+        <w:tabs>
+          <w:tab w:val="left" w:pos="7514"/>
+        </w:tabs>
+        <w:rPr>
+          <w:rFonts w:ascii="Garamond" w:hAnsi="Garamond"/>
+          <w:sz w:val="24"/>
+          <w:szCs w:val="28"/>
+          <w:lang w:val="en-US"/>
+        </w:rPr>
+      </w:pPr>
+      <w:r>
+        <w:rPr>
+          <w:rFonts w:ascii="Garamond" w:hAnsi="Garamond"/>
+          <w:sz w:val="24"/>
+          <w:szCs w:val="28"/>
+          <w:lang w:val="en-US"/>
+        </w:rPr>
+        <w:t>13. `/waiting-room-random-game` - Waiting Room for Random Game</w:t>
+      </w:r>
+    </w:p>
+    <w:p>
+      <w:pPr>
+        <w:tabs>
+          <w:tab w:val="left" w:pos="7514"/>
+        </w:tabs>
+        <w:rPr>
+          <w:rFonts w:ascii="Garamond" w:hAnsi="Garamond"/>
+          <w:sz w:val="24"/>
+          <w:szCs w:val="28"/>
+          <w:lang w:val="en-US"/>
+        </w:rPr>
+      </w:pPr>
+      <w:r>
+        <w:rPr>
+          <w:rFonts w:ascii="Garamond" w:hAnsi="Garamond"/>
+          <w:sz w:val="24"/>
+          <w:szCs w:val="28"/>
+          <w:lang w:val="en-US"/>
+        </w:rPr>
+        <w:t xml:space="preserve">   - Method(s): GET</w:t>
+      </w:r>
+    </w:p>
+    <w:p>
+      <w:pPr>
+        <w:tabs>
+          <w:tab w:val="left" w:pos="7514"/>
+        </w:tabs>
+        <w:rPr>
+          <w:rFonts w:ascii="Garamond" w:hAnsi="Garamond"/>
+          <w:sz w:val="24"/>
+          <w:szCs w:val="28"/>
+          <w:lang w:val="en-US"/>
+        </w:rPr>
+      </w:pPr>
+      <w:r>
+        <w:rPr>
+          <w:rFonts w:ascii="Garamond" w:hAnsi="Garamond"/>
+          <w:sz w:val="24"/>
+          <w:szCs w:val="28"/>
+          <w:lang w:val="en-US"/>
+        </w:rPr>
+        <w:t xml:space="preserve">   - Authentication Required: Yes</w:t>
+      </w:r>
+    </w:p>
+    <w:p>
+      <w:pPr>
+        <w:tabs>
+          <w:tab w:val="left" w:pos="7514"/>
+        </w:tabs>
+        <w:rPr>
+          <w:rFonts w:ascii="Garamond" w:hAnsi="Garamond"/>
+          <w:sz w:val="24"/>
+          <w:szCs w:val="28"/>
+          <w:lang w:val="en-US"/>
+        </w:rPr>
+      </w:pPr>
+      <w:r>
+        <w:rPr>
+          <w:rFonts w:ascii="Garamond" w:hAnsi="Garamond"/>
+          <w:sz w:val="24"/>
+          <w:szCs w:val="28"/>
+          <w:lang w:val="en-US"/>
+        </w:rPr>
+        <w:t xml:space="preserve">   - Description: Displays a waiting room for users who have joined a random game and are waiting for another player to be matched.</w:t>
+      </w:r>
+    </w:p>
+    <w:p>
+      <w:pPr>
+        <w:tabs>
+          <w:tab w:val="left" w:pos="7514"/>
+        </w:tabs>
+        <w:rPr>
+          <w:rFonts w:ascii="Garamond" w:hAnsi="Garamond"/>
+          <w:sz w:val="24"/>
+          <w:szCs w:val="28"/>
+          <w:lang w:val="en-US"/>
+        </w:rPr>
+      </w:pPr>
+      <w:r>
+        <w:rPr>
+          <w:rFonts w:ascii="Garamond" w:hAnsi="Garamond"/>
+          <w:sz w:val="24"/>
+          <w:szCs w:val="28"/>
+          <w:lang w:val="en-US"/>
+        </w:rPr>
+        <w:t xml:space="preserve">   - Role: Manages the user interface for waiting in a random game matchmaking process.</w:t>
+      </w:r>
+    </w:p>
+    <w:p>
+      <w:pPr>
+        <w:tabs>
+          <w:tab w:val="left" w:pos="7514"/>
+        </w:tabs>
+        <w:rPr>
+          <w:rFonts w:ascii="Garamond" w:hAnsi="Garamond"/>
+          <w:sz w:val="24"/>
+          <w:szCs w:val="28"/>
+          <w:lang w:val="en-US"/>
+        </w:rPr>
+      </w:pPr>
+    </w:p>
+    <w:p>
+      <w:pPr>
+        <w:tabs>
+          <w:tab w:val="left" w:pos="7514"/>
+        </w:tabs>
+        <w:rPr>
+          <w:rFonts w:ascii="Garamond" w:hAnsi="Garamond"/>
+          <w:sz w:val="24"/>
+          <w:szCs w:val="28"/>
+          <w:lang w:val="en-US"/>
+        </w:rPr>
+      </w:pPr>
+      <w:r>
+        <w:rPr>
+          <w:rFonts w:ascii="Garamond" w:hAnsi="Garamond"/>
+          <w:sz w:val="24"/>
+          <w:szCs w:val="28"/>
+          <w:lang w:val="en-US"/>
+        </w:rPr>
+        <w:t>14. `/enter-code` - Enter Game Code</w:t>
+      </w:r>
+    </w:p>
+    <w:p>
+      <w:pPr>
+        <w:tabs>
+          <w:tab w:val="left" w:pos="7514"/>
+        </w:tabs>
+        <w:rPr>
+          <w:rFonts w:ascii="Garamond" w:hAnsi="Garamond"/>
+          <w:sz w:val="24"/>
+          <w:szCs w:val="28"/>
+          <w:lang w:val="en-US"/>
+        </w:rPr>
+      </w:pPr>
+      <w:r>
+        <w:rPr>
+          <w:rFonts w:ascii="Garamond" w:hAnsi="Garamond"/>
+          <w:sz w:val="24"/>
+          <w:szCs w:val="28"/>
+          <w:lang w:val="en-US"/>
+        </w:rPr>
+        <w:t xml:space="preserve">   - Method(s): GET, POST</w:t>
+      </w:r>
+    </w:p>
+    <w:p>
+      <w:pPr>
+        <w:tabs>
+          <w:tab w:val="left" w:pos="7514"/>
+        </w:tabs>
+        <w:rPr>
+          <w:rFonts w:ascii="Garamond" w:hAnsi="Garamond"/>
+          <w:sz w:val="24"/>
+          <w:szCs w:val="28"/>
+          <w:lang w:val="en-US"/>
+        </w:rPr>
+      </w:pPr>
+      <w:r>
+        <w:rPr>
+          <w:rFonts w:ascii="Garamond" w:hAnsi="Garamond"/>
+          <w:sz w:val="24"/>
+          <w:szCs w:val="28"/>
+          <w:lang w:val="en-US"/>
+        </w:rPr>
+        <w:t xml:space="preserve">   - Authentication Required: Yes</w:t>
+      </w:r>
+    </w:p>
+    <w:p>
+      <w:pPr>
+        <w:tabs>
+          <w:tab w:val="left" w:pos="7514"/>
+        </w:tabs>
+        <w:rPr>
+          <w:rFonts w:ascii="Garamond" w:hAnsi="Garamond"/>
+          <w:sz w:val="24"/>
+          <w:szCs w:val="28"/>
+          <w:lang w:val="en-US"/>
+        </w:rPr>
+      </w:pPr>
+      <w:r>
+        <w:rPr>
+          <w:rFonts w:ascii="Garamond" w:hAnsi="Garamond"/>
+          <w:sz w:val="24"/>
+          <w:szCs w:val="28"/>
+          <w:lang w:val="en-US"/>
+        </w:rPr>
+        <w:t xml:space="preserve">   - Description: Allows users to enter a specific game code to join a private game.</w:t>
+      </w:r>
+      <w:r>
+        <w:rPr>
+          <w:rFonts w:ascii="Garamond" w:hAnsi="Garamond"/>
+          <w:sz w:val="24"/>
+          <w:szCs w:val="28"/>
+          <w:lang w:val="en-US"/>
+        </w:rPr>
+        <w:t xml:space="preserve"> Check if the entered code matches any existing games.</w:t>
+      </w:r>
+    </w:p>
+    <w:p>
+      <w:pPr>
+        <w:tabs>
+          <w:tab w:val="left" w:pos="7514"/>
+        </w:tabs>
+        <w:rPr>
+          <w:rFonts w:ascii="Garamond" w:hAnsi="Garamond"/>
+          <w:sz w:val="24"/>
+          <w:szCs w:val="28"/>
+          <w:lang w:val="en-US"/>
+        </w:rPr>
+      </w:pPr>
+      <w:r>
+        <w:rPr>
+          <w:rFonts w:ascii="Garamond" w:hAnsi="Garamond"/>
+          <w:sz w:val="24"/>
+          <w:szCs w:val="28"/>
+          <w:lang w:val="en-US"/>
+        </w:rPr>
+        <w:t xml:space="preserve">   - Role: Facilitates joining private games using a game code.</w:t>
+      </w:r>
+    </w:p>
+    <w:p>
+      <w:pPr>
+        <w:tabs>
+          <w:tab w:val="left" w:pos="7514"/>
+        </w:tabs>
+        <w:rPr>
+          <w:rFonts w:ascii="Garamond" w:hAnsi="Garamond"/>
+          <w:sz w:val="24"/>
+          <w:szCs w:val="28"/>
+          <w:lang w:val="en-US"/>
+        </w:rPr>
+      </w:pPr>
+    </w:p>
+    <w:p>
+      <w:pPr>
+        <w:tabs>
+          <w:tab w:val="left" w:pos="7514"/>
+        </w:tabs>
+        <w:rPr>
+          <w:rFonts w:ascii="Garamond" w:hAnsi="Garamond"/>
+          <w:sz w:val="24"/>
+          <w:szCs w:val="28"/>
+          <w:lang w:val="en-US"/>
+        </w:rPr>
+      </w:pPr>
+      <w:r>
+        <w:rPr>
+          <w:rFonts w:ascii="Garamond" w:hAnsi="Garamond"/>
+          <w:sz w:val="24"/>
+          <w:szCs w:val="28"/>
+          <w:lang w:val="en-US"/>
+        </w:rPr>
+        <w:t>15. `/game-ready` - Game Ready</w:t>
+      </w:r>
+    </w:p>
+    <w:p>
+      <w:pPr>
+        <w:tabs>
+          <w:tab w:val="left" w:pos="7514"/>
+        </w:tabs>
+        <w:rPr>
+          <w:rFonts w:ascii="Garamond" w:hAnsi="Garamond"/>
+          <w:sz w:val="24"/>
+          <w:szCs w:val="28"/>
+          <w:lang w:val="en-US"/>
+        </w:rPr>
+      </w:pPr>
+      <w:r>
+        <w:rPr>
+          <w:rFonts w:ascii="Garamond" w:hAnsi="Garamond"/>
+          <w:sz w:val="24"/>
+          <w:szCs w:val="28"/>
+          <w:lang w:val="en-US"/>
+        </w:rPr>
+        <w:lastRenderedPageBreak/>
+        <w:t xml:space="preserve">   - Method(s): GET</w:t>
+      </w:r>
+    </w:p>
+    <w:p>
+      <w:pPr>
+        <w:tabs>
+          <w:tab w:val="left" w:pos="7514"/>
+        </w:tabs>
+        <w:rPr>
+          <w:rFonts w:ascii="Garamond" w:hAnsi="Garamond"/>
+          <w:sz w:val="24"/>
+          <w:szCs w:val="28"/>
+          <w:lang w:val="en-US"/>
+        </w:rPr>
+      </w:pPr>
+      <w:r>
+        <w:rPr>
+          <w:rFonts w:ascii="Garamond" w:hAnsi="Garamond"/>
+          <w:sz w:val="24"/>
+          <w:szCs w:val="28"/>
+          <w:lang w:val="en-US"/>
+        </w:rPr>
+        <w:t xml:space="preserve">   - Authentication Required: Yes</w:t>
+      </w:r>
+    </w:p>
+    <w:p>
+      <w:pPr>
+        <w:tabs>
+          <w:tab w:val="left" w:pos="7514"/>
+        </w:tabs>
+        <w:rPr>
+          <w:rFonts w:ascii="Garamond" w:hAnsi="Garamond"/>
+          <w:sz w:val="24"/>
+          <w:szCs w:val="28"/>
+          <w:lang w:val="en-US"/>
+        </w:rPr>
+      </w:pPr>
+      <w:r>
+        <w:rPr>
+          <w:rFonts w:ascii="Garamond" w:hAnsi="Garamond"/>
+          <w:sz w:val="24"/>
+          <w:szCs w:val="28"/>
+          <w:lang w:val="en-US"/>
+        </w:rPr>
+        <w:t xml:space="preserve">   - Description: Displays the page when both players are </w:t>
+      </w:r>
+      <w:proofErr w:type="gramStart"/>
+      <w:r>
+        <w:rPr>
+          <w:rFonts w:ascii="Garamond" w:hAnsi="Garamond"/>
+          <w:sz w:val="24"/>
+          <w:szCs w:val="28"/>
+          <w:lang w:val="en-US"/>
+        </w:rPr>
+        <w:t>ready</w:t>
+      </w:r>
+      <w:proofErr w:type="gramEnd"/>
+      <w:r>
+        <w:rPr>
+          <w:rFonts w:ascii="Garamond" w:hAnsi="Garamond"/>
+          <w:sz w:val="24"/>
+          <w:szCs w:val="28"/>
+          <w:lang w:val="en-US"/>
+        </w:rPr>
+        <w:t xml:space="preserve"> and the game has been initiated.</w:t>
+      </w:r>
+    </w:p>
+    <w:p>
+      <w:pPr>
+        <w:tabs>
+          <w:tab w:val="left" w:pos="7514"/>
+        </w:tabs>
+        <w:rPr>
+          <w:rFonts w:ascii="Garamond" w:hAnsi="Garamond"/>
+          <w:sz w:val="24"/>
+          <w:szCs w:val="28"/>
+          <w:lang w:val="en-US"/>
+        </w:rPr>
+      </w:pPr>
+      <w:r>
+        <w:rPr>
+          <w:rFonts w:ascii="Garamond" w:hAnsi="Garamond"/>
+          <w:sz w:val="24"/>
+          <w:szCs w:val="28"/>
+          <w:lang w:val="en-US"/>
+        </w:rPr>
+        <w:t xml:space="preserve">   - Role: Finalizes the game setup and ensures that both players are ready to proceed with the game.</w:t>
+      </w:r>
+    </w:p>
+    <w:p>
+      <w:pPr>
+        <w:tabs>
+          <w:tab w:val="left" w:pos="7514"/>
+        </w:tabs>
+        <w:rPr>
+          <w:rFonts w:ascii="Garamond" w:hAnsi="Garamond"/>
+          <w:sz w:val="24"/>
+          <w:szCs w:val="28"/>
+          <w:lang w:val="en-US"/>
+        </w:rPr>
+      </w:pPr>
+    </w:p>
+    <w:p>
+      <w:pPr>
+        <w:tabs>
+          <w:tab w:val="left" w:pos="7514"/>
+        </w:tabs>
+        <w:rPr>
+          <w:rFonts w:ascii="Garamond" w:hAnsi="Garamond"/>
+          <w:sz w:val="24"/>
+          <w:szCs w:val="28"/>
+          <w:lang w:val="en-US"/>
+        </w:rPr>
+      </w:pPr>
+      <w:r>
+        <w:rPr>
+          <w:rFonts w:ascii="Garamond" w:hAnsi="Garamond"/>
+          <w:sz w:val="24"/>
+          <w:szCs w:val="28"/>
+          <w:lang w:val="en-US"/>
+        </w:rPr>
+        <w:t>16. `/</w:t>
+      </w:r>
+      <w:proofErr w:type="spellStart"/>
+      <w:r>
+        <w:rPr>
+          <w:rFonts w:ascii="Garamond" w:hAnsi="Garamond"/>
+          <w:sz w:val="24"/>
+          <w:szCs w:val="28"/>
+          <w:lang w:val="en-US"/>
+        </w:rPr>
+        <w:t>load_image</w:t>
+      </w:r>
+      <w:proofErr w:type="spellEnd"/>
+      <w:r>
+        <w:rPr>
+          <w:rFonts w:ascii="Garamond" w:hAnsi="Garamond"/>
+          <w:sz w:val="24"/>
+          <w:szCs w:val="28"/>
+          <w:lang w:val="en-US"/>
+        </w:rPr>
+        <w:t>` - Load Image</w:t>
+      </w:r>
+    </w:p>
+    <w:p>
+      <w:pPr>
+        <w:tabs>
+          <w:tab w:val="left" w:pos="7514"/>
+        </w:tabs>
+        <w:rPr>
+          <w:rFonts w:ascii="Garamond" w:hAnsi="Garamond"/>
+          <w:sz w:val="24"/>
+          <w:szCs w:val="28"/>
+          <w:lang w:val="en-US"/>
+        </w:rPr>
+      </w:pPr>
+      <w:r>
+        <w:rPr>
+          <w:rFonts w:ascii="Garamond" w:hAnsi="Garamond"/>
+          <w:sz w:val="24"/>
+          <w:szCs w:val="28"/>
+          <w:lang w:val="en-US"/>
+        </w:rPr>
+        <w:t xml:space="preserve">   - Method(s): GET</w:t>
+      </w:r>
+    </w:p>
+    <w:p>
+      <w:pPr>
+        <w:tabs>
+          <w:tab w:val="left" w:pos="7514"/>
+        </w:tabs>
+        <w:rPr>
+          <w:rFonts w:ascii="Garamond" w:hAnsi="Garamond"/>
+          <w:sz w:val="24"/>
+          <w:szCs w:val="28"/>
+          <w:lang w:val="en-US"/>
+        </w:rPr>
+      </w:pPr>
+      <w:r>
+        <w:rPr>
+          <w:rFonts w:ascii="Garamond" w:hAnsi="Garamond"/>
+          <w:sz w:val="24"/>
+          <w:szCs w:val="28"/>
+          <w:lang w:val="en-US"/>
+        </w:rPr>
+        <w:t xml:space="preserve">   - Authentication Required: Yes</w:t>
+      </w:r>
+    </w:p>
+    <w:p>
+      <w:pPr>
+        <w:tabs>
+          <w:tab w:val="left" w:pos="7514"/>
+        </w:tabs>
+        <w:rPr>
+          <w:rFonts w:ascii="Garamond" w:hAnsi="Garamond"/>
+          <w:sz w:val="24"/>
+          <w:szCs w:val="28"/>
+          <w:lang w:val="en-US"/>
+        </w:rPr>
+      </w:pPr>
+      <w:r>
+        <w:rPr>
+          <w:rFonts w:ascii="Garamond" w:hAnsi="Garamond"/>
+          <w:sz w:val="24"/>
+          <w:szCs w:val="28"/>
+          <w:lang w:val="en-US"/>
+        </w:rPr>
+        <w:t xml:space="preserve">   - Description: Allows the user to load an image for the game</w:t>
+      </w:r>
+      <w:r>
+        <w:rPr>
+          <w:rFonts w:ascii="Garamond" w:hAnsi="Garamond"/>
+          <w:sz w:val="24"/>
+          <w:szCs w:val="28"/>
+          <w:lang w:val="en-US"/>
+        </w:rPr>
+        <w:t>. The users have two choices – either uploading an image locally from their device or searching for an image in our built-in search engine, which contains many images of celebrities.</w:t>
+      </w:r>
+    </w:p>
+    <w:p>
+      <w:pPr>
+        <w:tabs>
+          <w:tab w:val="left" w:pos="7514"/>
+        </w:tabs>
+        <w:rPr>
+          <w:rFonts w:ascii="Garamond" w:hAnsi="Garamond"/>
+          <w:sz w:val="24"/>
+          <w:szCs w:val="28"/>
+          <w:lang w:val="en-US"/>
+        </w:rPr>
+      </w:pPr>
+      <w:r>
+        <w:rPr>
+          <w:rFonts w:ascii="Garamond" w:hAnsi="Garamond"/>
+          <w:sz w:val="24"/>
+          <w:szCs w:val="28"/>
+          <w:lang w:val="en-US"/>
+        </w:rPr>
+        <w:t xml:space="preserve">   - Role: Responsible for handling the image upload or selection process for the game.</w:t>
+      </w:r>
+    </w:p>
+    <w:p>
+      <w:pPr>
+        <w:tabs>
+          <w:tab w:val="left" w:pos="7514"/>
+        </w:tabs>
+        <w:rPr>
+          <w:rFonts w:ascii="Garamond" w:hAnsi="Garamond"/>
+          <w:sz w:val="24"/>
+          <w:szCs w:val="28"/>
+          <w:lang w:val="en-US"/>
+        </w:rPr>
+      </w:pPr>
+    </w:p>
+    <w:p>
+      <w:pPr>
+        <w:tabs>
+          <w:tab w:val="left" w:pos="7514"/>
+        </w:tabs>
+        <w:rPr>
+          <w:rFonts w:ascii="Garamond" w:hAnsi="Garamond"/>
+          <w:sz w:val="24"/>
+          <w:szCs w:val="28"/>
+          <w:lang w:val="en-US"/>
+        </w:rPr>
+      </w:pPr>
+      <w:r>
+        <w:rPr>
+          <w:rFonts w:ascii="Garamond" w:hAnsi="Garamond"/>
+          <w:sz w:val="24"/>
+          <w:szCs w:val="28"/>
+          <w:lang w:val="en-US"/>
+        </w:rPr>
+        <w:t>17. `/</w:t>
+      </w:r>
+      <w:proofErr w:type="spellStart"/>
+      <w:r>
+        <w:rPr>
+          <w:rFonts w:ascii="Garamond" w:hAnsi="Garamond"/>
+          <w:sz w:val="24"/>
+          <w:szCs w:val="28"/>
+          <w:lang w:val="en-US"/>
+        </w:rPr>
+        <w:t>upload_image</w:t>
+      </w:r>
+      <w:proofErr w:type="spellEnd"/>
+      <w:r>
+        <w:rPr>
+          <w:rFonts w:ascii="Garamond" w:hAnsi="Garamond"/>
+          <w:sz w:val="24"/>
+          <w:szCs w:val="28"/>
+          <w:lang w:val="en-US"/>
+        </w:rPr>
+        <w:t>` - Upload Image</w:t>
+      </w:r>
+    </w:p>
+    <w:p>
+      <w:pPr>
+        <w:tabs>
+          <w:tab w:val="left" w:pos="7514"/>
+        </w:tabs>
+        <w:rPr>
+          <w:rFonts w:ascii="Garamond" w:hAnsi="Garamond"/>
+          <w:sz w:val="24"/>
+          <w:szCs w:val="28"/>
+          <w:lang w:val="en-US"/>
+        </w:rPr>
+      </w:pPr>
+      <w:r>
+        <w:rPr>
+          <w:rFonts w:ascii="Garamond" w:hAnsi="Garamond"/>
+          <w:sz w:val="24"/>
+          <w:szCs w:val="28"/>
+          <w:lang w:val="en-US"/>
+        </w:rPr>
+        <w:t xml:space="preserve">   - Method(s): POST</w:t>
+      </w:r>
+    </w:p>
+    <w:p>
+      <w:pPr>
+        <w:tabs>
+          <w:tab w:val="left" w:pos="7514"/>
+        </w:tabs>
+        <w:rPr>
+          <w:rFonts w:ascii="Garamond" w:hAnsi="Garamond"/>
+          <w:sz w:val="24"/>
+          <w:szCs w:val="28"/>
+          <w:lang w:val="en-US"/>
+        </w:rPr>
+      </w:pPr>
+      <w:r>
+        <w:rPr>
+          <w:rFonts w:ascii="Garamond" w:hAnsi="Garamond"/>
+          <w:sz w:val="24"/>
+          <w:szCs w:val="28"/>
+          <w:lang w:val="en-US"/>
+        </w:rPr>
+        <w:t xml:space="preserve">   - Authentication Required: Yes</w:t>
+      </w:r>
+    </w:p>
+    <w:p>
+      <w:pPr>
+        <w:tabs>
+          <w:tab w:val="left" w:pos="7514"/>
+        </w:tabs>
+        <w:rPr>
+          <w:rFonts w:ascii="Garamond" w:hAnsi="Garamond"/>
+          <w:sz w:val="24"/>
+          <w:szCs w:val="28"/>
+          <w:lang w:val="en-US"/>
+        </w:rPr>
+      </w:pPr>
+      <w:r>
+        <w:rPr>
+          <w:rFonts w:ascii="Garamond" w:hAnsi="Garamond"/>
+          <w:sz w:val="24"/>
+          <w:szCs w:val="28"/>
+          <w:lang w:val="en-US"/>
+        </w:rPr>
+        <w:t xml:space="preserve">   - Description: Handles the image upload process from the user, storing it in the database.</w:t>
+      </w:r>
+    </w:p>
+    <w:p>
+      <w:pPr>
+        <w:tabs>
+          <w:tab w:val="left" w:pos="7514"/>
+        </w:tabs>
+        <w:rPr>
+          <w:rFonts w:ascii="Garamond" w:hAnsi="Garamond"/>
+          <w:sz w:val="24"/>
+          <w:szCs w:val="28"/>
+          <w:lang w:val="en-US"/>
+        </w:rPr>
+      </w:pPr>
+      <w:r>
+        <w:rPr>
+          <w:rFonts w:ascii="Garamond" w:hAnsi="Garamond"/>
+          <w:sz w:val="24"/>
+          <w:szCs w:val="28"/>
+          <w:lang w:val="en-US"/>
+        </w:rPr>
+        <w:t xml:space="preserve">   - Role: Manages user image uploads and updates the game data with the provided images.</w:t>
+      </w:r>
+    </w:p>
+    <w:p>
+      <w:pPr>
+        <w:tabs>
+          <w:tab w:val="left" w:pos="7514"/>
+        </w:tabs>
+        <w:rPr>
+          <w:rFonts w:ascii="Garamond" w:hAnsi="Garamond"/>
+          <w:sz w:val="24"/>
+          <w:szCs w:val="28"/>
+          <w:lang w:val="en-US"/>
+        </w:rPr>
+      </w:pPr>
+    </w:p>
+    <w:p>
+      <w:pPr>
+        <w:tabs>
+          <w:tab w:val="left" w:pos="7514"/>
+        </w:tabs>
+        <w:rPr>
+          <w:rFonts w:ascii="Garamond" w:hAnsi="Garamond"/>
+          <w:sz w:val="24"/>
+          <w:szCs w:val="28"/>
+          <w:lang w:val="en-US"/>
+        </w:rPr>
+      </w:pPr>
+      <w:r>
+        <w:rPr>
+          <w:rFonts w:ascii="Garamond" w:hAnsi="Garamond"/>
+          <w:sz w:val="24"/>
+          <w:szCs w:val="28"/>
+          <w:lang w:val="en-US"/>
+        </w:rPr>
+        <w:t>18. `/</w:t>
+      </w:r>
+      <w:proofErr w:type="spellStart"/>
+      <w:r>
+        <w:rPr>
+          <w:rFonts w:ascii="Garamond" w:hAnsi="Garamond"/>
+          <w:sz w:val="24"/>
+          <w:szCs w:val="28"/>
+          <w:lang w:val="en-US"/>
+        </w:rPr>
+        <w:t>check_merge_ready</w:t>
+      </w:r>
+      <w:proofErr w:type="spellEnd"/>
+      <w:r>
+        <w:rPr>
+          <w:rFonts w:ascii="Garamond" w:hAnsi="Garamond"/>
+          <w:sz w:val="24"/>
+          <w:szCs w:val="28"/>
+          <w:lang w:val="en-US"/>
+        </w:rPr>
+        <w:t>` - Check If Images Are Merged</w:t>
+      </w:r>
+    </w:p>
+    <w:p>
+      <w:pPr>
+        <w:tabs>
+          <w:tab w:val="left" w:pos="7514"/>
+        </w:tabs>
+        <w:rPr>
+          <w:rFonts w:ascii="Garamond" w:hAnsi="Garamond"/>
+          <w:sz w:val="24"/>
+          <w:szCs w:val="28"/>
+          <w:lang w:val="en-US"/>
+        </w:rPr>
+      </w:pPr>
+      <w:r>
+        <w:rPr>
+          <w:rFonts w:ascii="Garamond" w:hAnsi="Garamond"/>
+          <w:sz w:val="24"/>
+          <w:szCs w:val="28"/>
+          <w:lang w:val="en-US"/>
+        </w:rPr>
+        <w:t xml:space="preserve">   - Method(s): GET</w:t>
+      </w:r>
+    </w:p>
+    <w:p>
+      <w:pPr>
+        <w:tabs>
+          <w:tab w:val="left" w:pos="7514"/>
+        </w:tabs>
+        <w:rPr>
+          <w:rFonts w:ascii="Garamond" w:hAnsi="Garamond"/>
+          <w:sz w:val="24"/>
+          <w:szCs w:val="28"/>
+          <w:lang w:val="en-US"/>
+        </w:rPr>
+      </w:pPr>
+      <w:r>
+        <w:rPr>
+          <w:rFonts w:ascii="Garamond" w:hAnsi="Garamond"/>
+          <w:sz w:val="24"/>
+          <w:szCs w:val="28"/>
+          <w:lang w:val="en-US"/>
+        </w:rPr>
+        <w:t xml:space="preserve">   - Authentication Required: Yes</w:t>
+      </w:r>
+    </w:p>
+    <w:p>
+      <w:pPr>
+        <w:tabs>
+          <w:tab w:val="left" w:pos="7514"/>
+        </w:tabs>
+        <w:rPr>
+          <w:rFonts w:ascii="Garamond" w:hAnsi="Garamond"/>
+          <w:sz w:val="24"/>
+          <w:szCs w:val="28"/>
+          <w:lang w:val="en-US"/>
+        </w:rPr>
+      </w:pPr>
+      <w:r>
+        <w:rPr>
+          <w:rFonts w:ascii="Garamond" w:hAnsi="Garamond"/>
+          <w:sz w:val="24"/>
+          <w:szCs w:val="28"/>
+          <w:lang w:val="en-US"/>
+        </w:rPr>
+        <w:t xml:space="preserve">   - Description: Periodically checks if both users have uploaded their images and if the images have been successfully merged.</w:t>
+      </w:r>
+    </w:p>
+    <w:p>
+      <w:pPr>
+        <w:tabs>
+          <w:tab w:val="left" w:pos="7514"/>
+        </w:tabs>
+        <w:rPr>
+          <w:rFonts w:ascii="Garamond" w:hAnsi="Garamond"/>
+          <w:sz w:val="24"/>
+          <w:szCs w:val="28"/>
+          <w:lang w:val="en-US"/>
+        </w:rPr>
+      </w:pPr>
+      <w:r>
+        <w:rPr>
+          <w:rFonts w:ascii="Garamond" w:hAnsi="Garamond"/>
+          <w:sz w:val="24"/>
+          <w:szCs w:val="28"/>
+          <w:lang w:val="en-US"/>
+        </w:rPr>
+        <w:t xml:space="preserve">   - Role: Used to poll the server for the status of the image merging process.</w:t>
+      </w:r>
+    </w:p>
+    <w:p>
+      <w:pPr>
+        <w:tabs>
+          <w:tab w:val="left" w:pos="7514"/>
+        </w:tabs>
+        <w:rPr>
+          <w:rFonts w:ascii="Garamond" w:hAnsi="Garamond"/>
+          <w:sz w:val="24"/>
+          <w:szCs w:val="28"/>
+          <w:lang w:val="en-US"/>
+        </w:rPr>
+      </w:pPr>
+    </w:p>
+    <w:p>
+      <w:pPr>
+        <w:tabs>
+          <w:tab w:val="left" w:pos="7514"/>
+        </w:tabs>
+        <w:rPr>
+          <w:rFonts w:ascii="Garamond" w:hAnsi="Garamond"/>
+          <w:sz w:val="24"/>
+          <w:szCs w:val="28"/>
+          <w:lang w:val="en-US"/>
+        </w:rPr>
+      </w:pPr>
+      <w:r>
+        <w:rPr>
+          <w:rFonts w:ascii="Garamond" w:hAnsi="Garamond"/>
+          <w:sz w:val="24"/>
+          <w:szCs w:val="28"/>
+          <w:lang w:val="en-US"/>
+        </w:rPr>
+        <w:t>19. `/</w:t>
+      </w:r>
+      <w:proofErr w:type="spellStart"/>
+      <w:r>
+        <w:rPr>
+          <w:rFonts w:ascii="Garamond" w:hAnsi="Garamond"/>
+          <w:sz w:val="24"/>
+          <w:szCs w:val="28"/>
+          <w:lang w:val="en-US"/>
+        </w:rPr>
+        <w:t>show_merged_image</w:t>
+      </w:r>
+      <w:proofErr w:type="spellEnd"/>
+      <w:r>
+        <w:rPr>
+          <w:rFonts w:ascii="Garamond" w:hAnsi="Garamond"/>
+          <w:sz w:val="24"/>
+          <w:szCs w:val="28"/>
+          <w:lang w:val="en-US"/>
+        </w:rPr>
+        <w:t>` - Show Merged Image</w:t>
+      </w:r>
+    </w:p>
+    <w:p>
+      <w:pPr>
+        <w:tabs>
+          <w:tab w:val="left" w:pos="7514"/>
+        </w:tabs>
+        <w:rPr>
+          <w:rFonts w:ascii="Garamond" w:hAnsi="Garamond"/>
+          <w:sz w:val="24"/>
+          <w:szCs w:val="28"/>
+          <w:lang w:val="en-US"/>
+        </w:rPr>
+      </w:pPr>
+      <w:r>
+        <w:rPr>
+          <w:rFonts w:ascii="Garamond" w:hAnsi="Garamond"/>
+          <w:sz w:val="24"/>
+          <w:szCs w:val="28"/>
+          <w:lang w:val="en-US"/>
+        </w:rPr>
+        <w:t xml:space="preserve">   - Method(s): GET</w:t>
+      </w:r>
+    </w:p>
+    <w:p>
+      <w:pPr>
+        <w:tabs>
+          <w:tab w:val="left" w:pos="7514"/>
+        </w:tabs>
+        <w:rPr>
+          <w:rFonts w:ascii="Garamond" w:hAnsi="Garamond"/>
+          <w:sz w:val="24"/>
+          <w:szCs w:val="28"/>
+          <w:lang w:val="en-US"/>
+        </w:rPr>
+      </w:pPr>
+      <w:r>
+        <w:rPr>
+          <w:rFonts w:ascii="Garamond" w:hAnsi="Garamond"/>
+          <w:sz w:val="24"/>
+          <w:szCs w:val="28"/>
+          <w:lang w:val="en-US"/>
+        </w:rPr>
+        <w:lastRenderedPageBreak/>
+        <w:t xml:space="preserve">   - Authentication Required: Yes</w:t>
+      </w:r>
+    </w:p>
+    <w:p>
+      <w:pPr>
+        <w:tabs>
+          <w:tab w:val="left" w:pos="7514"/>
+        </w:tabs>
+        <w:rPr>
+          <w:rFonts w:ascii="Garamond" w:hAnsi="Garamond"/>
+          <w:sz w:val="24"/>
+          <w:szCs w:val="28"/>
+          <w:lang w:val="en-US"/>
+        </w:rPr>
+      </w:pPr>
+      <w:r>
+        <w:rPr>
+          <w:rFonts w:ascii="Garamond" w:hAnsi="Garamond"/>
+          <w:sz w:val="24"/>
+          <w:szCs w:val="28"/>
+          <w:lang w:val="en-US"/>
+        </w:rPr>
+        <w:t xml:space="preserve">   - Description: Displays the merged image from both users and provides a multiple-choice quiz for guessing the correct answer.</w:t>
+      </w:r>
+    </w:p>
+    <w:p>
+      <w:pPr>
+        <w:tabs>
+          <w:tab w:val="left" w:pos="7514"/>
+        </w:tabs>
+        <w:rPr>
+          <w:rFonts w:ascii="Garamond" w:hAnsi="Garamond"/>
+          <w:sz w:val="24"/>
+          <w:szCs w:val="28"/>
+          <w:lang w:val="en-US"/>
+        </w:rPr>
+      </w:pPr>
+      <w:r>
+        <w:rPr>
+          <w:rFonts w:ascii="Garamond" w:hAnsi="Garamond"/>
+          <w:sz w:val="24"/>
+          <w:szCs w:val="28"/>
+          <w:lang w:val="en-US"/>
+        </w:rPr>
+        <w:t xml:space="preserve">   - Role: Presents the merged image to the user and allows them to make a guess based on the provided options.</w:t>
+      </w:r>
+    </w:p>
+    <w:p>
+      <w:pPr>
+        <w:tabs>
+          <w:tab w:val="left" w:pos="7514"/>
+        </w:tabs>
+        <w:rPr>
+          <w:rFonts w:ascii="Garamond" w:hAnsi="Garamond"/>
+          <w:sz w:val="24"/>
+          <w:szCs w:val="28"/>
+          <w:lang w:val="en-US"/>
+        </w:rPr>
+      </w:pPr>
+    </w:p>
+    <w:p>
+      <w:pPr>
+        <w:tabs>
+          <w:tab w:val="left" w:pos="7514"/>
+        </w:tabs>
+        <w:rPr>
+          <w:rFonts w:ascii="Garamond" w:hAnsi="Garamond"/>
+          <w:sz w:val="24"/>
+          <w:szCs w:val="28"/>
+          <w:lang w:val="en-US"/>
+        </w:rPr>
+      </w:pPr>
+      <w:r>
+        <w:rPr>
+          <w:rFonts w:ascii="Garamond" w:hAnsi="Garamond"/>
+          <w:sz w:val="24"/>
+          <w:szCs w:val="28"/>
+          <w:lang w:val="en-US"/>
+        </w:rPr>
+        <w:t>20. `/</w:t>
+      </w:r>
+      <w:proofErr w:type="spellStart"/>
+      <w:r>
+        <w:rPr>
+          <w:rFonts w:ascii="Garamond" w:hAnsi="Garamond"/>
+          <w:sz w:val="24"/>
+          <w:szCs w:val="28"/>
+          <w:lang w:val="en-US"/>
+        </w:rPr>
+        <w:t>submit_guess</w:t>
+      </w:r>
+      <w:proofErr w:type="spellEnd"/>
+      <w:r>
+        <w:rPr>
+          <w:rFonts w:ascii="Garamond" w:hAnsi="Garamond"/>
+          <w:sz w:val="24"/>
+          <w:szCs w:val="28"/>
+          <w:lang w:val="en-US"/>
+        </w:rPr>
+        <w:t>` - Submit Guess</w:t>
+      </w:r>
+    </w:p>
+    <w:p>
+      <w:pPr>
+        <w:tabs>
+          <w:tab w:val="left" w:pos="7514"/>
+        </w:tabs>
+        <w:rPr>
+          <w:rFonts w:ascii="Garamond" w:hAnsi="Garamond"/>
+          <w:sz w:val="24"/>
+          <w:szCs w:val="28"/>
+          <w:lang w:val="en-US"/>
+        </w:rPr>
+      </w:pPr>
+      <w:r>
+        <w:rPr>
+          <w:rFonts w:ascii="Garamond" w:hAnsi="Garamond"/>
+          <w:sz w:val="24"/>
+          <w:szCs w:val="28"/>
+          <w:lang w:val="en-US"/>
+        </w:rPr>
+        <w:t xml:space="preserve">   - Method(s): POST</w:t>
+      </w:r>
+    </w:p>
+    <w:p>
+      <w:pPr>
+        <w:tabs>
+          <w:tab w:val="left" w:pos="7514"/>
+        </w:tabs>
+        <w:rPr>
+          <w:rFonts w:ascii="Garamond" w:hAnsi="Garamond"/>
+          <w:sz w:val="24"/>
+          <w:szCs w:val="28"/>
+          <w:lang w:val="en-US"/>
+        </w:rPr>
+      </w:pPr>
+      <w:r>
+        <w:rPr>
+          <w:rFonts w:ascii="Garamond" w:hAnsi="Garamond"/>
+          <w:sz w:val="24"/>
+          <w:szCs w:val="28"/>
+          <w:lang w:val="en-US"/>
+        </w:rPr>
+        <w:t xml:space="preserve">   - Authentication Required: Yes</w:t>
+      </w:r>
+    </w:p>
+    <w:p>
+      <w:pPr>
+        <w:tabs>
+          <w:tab w:val="left" w:pos="7514"/>
+        </w:tabs>
+        <w:rPr>
+          <w:rFonts w:ascii="Garamond" w:hAnsi="Garamond"/>
+          <w:sz w:val="24"/>
+          <w:szCs w:val="28"/>
+          <w:lang w:val="en-US"/>
+        </w:rPr>
+      </w:pPr>
+      <w:r>
+        <w:rPr>
+          <w:rFonts w:ascii="Garamond" w:hAnsi="Garamond"/>
+          <w:sz w:val="24"/>
+          <w:szCs w:val="28"/>
+          <w:lang w:val="en-US"/>
+        </w:rPr>
+        <w:t xml:space="preserve">   - Description: Handles the guess submission from the user and determines if the guess is correct or incorrect.</w:t>
+      </w:r>
+    </w:p>
+    <w:p>
+      <w:pPr>
+        <w:tabs>
+          <w:tab w:val="left" w:pos="7514"/>
+        </w:tabs>
+        <w:rPr>
+          <w:rFonts w:ascii="Garamond" w:hAnsi="Garamond"/>
+          <w:sz w:val="24"/>
+          <w:szCs w:val="28"/>
+          <w:lang w:val="en-US"/>
+        </w:rPr>
+      </w:pPr>
+      <w:r>
+        <w:rPr>
+          <w:rFonts w:ascii="Garamond" w:hAnsi="Garamond"/>
+          <w:sz w:val="24"/>
+          <w:szCs w:val="28"/>
+          <w:lang w:val="en-US"/>
+        </w:rPr>
+        <w:t xml:space="preserve">   - Role: Processes user guesses and determines game outcomes.</w:t>
+      </w:r>
+    </w:p>
+    <w:p>
+      <w:pPr>
+        <w:tabs>
+          <w:tab w:val="left" w:pos="7514"/>
+        </w:tabs>
+        <w:rPr>
+          <w:rFonts w:ascii="Garamond" w:hAnsi="Garamond"/>
+          <w:sz w:val="24"/>
+          <w:szCs w:val="28"/>
+          <w:lang w:val="en-US"/>
+        </w:rPr>
+      </w:pPr>
+    </w:p>
+    <w:p>
+      <w:pPr>
+        <w:tabs>
+          <w:tab w:val="left" w:pos="7514"/>
+        </w:tabs>
+        <w:rPr>
+          <w:rFonts w:ascii="Garamond" w:hAnsi="Garamond"/>
+          <w:sz w:val="24"/>
+          <w:szCs w:val="28"/>
+          <w:lang w:val="en-US"/>
+        </w:rPr>
+      </w:pPr>
+      <w:r>
+        <w:rPr>
+          <w:rFonts w:ascii="Garamond" w:hAnsi="Garamond"/>
+          <w:sz w:val="24"/>
+          <w:szCs w:val="28"/>
+          <w:lang w:val="en-US"/>
+        </w:rPr>
+        <w:t>21. `/</w:t>
+      </w:r>
+      <w:proofErr w:type="spellStart"/>
+      <w:r>
+        <w:rPr>
+          <w:rFonts w:ascii="Garamond" w:hAnsi="Garamond"/>
+          <w:sz w:val="24"/>
+          <w:szCs w:val="28"/>
+          <w:lang w:val="en-US"/>
+        </w:rPr>
+        <w:t>game_result</w:t>
+      </w:r>
+      <w:proofErr w:type="spellEnd"/>
+      <w:r>
+        <w:rPr>
+          <w:rFonts w:ascii="Garamond" w:hAnsi="Garamond"/>
+          <w:sz w:val="24"/>
+          <w:szCs w:val="28"/>
+          <w:lang w:val="en-US"/>
+        </w:rPr>
+        <w:t>/&lt;result&gt;` - Game Result</w:t>
+      </w:r>
+    </w:p>
+    <w:p>
+      <w:pPr>
+        <w:tabs>
+          <w:tab w:val="left" w:pos="7514"/>
+        </w:tabs>
+        <w:rPr>
+          <w:rFonts w:ascii="Garamond" w:hAnsi="Garamond"/>
+          <w:sz w:val="24"/>
+          <w:szCs w:val="28"/>
+          <w:lang w:val="en-US"/>
+        </w:rPr>
+      </w:pPr>
+      <w:r>
+        <w:rPr>
+          <w:rFonts w:ascii="Garamond" w:hAnsi="Garamond"/>
+          <w:sz w:val="24"/>
+          <w:szCs w:val="28"/>
+          <w:lang w:val="en-US"/>
+        </w:rPr>
+        <w:t xml:space="preserve">   - Method(s): GET</w:t>
+      </w:r>
+    </w:p>
+    <w:p>
+      <w:pPr>
+        <w:tabs>
+          <w:tab w:val="left" w:pos="7514"/>
+        </w:tabs>
+        <w:rPr>
+          <w:rFonts w:ascii="Garamond" w:hAnsi="Garamond"/>
+          <w:sz w:val="24"/>
+          <w:szCs w:val="28"/>
+          <w:lang w:val="en-US"/>
+        </w:rPr>
+      </w:pPr>
+      <w:r>
+        <w:rPr>
+          <w:rFonts w:ascii="Garamond" w:hAnsi="Garamond"/>
+          <w:sz w:val="24"/>
+          <w:szCs w:val="28"/>
+          <w:lang w:val="en-US"/>
+        </w:rPr>
+        <w:t xml:space="preserve">   - Authentication Required: Yes</w:t>
+      </w:r>
+    </w:p>
+    <w:p>
+      <w:pPr>
+        <w:tabs>
+          <w:tab w:val="left" w:pos="7514"/>
+        </w:tabs>
+        <w:rPr>
+          <w:rFonts w:ascii="Garamond" w:hAnsi="Garamond"/>
+          <w:sz w:val="24"/>
+          <w:szCs w:val="28"/>
+          <w:lang w:val="en-US"/>
+        </w:rPr>
+      </w:pPr>
+      <w:r>
+        <w:rPr>
+          <w:rFonts w:ascii="Garamond" w:hAnsi="Garamond"/>
+          <w:sz w:val="24"/>
+          <w:szCs w:val="28"/>
+          <w:lang w:val="en-US"/>
+        </w:rPr>
+        <w:t xml:space="preserve">   - Description: Displays the game result (win/lose) after the guess has been submitted.</w:t>
+      </w:r>
+    </w:p>
+    <w:p>
+      <w:pPr>
+        <w:tabs>
+          <w:tab w:val="left" w:pos="7514"/>
+        </w:tabs>
+        <w:rPr>
+          <w:rFonts w:ascii="Garamond" w:hAnsi="Garamond"/>
+          <w:sz w:val="24"/>
+          <w:szCs w:val="28"/>
+          <w:lang w:val="en-US"/>
+        </w:rPr>
+      </w:pPr>
+      <w:r>
+        <w:rPr>
+          <w:rFonts w:ascii="Garamond" w:hAnsi="Garamond"/>
+          <w:sz w:val="24"/>
+          <w:szCs w:val="28"/>
+          <w:lang w:val="en-US"/>
+        </w:rPr>
+        <w:t xml:space="preserve">   - Role: Provides feedback on the result of the game, either congratulating the user or encouraging them to try again.</w:t>
+      </w:r>
+    </w:p>
+    <w:p>
+      <w:pPr>
+        <w:tabs>
+          <w:tab w:val="left" w:pos="7514"/>
+        </w:tabs>
+        <w:rPr>
+          <w:rFonts w:ascii="Garamond" w:hAnsi="Garamond"/>
+          <w:sz w:val="24"/>
+          <w:szCs w:val="28"/>
+          <w:lang w:val="en-US"/>
+        </w:rPr>
+      </w:pPr>
+    </w:p>
+    <w:p>
+      <w:pPr>
+        <w:tabs>
+          <w:tab w:val="left" w:pos="7514"/>
+        </w:tabs>
+        <w:rPr>
+          <w:rFonts w:ascii="Garamond" w:hAnsi="Garamond"/>
+          <w:sz w:val="24"/>
+          <w:szCs w:val="28"/>
+          <w:lang w:val="en-US"/>
+        </w:rPr>
+      </w:pPr>
+      <w:r>
+        <w:rPr>
+          <w:rFonts w:ascii="Garamond" w:hAnsi="Garamond"/>
+          <w:sz w:val="24"/>
+          <w:szCs w:val="28"/>
+          <w:lang w:val="en-US"/>
+        </w:rPr>
+        <w:t>22. `/</w:t>
+      </w:r>
+      <w:proofErr w:type="spellStart"/>
+      <w:r>
+        <w:rPr>
+          <w:rFonts w:ascii="Garamond" w:hAnsi="Garamond"/>
+          <w:sz w:val="24"/>
+          <w:szCs w:val="28"/>
+          <w:lang w:val="en-US"/>
+        </w:rPr>
+        <w:t>cancel_game</w:t>
+      </w:r>
+      <w:proofErr w:type="spellEnd"/>
+      <w:r>
+        <w:rPr>
+          <w:rFonts w:ascii="Garamond" w:hAnsi="Garamond"/>
+          <w:sz w:val="24"/>
+          <w:szCs w:val="28"/>
+          <w:lang w:val="en-US"/>
+        </w:rPr>
+        <w:t>` - Cancel Game</w:t>
+      </w:r>
+    </w:p>
+    <w:p>
+      <w:pPr>
+        <w:tabs>
+          <w:tab w:val="left" w:pos="7514"/>
+        </w:tabs>
+        <w:rPr>
+          <w:rFonts w:ascii="Garamond" w:hAnsi="Garamond"/>
+          <w:sz w:val="24"/>
+          <w:szCs w:val="28"/>
+          <w:lang w:val="en-US"/>
+        </w:rPr>
+      </w:pPr>
+      <w:r>
+        <w:rPr>
+          <w:rFonts w:ascii="Garamond" w:hAnsi="Garamond"/>
+          <w:sz w:val="24"/>
+          <w:szCs w:val="28"/>
+          <w:lang w:val="en-US"/>
+        </w:rPr>
+        <w:t xml:space="preserve">   - Method(s): POST</w:t>
+      </w:r>
+    </w:p>
+    <w:p>
+      <w:pPr>
+        <w:tabs>
+          <w:tab w:val="left" w:pos="7514"/>
+        </w:tabs>
+        <w:rPr>
+          <w:rFonts w:ascii="Garamond" w:hAnsi="Garamond"/>
+          <w:sz w:val="24"/>
+          <w:szCs w:val="28"/>
+          <w:lang w:val="en-US"/>
+        </w:rPr>
+      </w:pPr>
+      <w:r>
+        <w:rPr>
+          <w:rFonts w:ascii="Garamond" w:hAnsi="Garamond"/>
+          <w:sz w:val="24"/>
+          <w:szCs w:val="28"/>
+          <w:lang w:val="en-US"/>
+        </w:rPr>
+        <w:t xml:space="preserve">   - Authentication Required: Yes</w:t>
+      </w:r>
+    </w:p>
+    <w:p>
+      <w:pPr>
+        <w:tabs>
+          <w:tab w:val="left" w:pos="7514"/>
+        </w:tabs>
+        <w:rPr>
+          <w:rFonts w:ascii="Garamond" w:hAnsi="Garamond"/>
+          <w:sz w:val="24"/>
+          <w:szCs w:val="28"/>
+          <w:lang w:val="en-US"/>
+        </w:rPr>
+      </w:pPr>
+      <w:r>
+        <w:rPr>
+          <w:rFonts w:ascii="Garamond" w:hAnsi="Garamond"/>
+          <w:sz w:val="24"/>
+          <w:szCs w:val="28"/>
+          <w:lang w:val="en-US"/>
+        </w:rPr>
+        <w:t xml:space="preserve">   - Description: Cancels the game initiated by the user and updates the game status to `canceled</w:t>
+      </w:r>
+      <w:r>
+        <w:rPr>
+          <w:rFonts w:ascii="Garamond" w:hAnsi="Garamond"/>
+          <w:sz w:val="24"/>
+          <w:szCs w:val="28"/>
+          <w:lang w:val="en-US"/>
+        </w:rPr>
+        <w:t xml:space="preserve">`. This function is used if one player is recognized as inactive during the game (after a pairing was found) and before the inactive player has uploaded their image. In this case, we don’t want the active player to wait forever for an image that isn’t going to be sent, so we inform them that the game has been canceled and transfer them to the home page. Then, we clean up the remains of the canceled game to avoid any accidents </w:t>
+      </w:r>
+      <w:proofErr w:type="gramStart"/>
+      <w:r>
+        <w:rPr>
+          <w:rFonts w:ascii="Garamond" w:hAnsi="Garamond"/>
+          <w:sz w:val="24"/>
+          <w:szCs w:val="28"/>
+          <w:lang w:val="en-US"/>
+        </w:rPr>
+        <w:t>later on</w:t>
+      </w:r>
+      <w:proofErr w:type="gramEnd"/>
+      <w:r>
+        <w:rPr>
+          <w:rFonts w:ascii="Garamond" w:hAnsi="Garamond"/>
+          <w:sz w:val="24"/>
+          <w:szCs w:val="28"/>
+          <w:lang w:val="en-US"/>
+        </w:rPr>
+        <w:t>.</w:t>
+      </w:r>
+      <w:r>
+        <w:rPr>
+          <w:rFonts w:ascii="Garamond" w:hAnsi="Garamond"/>
+          <w:sz w:val="24"/>
+          <w:szCs w:val="28"/>
+          <w:lang w:val="en-US"/>
+        </w:rPr>
+        <w:tab/>
+      </w:r>
+    </w:p>
+    <w:p>
+      <w:pPr>
+        <w:tabs>
+          <w:tab w:val="left" w:pos="7514"/>
+        </w:tabs>
+        <w:rPr>
+          <w:rFonts w:ascii="Garamond" w:hAnsi="Garamond"/>
+          <w:sz w:val="24"/>
+          <w:szCs w:val="28"/>
+          <w:lang w:val="en-US"/>
+        </w:rPr>
+      </w:pPr>
+      <w:r>
+        <w:rPr>
+          <w:rFonts w:ascii="Garamond" w:hAnsi="Garamond"/>
+          <w:sz w:val="24"/>
+          <w:szCs w:val="28"/>
+          <w:lang w:val="en-US"/>
+        </w:rPr>
+        <w:t xml:space="preserve">   - Role: Allows users to cancel their active game if they wish to exit early.</w:t>
+      </w:r>
+    </w:p>
+    <w:p>
+      <w:pPr>
+        <w:tabs>
+          <w:tab w:val="left" w:pos="7514"/>
+        </w:tabs>
+        <w:rPr>
+          <w:rFonts w:ascii="Garamond" w:hAnsi="Garamond"/>
+          <w:sz w:val="24"/>
+          <w:szCs w:val="28"/>
+          <w:lang w:val="en-US"/>
+        </w:rPr>
+      </w:pPr>
+    </w:p>
+    <w:p>
+      <w:pPr>
+        <w:tabs>
+          <w:tab w:val="left" w:pos="7514"/>
+        </w:tabs>
+        <w:rPr>
+          <w:rFonts w:ascii="Garamond" w:hAnsi="Garamond"/>
+          <w:sz w:val="24"/>
+          <w:szCs w:val="28"/>
+          <w:lang w:val="en-US"/>
+        </w:rPr>
+      </w:pPr>
+      <w:r>
+        <w:rPr>
+          <w:rFonts w:ascii="Garamond" w:hAnsi="Garamond"/>
+          <w:sz w:val="24"/>
+          <w:szCs w:val="28"/>
+          <w:lang w:val="en-US"/>
+        </w:rPr>
+        <w:t>23. `/</w:t>
+      </w:r>
+      <w:proofErr w:type="spellStart"/>
+      <w:r>
+        <w:rPr>
+          <w:rFonts w:ascii="Garamond" w:hAnsi="Garamond"/>
+          <w:sz w:val="24"/>
+          <w:szCs w:val="28"/>
+          <w:lang w:val="en-US"/>
+        </w:rPr>
+        <w:t>check_game_status</w:t>
+      </w:r>
+      <w:proofErr w:type="spellEnd"/>
+      <w:r>
+        <w:rPr>
+          <w:rFonts w:ascii="Garamond" w:hAnsi="Garamond"/>
+          <w:sz w:val="24"/>
+          <w:szCs w:val="28"/>
+          <w:lang w:val="en-US"/>
+        </w:rPr>
+        <w:t>` - Check Game Status</w:t>
+      </w:r>
+    </w:p>
+    <w:p>
+      <w:pPr>
+        <w:tabs>
+          <w:tab w:val="left" w:pos="7514"/>
+        </w:tabs>
+        <w:rPr>
+          <w:rFonts w:ascii="Garamond" w:hAnsi="Garamond"/>
+          <w:sz w:val="24"/>
+          <w:szCs w:val="28"/>
+          <w:lang w:val="en-US"/>
+        </w:rPr>
+      </w:pPr>
+      <w:r>
+        <w:rPr>
+          <w:rFonts w:ascii="Garamond" w:hAnsi="Garamond"/>
+          <w:sz w:val="24"/>
+          <w:szCs w:val="28"/>
+          <w:lang w:val="en-US"/>
+        </w:rPr>
+        <w:t xml:space="preserve">   - Method(s): GET</w:t>
+      </w:r>
+    </w:p>
+    <w:p>
+      <w:pPr>
+        <w:tabs>
+          <w:tab w:val="left" w:pos="7514"/>
+        </w:tabs>
+        <w:rPr>
+          <w:rFonts w:ascii="Garamond" w:hAnsi="Garamond"/>
+          <w:sz w:val="24"/>
+          <w:szCs w:val="28"/>
+          <w:lang w:val="en-US"/>
+        </w:rPr>
+      </w:pPr>
+      <w:r>
+        <w:rPr>
+          <w:rFonts w:ascii="Garamond" w:hAnsi="Garamond"/>
+          <w:sz w:val="24"/>
+          <w:szCs w:val="28"/>
+          <w:lang w:val="en-US"/>
+        </w:rPr>
+        <w:t xml:space="preserve">   - Authentication Required: Yes</w:t>
+      </w:r>
+    </w:p>
+    <w:p>
+      <w:pPr>
+        <w:tabs>
+          <w:tab w:val="left" w:pos="7514"/>
+        </w:tabs>
+        <w:rPr>
+          <w:rFonts w:ascii="Garamond" w:hAnsi="Garamond"/>
+          <w:sz w:val="24"/>
+          <w:szCs w:val="28"/>
+          <w:lang w:val="en-US"/>
+        </w:rPr>
+      </w:pPr>
+      <w:r>
+        <w:rPr>
+          <w:rFonts w:ascii="Garamond" w:hAnsi="Garamond"/>
+          <w:sz w:val="24"/>
+          <w:szCs w:val="28"/>
+          <w:lang w:val="en-US"/>
+        </w:rPr>
+        <w:t xml:space="preserve">   - Description: Checks if the game has been canceled and cleans up any associated game data.</w:t>
+      </w:r>
+    </w:p>
+    <w:p>
+      <w:pPr>
+        <w:tabs>
+          <w:tab w:val="left" w:pos="7514"/>
+        </w:tabs>
+        <w:rPr>
+          <w:rFonts w:ascii="Garamond" w:hAnsi="Garamond"/>
+          <w:sz w:val="24"/>
+          <w:szCs w:val="28"/>
+          <w:lang w:val="en-US"/>
+        </w:rPr>
+      </w:pPr>
+      <w:r>
+        <w:rPr>
+          <w:rFonts w:ascii="Garamond" w:hAnsi="Garamond"/>
+          <w:sz w:val="24"/>
+          <w:szCs w:val="28"/>
+          <w:lang w:val="en-US"/>
+        </w:rPr>
+        <w:t xml:space="preserve">   - Role: Polls the server for the current game status to determine if it is still active or canceled.</w:t>
+      </w:r>
+    </w:p>
+    <w:p>
+      <w:pPr>
+        <w:tabs>
+          <w:tab w:val="left" w:pos="7514"/>
+        </w:tabs>
+        <w:rPr>
+          <w:rFonts w:ascii="Garamond" w:hAnsi="Garamond"/>
+          <w:sz w:val="24"/>
+          <w:szCs w:val="28"/>
+          <w:lang w:val="en-US"/>
+        </w:rPr>
+      </w:pPr>
+    </w:p>
+    <w:p>
+      <w:pPr>
+        <w:tabs>
+          <w:tab w:val="left" w:pos="7514"/>
+        </w:tabs>
+        <w:rPr>
+          <w:rFonts w:ascii="Garamond" w:hAnsi="Garamond"/>
+          <w:sz w:val="24"/>
+          <w:szCs w:val="28"/>
+          <w:lang w:val="en-US"/>
+        </w:rPr>
+      </w:pPr>
+      <w:r>
+        <w:rPr>
+          <w:rFonts w:ascii="Garamond" w:hAnsi="Garamond"/>
+          <w:sz w:val="24"/>
+          <w:szCs w:val="28"/>
+          <w:lang w:val="en-US"/>
+        </w:rPr>
+        <w:t>24. `/</w:t>
+      </w:r>
+      <w:proofErr w:type="spellStart"/>
+      <w:r>
+        <w:rPr>
+          <w:rFonts w:ascii="Garamond" w:hAnsi="Garamond"/>
+          <w:sz w:val="24"/>
+          <w:szCs w:val="28"/>
+          <w:lang w:val="en-US"/>
+        </w:rPr>
+        <w:t>game_cancelled</w:t>
+      </w:r>
+      <w:proofErr w:type="spellEnd"/>
+      <w:r>
+        <w:rPr>
+          <w:rFonts w:ascii="Garamond" w:hAnsi="Garamond"/>
+          <w:sz w:val="24"/>
+          <w:szCs w:val="28"/>
+          <w:lang w:val="en-US"/>
+        </w:rPr>
+        <w:t>` - Game Cancelled</w:t>
+      </w:r>
+    </w:p>
+    <w:p>
+      <w:pPr>
+        <w:tabs>
+          <w:tab w:val="left" w:pos="7514"/>
+        </w:tabs>
+        <w:rPr>
+          <w:rFonts w:ascii="Garamond" w:hAnsi="Garamond"/>
+          <w:sz w:val="24"/>
+          <w:szCs w:val="28"/>
+          <w:lang w:val="en-US"/>
+        </w:rPr>
+      </w:pPr>
+      <w:r>
+        <w:rPr>
+          <w:rFonts w:ascii="Garamond" w:hAnsi="Garamond"/>
+          <w:sz w:val="24"/>
+          <w:szCs w:val="28"/>
+          <w:lang w:val="en-US"/>
+        </w:rPr>
+        <w:t xml:space="preserve">   - Method(s): GET</w:t>
+      </w:r>
+    </w:p>
+    <w:p>
+      <w:pPr>
+        <w:tabs>
+          <w:tab w:val="left" w:pos="7514"/>
+        </w:tabs>
+        <w:rPr>
+          <w:rFonts w:ascii="Garamond" w:hAnsi="Garamond"/>
+          <w:sz w:val="24"/>
+          <w:szCs w:val="28"/>
+          <w:lang w:val="en-US"/>
+        </w:rPr>
+      </w:pPr>
+      <w:r>
+        <w:rPr>
+          <w:rFonts w:ascii="Garamond" w:hAnsi="Garamond"/>
+          <w:sz w:val="24"/>
+          <w:szCs w:val="28"/>
+          <w:lang w:val="en-US"/>
+        </w:rPr>
+        <w:t xml:space="preserve">   - Authentication Required: Yes</w:t>
+      </w:r>
+    </w:p>
+    <w:p>
+      <w:pPr>
+        <w:tabs>
+          <w:tab w:val="left" w:pos="7514"/>
+        </w:tabs>
+        <w:rPr>
+          <w:rFonts w:ascii="Garamond" w:hAnsi="Garamond"/>
+          <w:sz w:val="24"/>
+          <w:szCs w:val="28"/>
+          <w:lang w:val="en-US"/>
+        </w:rPr>
+      </w:pPr>
+      <w:r>
+        <w:rPr>
+          <w:rFonts w:ascii="Garamond" w:hAnsi="Garamond"/>
+          <w:sz w:val="24"/>
+          <w:szCs w:val="28"/>
+          <w:lang w:val="en-US"/>
+        </w:rPr>
+        <w:t xml:space="preserve">   - Description: Displays a message to the user if the game has been canceled.</w:t>
+      </w:r>
+    </w:p>
+    <w:p>
+      <w:pPr>
+        <w:tabs>
+          <w:tab w:val="left" w:pos="7514"/>
+        </w:tabs>
+        <w:rPr>
+          <w:rFonts w:ascii="Garamond" w:hAnsi="Garamond"/>
+          <w:sz w:val="24"/>
+          <w:szCs w:val="28"/>
+          <w:lang w:val="en-US"/>
+        </w:rPr>
+      </w:pPr>
+      <w:r>
+        <w:rPr>
+          <w:rFonts w:ascii="Garamond" w:hAnsi="Garamond"/>
+          <w:sz w:val="24"/>
+          <w:szCs w:val="28"/>
+          <w:lang w:val="en-US"/>
+        </w:rPr>
+        <w:t xml:space="preserve">   - Role: Informs the user that their game was canceled either by them or their opponent.</w:t>
+      </w:r>
+    </w:p>
+    <w:p>
+      <w:pPr>
+        <w:tabs>
+          <w:tab w:val="left" w:pos="7514"/>
+        </w:tabs>
+        <w:rPr>
+          <w:rFonts w:ascii="Garamond" w:hAnsi="Garamond"/>
+          <w:sz w:val="24"/>
+          <w:szCs w:val="28"/>
+          <w:lang w:val="en-US"/>
+        </w:rPr>
+      </w:pPr>
     </w:p>
     <w:sectPr>
       <w:pgSz w:w="12240" w:h="15840"/>

</xml_diff>

<commit_message>
added flash handling to the html, and a lot of stuff to the report that we should go over and probably remove
</commit_message>
<xml_diff>
--- a/report.docx
+++ b/report.docx
@@ -136,6 +136,99 @@
           <w:lang w:val="en-US"/>
         </w:rPr>
       </w:pPr>
+      <w:r>
+        <w:rPr>
+          <w:rFonts w:ascii="Garamond" w:hAnsi="Garamond"/>
+          <w:sz w:val="24"/>
+          <w:szCs w:val="28"/>
+          <w:lang w:val="en-US"/>
+        </w:rPr>
+        <w:t>The FaceMergeQuiz app is an innovative</w:t>
+      </w:r>
+      <w:r>
+        <w:rPr>
+          <w:rFonts w:ascii="Garamond" w:hAnsi="Garamond"/>
+          <w:sz w:val="24"/>
+          <w:szCs w:val="28"/>
+          <w:lang w:val="en-US"/>
+        </w:rPr>
+        <w:t>,</w:t>
+      </w:r>
+      <w:r>
+        <w:rPr>
+          <w:rFonts w:ascii="Garamond" w:hAnsi="Garamond"/>
+          <w:sz w:val="24"/>
+          <w:szCs w:val="28"/>
+          <w:lang w:val="en-US"/>
+        </w:rPr>
+        <w:t xml:space="preserve"> exciting multiplayer game that merges creativity with friendly competition. Designed for users who enjoy puzzles, visual challenges, and social gaming, FaceMergeQuiz combines two distinct player-uploaded images into a single merged photo. The players must then guess </w:t>
+      </w:r>
+      <w:r>
+        <w:rPr>
+          <w:rFonts w:ascii="Garamond" w:hAnsi="Garamond"/>
+          <w:sz w:val="24"/>
+          <w:szCs w:val="28"/>
+          <w:lang w:val="en-US"/>
+        </w:rPr>
+        <w:t>critical</w:t>
+      </w:r>
+      <w:r>
+        <w:rPr>
+          <w:rFonts w:ascii="Garamond" w:hAnsi="Garamond"/>
+          <w:sz w:val="24"/>
+          <w:szCs w:val="28"/>
+          <w:lang w:val="en-US"/>
+        </w:rPr>
+        <w:t xml:space="preserve"> elements of the resulting image in a fun and interactive quiz format.</w:t>
+      </w:r>
+    </w:p>
+    <w:p>
+      <w:pPr>
+        <w:rPr>
+          <w:rFonts w:ascii="Garamond" w:hAnsi="Garamond"/>
+          <w:sz w:val="24"/>
+          <w:szCs w:val="28"/>
+          <w:lang w:val="en-US"/>
+        </w:rPr>
+      </w:pPr>
+      <w:r>
+        <w:rPr>
+          <w:rFonts w:ascii="Garamond" w:hAnsi="Garamond"/>
+          <w:sz w:val="24"/>
+          <w:szCs w:val="28"/>
+          <w:lang w:val="en-US"/>
+        </w:rPr>
+        <w:t>The app introduces a dynamic gameplay experience, where users can challenge friends with private games or test their luck by being paired with random opponents. By incorporating real-time interactions, image manipulation, and a seamless user experience, FaceMergeQuiz turns simple images into an engaging competition.</w:t>
+      </w:r>
+    </w:p>
+    <w:p>
+      <w:pPr>
+        <w:rPr>
+          <w:rFonts w:ascii="Garamond" w:hAnsi="Garamond"/>
+          <w:sz w:val="24"/>
+          <w:szCs w:val="28"/>
+          <w:lang w:val="en-US"/>
+        </w:rPr>
+      </w:pPr>
+      <w:r>
+        <w:rPr>
+          <w:rFonts w:ascii="Garamond" w:hAnsi="Garamond"/>
+          <w:sz w:val="24"/>
+          <w:szCs w:val="28"/>
+          <w:lang w:val="en-US"/>
+        </w:rPr>
+        <w:t>Leveraging powerful backend technology to ensure a smooth user experience, FaceMergeQuiz promises a fast-paced, visually rich environment that keeps players entertained and connected. Whether solving a puzzle with a friend or competing with players across the globe, FaceMergeQuiz transforms image-based gaming into an unforgettable experience.</w:t>
+      </w:r>
+    </w:p>
+    <w:p>
+      <w:pPr>
+        <w:rPr>
+          <w:rFonts w:ascii="Garamond" w:hAnsi="Garamond"/>
+          <w:sz w:val="24"/>
+          <w:szCs w:val="28"/>
+          <w:lang w:val="en-US"/>
+        </w:rPr>
+      </w:pPr>
     </w:p>
     <w:p>
       <w:pPr>
@@ -157,9 +250,704 @@
           <w:szCs w:val="32"/>
           <w:lang w:val="en-US"/>
         </w:rPr>
-        <w:t>D</w:t>
-      </w:r>
-      <w:r>
+        <w:t>Details on the Utility of the Server</w:t>
+      </w:r>
+    </w:p>
+    <w:p>
+      <w:pPr>
+        <w:rPr>
+          <w:rFonts w:ascii="Garamond" w:hAnsi="Garamond"/>
+          <w:sz w:val="24"/>
+          <w:szCs w:val="28"/>
+          <w:lang w:val="en-US"/>
+        </w:rPr>
+      </w:pPr>
+      <w:r>
+        <w:rPr>
+          <w:rFonts w:ascii="Garamond" w:hAnsi="Garamond"/>
+          <w:sz w:val="24"/>
+          <w:szCs w:val="28"/>
+          <w:lang w:val="en-US"/>
+        </w:rPr>
+        <w:t>The FaceMergeQuiz app offers an intuitive and engaging workflow that keeps players immersed in the game from start to finish while ensuring a seamless and responsive experience at every stage.</w:t>
+      </w:r>
+    </w:p>
+    <w:p>
+      <w:pPr>
+        <w:rPr>
+          <w:rFonts w:ascii="Garamond" w:hAnsi="Garamond"/>
+          <w:sz w:val="24"/>
+          <w:szCs w:val="28"/>
+          <w:u w:val="single"/>
+          <w:lang w:val="en-US"/>
+        </w:rPr>
+      </w:pPr>
+      <w:r>
+        <w:rPr>
+          <w:rFonts w:ascii="Garamond" w:hAnsi="Garamond"/>
+          <w:sz w:val="24"/>
+          <w:szCs w:val="28"/>
+          <w:u w:val="single"/>
+          <w:lang w:val="en-US"/>
+        </w:rPr>
+        <w:t>Game Workflow: From Creation to Guessing</w:t>
+      </w:r>
+    </w:p>
+    <w:p>
+      <w:pPr>
+        <w:rPr>
+          <w:rFonts w:ascii="Garamond" w:hAnsi="Garamond"/>
+          <w:sz w:val="24"/>
+          <w:szCs w:val="28"/>
+          <w:lang w:val="en-US"/>
+        </w:rPr>
+      </w:pPr>
+      <w:r>
+        <w:rPr>
+          <w:rFonts w:ascii="Garamond" w:hAnsi="Garamond"/>
+          <w:sz w:val="24"/>
+          <w:szCs w:val="28"/>
+          <w:lang w:val="en-US"/>
+        </w:rPr>
+        <w:t>The journey begins when a player either creates a game (private or public) or joins a random game through a matchmaking system. The server immediately handles game creation, generating a unique game code for private matches or placing the user in a queue for random pairings.</w:t>
+      </w:r>
+    </w:p>
+    <w:p>
+      <w:pPr>
+        <w:rPr>
+          <w:rFonts w:ascii="Garamond" w:hAnsi="Garamond"/>
+          <w:sz w:val="24"/>
+          <w:szCs w:val="28"/>
+          <w:lang w:val="en-US"/>
+        </w:rPr>
+      </w:pPr>
+      <w:r>
+        <w:rPr>
+          <w:rFonts w:ascii="Garamond" w:hAnsi="Garamond"/>
+          <w:sz w:val="24"/>
+          <w:szCs w:val="28"/>
+          <w:lang w:val="en-US"/>
+        </w:rPr>
+        <w:t xml:space="preserve">Once both players are connected, the game advances to the image submission phase. Each player uploads or selects an image from a URL, which the server processes and stores securely. The server ensures that both </w:t>
+      </w:r>
+      <w:r>
+        <w:rPr>
+          <w:rFonts w:ascii="Garamond" w:hAnsi="Garamond"/>
+          <w:sz w:val="24"/>
+          <w:szCs w:val="28"/>
+          <w:lang w:val="en-US"/>
+        </w:rPr>
+        <w:t>photo</w:t>
+      </w:r>
+      <w:r>
+        <w:rPr>
+          <w:rFonts w:ascii="Garamond" w:hAnsi="Garamond"/>
+          <w:sz w:val="24"/>
+          <w:szCs w:val="28"/>
+          <w:lang w:val="en-US"/>
+        </w:rPr>
+        <w:t>s are received and processed in real</w:t>
+      </w:r>
+      <w:r>
+        <w:rPr>
+          <w:rFonts w:ascii="Garamond" w:hAnsi="Garamond"/>
+          <w:sz w:val="24"/>
+          <w:szCs w:val="28"/>
+          <w:lang w:val="en-US"/>
+        </w:rPr>
+        <w:t>-</w:t>
+      </w:r>
+      <w:r>
+        <w:rPr>
+          <w:rFonts w:ascii="Garamond" w:hAnsi="Garamond"/>
+          <w:sz w:val="24"/>
+          <w:szCs w:val="28"/>
+          <w:lang w:val="en-US"/>
+        </w:rPr>
+        <w:t xml:space="preserve">time before </w:t>
+      </w:r>
+      <w:r>
+        <w:rPr>
+          <w:rFonts w:ascii="Garamond" w:hAnsi="Garamond"/>
+          <w:sz w:val="24"/>
+          <w:szCs w:val="28"/>
+          <w:lang w:val="en-US"/>
+        </w:rPr>
+        <w:t>merging them</w:t>
+      </w:r>
+      <w:r>
+        <w:rPr>
+          <w:rFonts w:ascii="Garamond" w:hAnsi="Garamond"/>
+          <w:sz w:val="24"/>
+          <w:szCs w:val="28"/>
+          <w:lang w:val="en-US"/>
+        </w:rPr>
+        <w:t>.</w:t>
+      </w:r>
+    </w:p>
+    <w:p>
+      <w:pPr>
+        <w:rPr>
+          <w:rFonts w:ascii="Garamond" w:hAnsi="Garamond"/>
+          <w:sz w:val="24"/>
+          <w:szCs w:val="28"/>
+          <w:lang w:val="en-US"/>
+        </w:rPr>
+      </w:pPr>
+      <w:r>
+        <w:rPr>
+          <w:rFonts w:ascii="Garamond" w:hAnsi="Garamond"/>
+          <w:sz w:val="24"/>
+          <w:szCs w:val="28"/>
+          <w:lang w:val="en-US"/>
+        </w:rPr>
+        <w:t>The merging process is where the magic happens! The server calls an external image-processing API to combine the two</w:t>
+      </w:r>
+      <w:r>
+        <w:rPr>
+          <w:rFonts w:ascii="Garamond" w:hAnsi="Garamond"/>
+          <w:sz w:val="24"/>
+          <w:szCs w:val="28"/>
+          <w:lang w:val="en-US"/>
+        </w:rPr>
+        <w:t>-</w:t>
+      </w:r>
+      <w:r>
+        <w:rPr>
+          <w:rFonts w:ascii="Garamond" w:hAnsi="Garamond"/>
+          <w:sz w:val="24"/>
+          <w:szCs w:val="28"/>
+          <w:lang w:val="en-US"/>
+        </w:rPr>
+        <w:t>player images into a mysterious composite image. Once the merged image is ready, both players are presented with it, along with a quiz where they must guess the correct answer related to the image.</w:t>
+      </w:r>
+    </w:p>
+    <w:p>
+      <w:pPr>
+        <w:rPr>
+          <w:rFonts w:ascii="Garamond" w:hAnsi="Garamond"/>
+          <w:sz w:val="24"/>
+          <w:szCs w:val="28"/>
+          <w:lang w:val="en-US"/>
+        </w:rPr>
+      </w:pPr>
+      <w:r>
+        <w:rPr>
+          <w:rFonts w:ascii="Garamond" w:hAnsi="Garamond"/>
+          <w:sz w:val="24"/>
+          <w:szCs w:val="28"/>
+          <w:lang w:val="en-US"/>
+        </w:rPr>
+        <w:lastRenderedPageBreak/>
+        <w:t xml:space="preserve">The guessing phase is the heart of the gameplay. Players are given multiple-choice options, cleverly shuffled, and must select the correct answer. </w:t>
+      </w:r>
+      <w:r>
+        <w:rPr>
+          <w:rFonts w:ascii="Garamond" w:hAnsi="Garamond"/>
+          <w:sz w:val="24"/>
+          <w:szCs w:val="28"/>
+          <w:lang w:val="en-US"/>
+        </w:rPr>
+        <w:t>T</w:t>
+      </w:r>
+      <w:r>
+        <w:rPr>
+          <w:rFonts w:ascii="Garamond" w:hAnsi="Garamond"/>
+          <w:sz w:val="24"/>
+          <w:szCs w:val="28"/>
+          <w:lang w:val="en-US"/>
+        </w:rPr>
+        <w:t>he app guarantees a fun and challenging experience</w:t>
+      </w:r>
+      <w:r>
+        <w:rPr>
+          <w:rFonts w:ascii="Garamond" w:hAnsi="Garamond"/>
+          <w:sz w:val="24"/>
+          <w:szCs w:val="28"/>
+          <w:lang w:val="en-US"/>
+        </w:rPr>
+        <w:t>, whether they win or lose</w:t>
+      </w:r>
+      <w:r>
+        <w:rPr>
+          <w:rFonts w:ascii="Garamond" w:hAnsi="Garamond"/>
+          <w:sz w:val="24"/>
+          <w:szCs w:val="28"/>
+          <w:lang w:val="en-US"/>
+        </w:rPr>
+        <w:t>.</w:t>
+      </w:r>
+    </w:p>
+    <w:p>
+      <w:pPr>
+        <w:rPr>
+          <w:rFonts w:ascii="Garamond" w:hAnsi="Garamond"/>
+          <w:sz w:val="24"/>
+          <w:szCs w:val="28"/>
+          <w:lang w:val="en-US"/>
+        </w:rPr>
+      </w:pPr>
+      <w:r>
+        <w:rPr>
+          <w:rFonts w:ascii="Garamond" w:hAnsi="Garamond"/>
+          <w:sz w:val="24"/>
+          <w:szCs w:val="28"/>
+          <w:highlight w:val="yellow"/>
+          <w:lang w:val="en-US"/>
+        </w:rPr>
+        <w:t xml:space="preserve">Search Engine </w:t>
+      </w:r>
+      <w:proofErr w:type="gramStart"/>
+      <w:r>
+        <w:rPr>
+          <w:rFonts w:ascii="Garamond" w:hAnsi="Garamond"/>
+          <w:sz w:val="24"/>
+          <w:szCs w:val="28"/>
+          <w:highlight w:val="yellow"/>
+          <w:lang w:val="en-US"/>
+        </w:rPr>
+        <w:t>paragraph?</w:t>
+      </w:r>
+      <w:proofErr w:type="gramEnd"/>
+    </w:p>
+    <w:p>
+      <w:pPr>
+        <w:rPr>
+          <w:rFonts w:ascii="Garamond" w:hAnsi="Garamond"/>
+          <w:sz w:val="24"/>
+          <w:szCs w:val="28"/>
+          <w:u w:val="single"/>
+          <w:lang w:val="en-US"/>
+        </w:rPr>
+      </w:pPr>
+      <w:r>
+        <w:rPr>
+          <w:rFonts w:ascii="Garamond" w:hAnsi="Garamond"/>
+          <w:sz w:val="24"/>
+          <w:szCs w:val="28"/>
+          <w:u w:val="single"/>
+          <w:lang w:val="en-US"/>
+        </w:rPr>
+        <w:t>Robustness for Varied Behaviors</w:t>
+      </w:r>
+    </w:p>
+    <w:p>
+      <w:pPr>
+        <w:rPr>
+          <w:rFonts w:ascii="Garamond" w:hAnsi="Garamond"/>
+          <w:sz w:val="24"/>
+          <w:szCs w:val="28"/>
+          <w:lang w:val="en-US"/>
+        </w:rPr>
+      </w:pPr>
+      <w:r>
+        <w:rPr>
+          <w:rFonts w:ascii="Garamond" w:hAnsi="Garamond"/>
+          <w:sz w:val="24"/>
+          <w:szCs w:val="28"/>
+          <w:lang w:val="en-US"/>
+        </w:rPr>
+        <w:t>We’ve built FaceMergeQuiz with resilience at its core, ensuring the game can gracefully handle disruptions. Whether a player leaves mid-game, experiences connectivity issues, or cancels a match, the server manages these scenarios effortlessly. If a player quits while in the waiting room or during the game, the system cleans up their session, removes them from matchmaking queues, and cancels ongoing games. This prevents users from becoming stuck or experiencing game delays, allowing other players to continue with minimal disruption.</w:t>
+      </w:r>
+    </w:p>
+    <w:p>
+      <w:pPr>
+        <w:rPr>
+          <w:rFonts w:ascii="Garamond" w:hAnsi="Garamond"/>
+          <w:sz w:val="24"/>
+          <w:szCs w:val="28"/>
+          <w:lang w:val="en-US"/>
+        </w:rPr>
+      </w:pPr>
+      <w:r>
+        <w:rPr>
+          <w:rFonts w:ascii="Garamond" w:hAnsi="Garamond"/>
+          <w:sz w:val="24"/>
+          <w:szCs w:val="28"/>
+          <w:lang w:val="en-US"/>
+        </w:rPr>
+        <w:t xml:space="preserve">Additionally, games can be </w:t>
+      </w:r>
+      <w:r>
+        <w:rPr>
+          <w:rFonts w:ascii="Garamond" w:hAnsi="Garamond"/>
+          <w:sz w:val="24"/>
+          <w:szCs w:val="28"/>
+          <w:lang w:val="en-US"/>
+        </w:rPr>
+        <w:t>easily cancelled and restarted</w:t>
+      </w:r>
+      <w:r>
+        <w:rPr>
+          <w:rFonts w:ascii="Garamond" w:hAnsi="Garamond"/>
+          <w:sz w:val="24"/>
+          <w:szCs w:val="28"/>
+          <w:lang w:val="en-US"/>
+        </w:rPr>
+        <w:t>, with all related data securely deleted or rolled back. This flexibility keeps gameplay flowing smoothly and ensures a frustration-free experience for all players, regardless of interruptions.</w:t>
+      </w:r>
+    </w:p>
+    <w:p>
+      <w:pPr>
+        <w:rPr>
+          <w:rFonts w:ascii="Garamond" w:hAnsi="Garamond"/>
+          <w:sz w:val="24"/>
+          <w:szCs w:val="28"/>
+          <w:u w:val="single"/>
+          <w:lang w:val="en-US"/>
+        </w:rPr>
+      </w:pPr>
+      <w:r>
+        <w:rPr>
+          <w:rFonts w:ascii="Garamond" w:hAnsi="Garamond"/>
+          <w:sz w:val="24"/>
+          <w:szCs w:val="28"/>
+          <w:u w:val="single"/>
+          <w:lang w:val="en-US"/>
+        </w:rPr>
+        <w:t>API Integration for Image Merging</w:t>
+      </w:r>
+    </w:p>
+    <w:p>
+      <w:pPr>
+        <w:rPr>
+          <w:rFonts w:ascii="Garamond" w:hAnsi="Garamond"/>
+          <w:sz w:val="24"/>
+          <w:szCs w:val="28"/>
+          <w:lang w:val="en-US"/>
+        </w:rPr>
+      </w:pPr>
+      <w:r>
+        <w:rPr>
+          <w:rFonts w:ascii="Garamond" w:hAnsi="Garamond"/>
+          <w:sz w:val="24"/>
+          <w:szCs w:val="28"/>
+          <w:lang w:val="en-US"/>
+        </w:rPr>
+        <w:t xml:space="preserve">One of the app's standout features is its seamless image merging, achieved through integration with the </w:t>
+      </w:r>
+      <w:proofErr w:type="spellStart"/>
+      <w:r>
+        <w:rPr>
+          <w:rFonts w:ascii="Garamond" w:hAnsi="Garamond"/>
+          <w:sz w:val="24"/>
+          <w:szCs w:val="28"/>
+          <w:lang w:val="en-US"/>
+        </w:rPr>
+        <w:t>Gradio</w:t>
+      </w:r>
+      <w:proofErr w:type="spellEnd"/>
+      <w:r>
+        <w:rPr>
+          <w:rFonts w:ascii="Garamond" w:hAnsi="Garamond"/>
+          <w:sz w:val="24"/>
+          <w:szCs w:val="28"/>
+          <w:lang w:val="en-US"/>
+        </w:rPr>
+        <w:t xml:space="preserve"> API. Once both players have uploaded their images, the server sends the</w:t>
+      </w:r>
+      <w:r>
+        <w:rPr>
+          <w:rFonts w:ascii="Garamond" w:hAnsi="Garamond"/>
+          <w:sz w:val="24"/>
+          <w:szCs w:val="28"/>
+          <w:lang w:val="en-US"/>
+        </w:rPr>
+        <w:t>m</w:t>
+      </w:r>
+      <w:r>
+        <w:rPr>
+          <w:rFonts w:ascii="Garamond" w:hAnsi="Garamond"/>
+          <w:sz w:val="24"/>
+          <w:szCs w:val="28"/>
+          <w:lang w:val="en-US"/>
+        </w:rPr>
+        <w:t xml:space="preserve"> to </w:t>
+      </w:r>
+      <w:proofErr w:type="spellStart"/>
+      <w:r>
+        <w:rPr>
+          <w:rFonts w:ascii="Garamond" w:hAnsi="Garamond"/>
+          <w:sz w:val="24"/>
+          <w:szCs w:val="28"/>
+          <w:lang w:val="en-US"/>
+        </w:rPr>
+        <w:t>Gradio</w:t>
+      </w:r>
+      <w:proofErr w:type="spellEnd"/>
+      <w:r>
+        <w:rPr>
+          <w:rFonts w:ascii="Garamond" w:hAnsi="Garamond"/>
+          <w:sz w:val="24"/>
+          <w:szCs w:val="28"/>
+          <w:lang w:val="en-US"/>
+        </w:rPr>
+        <w:t>, which performs advanced image manipulation to combine them into a single composite. The resulting merged image is then retrieved and stored securely in the database, ready to be displayed in the quiz.</w:t>
+      </w:r>
+    </w:p>
+    <w:p>
+      <w:pPr>
+        <w:rPr>
+          <w:rFonts w:ascii="Garamond" w:hAnsi="Garamond"/>
+          <w:sz w:val="24"/>
+          <w:szCs w:val="28"/>
+          <w:lang w:val="en-US"/>
+        </w:rPr>
+      </w:pPr>
+      <w:r>
+        <w:rPr>
+          <w:rFonts w:ascii="Garamond" w:hAnsi="Garamond"/>
+          <w:sz w:val="24"/>
+          <w:szCs w:val="28"/>
+          <w:lang w:val="en-US"/>
+        </w:rPr>
+        <w:t xml:space="preserve">This real-time API interaction ensures that the merging process is swift and seamless, offering players an impressive and enjoyable visual experience. </w:t>
+      </w:r>
+      <w:r>
+        <w:rPr>
+          <w:rFonts w:ascii="Garamond" w:hAnsi="Garamond"/>
+          <w:sz w:val="24"/>
+          <w:szCs w:val="28"/>
+          <w:lang w:val="en-US"/>
+        </w:rPr>
+        <w:t>Using</w:t>
+      </w:r>
+      <w:r>
+        <w:rPr>
+          <w:rFonts w:ascii="Garamond" w:hAnsi="Garamond"/>
+          <w:sz w:val="24"/>
+          <w:szCs w:val="28"/>
+          <w:lang w:val="en-US"/>
+        </w:rPr>
+        <w:t xml:space="preserve"> an external service allows the app to maintain performance and responsiveness without compromising on the complexity of the image</w:t>
+      </w:r>
+      <w:r>
+        <w:rPr>
+          <w:rFonts w:ascii="Garamond" w:hAnsi="Garamond"/>
+          <w:sz w:val="24"/>
+          <w:szCs w:val="28"/>
+          <w:lang w:val="en-US"/>
+        </w:rPr>
+        <w:t>-</w:t>
+      </w:r>
+      <w:r>
+        <w:rPr>
+          <w:rFonts w:ascii="Garamond" w:hAnsi="Garamond"/>
+          <w:sz w:val="24"/>
+          <w:szCs w:val="28"/>
+          <w:lang w:val="en-US"/>
+        </w:rPr>
+        <w:t>processing tasks.</w:t>
+      </w:r>
+    </w:p>
+    <w:p>
+      <w:pPr>
+        <w:rPr>
+          <w:rFonts w:ascii="Garamond" w:hAnsi="Garamond"/>
+          <w:sz w:val="24"/>
+          <w:szCs w:val="28"/>
+          <w:u w:val="single"/>
+          <w:lang w:val="en-US"/>
+        </w:rPr>
+      </w:pPr>
+      <w:r>
+        <w:rPr>
+          <w:rFonts w:ascii="Garamond" w:hAnsi="Garamond"/>
+          <w:sz w:val="24"/>
+          <w:szCs w:val="28"/>
+          <w:u w:val="single"/>
+          <w:lang w:val="en-US"/>
+        </w:rPr>
+        <w:t>Using MongoDB for Real-Time Data Management</w:t>
+      </w:r>
+    </w:p>
+    <w:p>
+      <w:pPr>
+        <w:rPr>
+          <w:rFonts w:ascii="Garamond" w:hAnsi="Garamond"/>
+          <w:sz w:val="24"/>
+          <w:szCs w:val="28"/>
+          <w:lang w:val="en-US"/>
+        </w:rPr>
+      </w:pPr>
+      <w:r>
+        <w:rPr>
+          <w:rFonts w:ascii="Garamond" w:hAnsi="Garamond"/>
+          <w:sz w:val="24"/>
+          <w:szCs w:val="28"/>
+          <w:lang w:val="en-US"/>
+        </w:rPr>
+        <w:t>At the core of the FaceMergeQuiz app is a highly scalable and efficient database powered by MongoDB. MongoDB allows the server to dynamically manage user data, game sessions, and player matchmaking queues in parallel, providing real-time updates as multiple users interact with the app simultaneously.</w:t>
+      </w:r>
+    </w:p>
+    <w:p>
+      <w:pPr>
+        <w:rPr>
+          <w:rFonts w:ascii="Garamond" w:hAnsi="Garamond"/>
+          <w:sz w:val="24"/>
+          <w:szCs w:val="28"/>
+          <w:lang w:val="en-US"/>
+        </w:rPr>
+      </w:pPr>
+      <w:r>
+        <w:rPr>
+          <w:rFonts w:ascii="Garamond" w:hAnsi="Garamond"/>
+          <w:i/>
+          <w:iCs/>
+          <w:sz w:val="24"/>
+          <w:szCs w:val="28"/>
+          <w:lang w:val="en-US"/>
+        </w:rPr>
+        <w:t>- User Data:</w:t>
+      </w:r>
+      <w:r>
+        <w:rPr>
+          <w:rFonts w:ascii="Garamond" w:hAnsi="Garamond"/>
+          <w:sz w:val="24"/>
+          <w:szCs w:val="28"/>
+          <w:lang w:val="en-US"/>
+        </w:rPr>
+        <w:t xml:space="preserve"> MongoDB securely stores user credentials, hashed passwords, and personal statistics (e.g., wins, losses), ensuring a persistent and secure user experience.</w:t>
+      </w:r>
+    </w:p>
+    <w:p>
+      <w:pPr>
+        <w:rPr>
+          <w:rFonts w:ascii="Garamond" w:hAnsi="Garamond"/>
+          <w:sz w:val="24"/>
+          <w:szCs w:val="28"/>
+          <w:lang w:val="en-US"/>
+        </w:rPr>
+      </w:pPr>
+      <w:r>
+        <w:rPr>
+          <w:rFonts w:ascii="Garamond" w:hAnsi="Garamond"/>
+          <w:i/>
+          <w:iCs/>
+          <w:sz w:val="24"/>
+          <w:szCs w:val="28"/>
+          <w:lang w:val="en-US"/>
+        </w:rPr>
+        <w:t>- Game Sessions:</w:t>
+      </w:r>
+      <w:r>
+        <w:rPr>
+          <w:rFonts w:ascii="Garamond" w:hAnsi="Garamond"/>
+          <w:sz w:val="24"/>
+          <w:szCs w:val="28"/>
+          <w:lang w:val="en-US"/>
+        </w:rPr>
+        <w:t xml:space="preserve"> Every game is tracked in MongoDB, storing data such as game status, player information, images, and quiz answers. This real-time tracking allows the server to manage multiple active games at once, effortlessly supporting </w:t>
+      </w:r>
+      <w:r>
+        <w:rPr>
+          <w:rFonts w:ascii="Garamond" w:hAnsi="Garamond"/>
+          <w:sz w:val="24"/>
+          <w:szCs w:val="28"/>
+          <w:lang w:val="en-US"/>
+        </w:rPr>
+        <w:t>many</w:t>
+      </w:r>
+      <w:r>
+        <w:rPr>
+          <w:rFonts w:ascii="Garamond" w:hAnsi="Garamond"/>
+          <w:sz w:val="24"/>
+          <w:szCs w:val="28"/>
+          <w:lang w:val="en-US"/>
+        </w:rPr>
+        <w:t xml:space="preserve"> concurrent users.</w:t>
+      </w:r>
+    </w:p>
+    <w:p>
+      <w:pPr>
+        <w:rPr>
+          <w:rFonts w:ascii="Garamond" w:hAnsi="Garamond"/>
+          <w:sz w:val="24"/>
+          <w:szCs w:val="28"/>
+          <w:lang w:val="en-US"/>
+        </w:rPr>
+      </w:pPr>
+      <w:r>
+        <w:rPr>
+          <w:rFonts w:ascii="Garamond" w:hAnsi="Garamond"/>
+          <w:i/>
+          <w:iCs/>
+          <w:sz w:val="24"/>
+          <w:szCs w:val="28"/>
+          <w:lang w:val="en-US"/>
+        </w:rPr>
+        <w:lastRenderedPageBreak/>
+        <w:t>- Dynamic Updates:</w:t>
+      </w:r>
+      <w:r>
+        <w:rPr>
+          <w:rFonts w:ascii="Garamond" w:hAnsi="Garamond"/>
+          <w:sz w:val="24"/>
+          <w:szCs w:val="28"/>
+          <w:lang w:val="en-US"/>
+        </w:rPr>
+        <w:t xml:space="preserve"> MongoDB is continually updated as games progress—tracking everything from image uploads to quiz results. This allows for real-time adjustments, such as handling users who quit mid-game, pairing new users for random matches, or retrieving quiz data.</w:t>
+      </w:r>
+    </w:p>
+    <w:p>
+      <w:pPr>
+        <w:rPr>
+          <w:rFonts w:ascii="Garamond" w:hAnsi="Garamond"/>
+          <w:sz w:val="24"/>
+          <w:szCs w:val="28"/>
+          <w:lang w:val="en-US"/>
+        </w:rPr>
+      </w:pPr>
+      <w:r>
+        <w:rPr>
+          <w:rFonts w:ascii="Garamond" w:hAnsi="Garamond"/>
+          <w:sz w:val="24"/>
+          <w:szCs w:val="28"/>
+          <w:lang w:val="en-US"/>
+        </w:rPr>
+        <w:t>The app’s ability to handle multiple players concurrently, updating their game status, sessions, and queues, is a testament to the robustness of MongoDB and the way it is used in this architecture. Whether it’s managing a surge of new players joining at once or dynamically matching and managing random game queues, MongoDB ensures the system remains responsive and scalable.</w:t>
+      </w:r>
+    </w:p>
+    <w:p>
+      <w:pPr>
+        <w:rPr>
+          <w:rFonts w:ascii="Garamond" w:hAnsi="Garamond"/>
+          <w:sz w:val="24"/>
+          <w:szCs w:val="28"/>
+          <w:lang w:val="en-US"/>
+        </w:rPr>
+      </w:pPr>
+    </w:p>
+    <w:p>
+      <w:pPr>
+        <w:rPr>
+          <w:rFonts w:ascii="Garamond" w:hAnsi="Garamond"/>
+          <w:sz w:val="24"/>
+          <w:szCs w:val="28"/>
+          <w:lang w:val="en-US"/>
+        </w:rPr>
+      </w:pPr>
+      <w:r>
+        <w:rPr>
+          <w:rFonts w:ascii="Garamond" w:hAnsi="Garamond"/>
+          <w:sz w:val="24"/>
+          <w:szCs w:val="28"/>
+          <w:lang w:val="en-US"/>
+        </w:rPr>
+        <w:t>T</w:t>
+      </w:r>
+      <w:r>
+        <w:rPr>
+          <w:rFonts w:ascii="Garamond" w:hAnsi="Garamond"/>
+          <w:sz w:val="24"/>
+          <w:szCs w:val="28"/>
+          <w:lang w:val="en-US"/>
+        </w:rPr>
+        <w:t>he FaceMergeQuiz server is the backbone of a fast, fluid, and highly interactive gaming experience. Its ability to handle real-time image merging, dynamic matchmaking, and robust user management ensures players enjoy a smooth, uninterrupted experience. The combination of Flask, MongoDB, and API integrations provides a scalable, reliable infrastructure capable of handling the most demanding scenarios with ease and excitement!</w:t>
+      </w:r>
+    </w:p>
+    <w:p>
+      <w:pPr>
         <w:rPr>
           <w:rFonts w:ascii="Garamond" w:hAnsi="Garamond"/>
           <w:b/>
@@ -168,9 +956,10 @@
           <w:szCs w:val="32"/>
           <w:lang w:val="en-US"/>
         </w:rPr>
-        <w:t xml:space="preserve">etails on the </w:t>
-      </w:r>
-      <w:r>
+      </w:pPr>
+    </w:p>
+    <w:p>
+      <w:pPr>
         <w:rPr>
           <w:rFonts w:ascii="Garamond" w:hAnsi="Garamond"/>
           <w:b/>
@@ -179,8 +968,7 @@
           <w:szCs w:val="32"/>
           <w:lang w:val="en-US"/>
         </w:rPr>
-        <w:t>U</w:t>
-      </w:r>
+      </w:pPr>
       <w:r>
         <w:rPr>
           <w:rFonts w:ascii="Garamond" w:hAnsi="Garamond"/>
@@ -190,9 +978,924 @@
           <w:szCs w:val="32"/>
           <w:lang w:val="en-US"/>
         </w:rPr>
-        <w:t xml:space="preserve">tility of the </w:t>
-      </w:r>
-      <w:r>
+        <w:t>Technical Implementation Details</w:t>
+      </w:r>
+    </w:p>
+    <w:p>
+      <w:pPr>
+        <w:rPr>
+          <w:rFonts w:ascii="Garamond" w:hAnsi="Garamond"/>
+          <w:sz w:val="24"/>
+          <w:szCs w:val="28"/>
+          <w:lang w:val="en-US"/>
+        </w:rPr>
+      </w:pPr>
+      <w:r>
+        <w:rPr>
+          <w:rFonts w:ascii="Garamond" w:hAnsi="Garamond"/>
+          <w:sz w:val="24"/>
+          <w:szCs w:val="28"/>
+          <w:lang w:val="en-US"/>
+        </w:rPr>
+        <w:t>The FaceMergeQuiz app is a technically sophisticated system that integrates a range of web development best practices, real-time interaction, and complex user behaviors. The backend, primarily built using Flask, works seamlessly with a dynamic and highly interactive front-end powered by HTML, JavaScript, and asynchronous API calls. Below, we break down the key aspects of the technical implementation, emphasizing non-trivial elements and the seamless interaction between front-end and back-end components.</w:t>
+      </w:r>
+    </w:p>
+    <w:p>
+      <w:pPr>
+        <w:rPr>
+          <w:rFonts w:ascii="Garamond" w:hAnsi="Garamond"/>
+          <w:sz w:val="24"/>
+          <w:szCs w:val="28"/>
+          <w:u w:val="single"/>
+          <w:lang w:val="en-US"/>
+        </w:rPr>
+      </w:pPr>
+      <w:r>
+        <w:rPr>
+          <w:rFonts w:ascii="Garamond" w:hAnsi="Garamond"/>
+          <w:sz w:val="24"/>
+          <w:szCs w:val="28"/>
+          <w:u w:val="single"/>
+          <w:lang w:val="en-US"/>
+        </w:rPr>
+        <w:t>Backend Implementation (Flask Routing and Logic)</w:t>
+      </w:r>
+    </w:p>
+    <w:p>
+      <w:pPr>
+        <w:rPr>
+          <w:rFonts w:ascii="Garamond" w:hAnsi="Garamond"/>
+          <w:sz w:val="24"/>
+          <w:szCs w:val="28"/>
+          <w:lang w:val="en-US"/>
+        </w:rPr>
+      </w:pPr>
+      <w:r>
+        <w:rPr>
+          <w:rFonts w:ascii="Garamond" w:hAnsi="Garamond"/>
+          <w:sz w:val="24"/>
+          <w:szCs w:val="28"/>
+          <w:lang w:val="en-US"/>
+        </w:rPr>
+        <w:t>The routes.py file in the backend of FaceMergeQuiz contains the core logic that drives the app. Each route defines a specific functionality, handling everything from user authentication to game state management, and from image processing to database interactions. Here are some of the notable backend processes:</w:t>
+      </w:r>
+    </w:p>
+    <w:p>
+      <w:pPr>
+        <w:rPr>
+          <w:rFonts w:ascii="Garamond" w:hAnsi="Garamond"/>
+          <w:sz w:val="24"/>
+          <w:szCs w:val="28"/>
+          <w:lang w:val="en-US"/>
+        </w:rPr>
+      </w:pPr>
+      <w:r>
+        <w:rPr>
+          <w:rFonts w:ascii="Garamond" w:hAnsi="Garamond"/>
+          <w:i/>
+          <w:iCs/>
+          <w:sz w:val="24"/>
+          <w:szCs w:val="28"/>
+          <w:lang w:val="en-US"/>
+        </w:rPr>
+        <w:t xml:space="preserve">- Session Management and User Authentication: </w:t>
+      </w:r>
+      <w:r>
+        <w:rPr>
+          <w:rFonts w:ascii="Garamond" w:hAnsi="Garamond"/>
+          <w:sz w:val="24"/>
+          <w:szCs w:val="28"/>
+          <w:lang w:val="en-US"/>
+        </w:rPr>
+        <w:t>Using Flask-Login, user sessions are maintained with secure authentication, and MongoDB handles the storage of user credentials, wins, and losses. These sessions allow seamless transitions between pages and games without the need for constant re-authentication.</w:t>
+      </w:r>
+    </w:p>
+    <w:p>
+      <w:pPr>
+        <w:rPr>
+          <w:rFonts w:ascii="Garamond" w:hAnsi="Garamond"/>
+          <w:sz w:val="24"/>
+          <w:szCs w:val="28"/>
+          <w:lang w:val="en-US"/>
+        </w:rPr>
+      </w:pPr>
+      <w:r>
+        <w:rPr>
+          <w:rFonts w:ascii="Garamond" w:hAnsi="Garamond"/>
+          <w:i/>
+          <w:iCs/>
+          <w:sz w:val="24"/>
+          <w:szCs w:val="28"/>
+          <w:lang w:val="en-US"/>
+        </w:rPr>
+        <w:t>- Dynamic Game Handling:</w:t>
+      </w:r>
+      <w:r>
+        <w:rPr>
+          <w:rFonts w:ascii="Garamond" w:hAnsi="Garamond"/>
+          <w:sz w:val="24"/>
+          <w:szCs w:val="28"/>
+          <w:lang w:val="en-US"/>
+        </w:rPr>
+        <w:t xml:space="preserve"> The app supports private and random game creation. For instance, the /start-game route allows a user to initiate a game, while routes like /check-created-game and /check-random-game handle real-time updates to check if a second player has joined. These routes enable non-blocking gameplay where users can wait for an opponent to connect or start immediately when both players are ready.</w:t>
+      </w:r>
+    </w:p>
+    <w:p>
+      <w:pPr>
+        <w:rPr>
+          <w:rFonts w:ascii="Garamond" w:hAnsi="Garamond"/>
+          <w:sz w:val="24"/>
+          <w:szCs w:val="28"/>
+          <w:lang w:val="en-US"/>
+        </w:rPr>
+      </w:pPr>
+      <w:r>
+        <w:rPr>
+          <w:rFonts w:ascii="Garamond" w:hAnsi="Garamond"/>
+          <w:i/>
+          <w:iCs/>
+          <w:sz w:val="24"/>
+          <w:szCs w:val="28"/>
+          <w:lang w:val="en-US"/>
+        </w:rPr>
+        <w:lastRenderedPageBreak/>
+        <w:t>- Image Handling and API Integration:</w:t>
+      </w:r>
+      <w:r>
+        <w:rPr>
+          <w:rFonts w:ascii="Garamond" w:hAnsi="Garamond"/>
+          <w:sz w:val="24"/>
+          <w:szCs w:val="28"/>
+          <w:lang w:val="en-US"/>
+        </w:rPr>
+        <w:t xml:space="preserve"> One of the standout features is the image merging functionality, powered by external APIs (e.g., </w:t>
+      </w:r>
+      <w:proofErr w:type="spellStart"/>
+      <w:r>
+        <w:rPr>
+          <w:rFonts w:ascii="Garamond" w:hAnsi="Garamond"/>
+          <w:sz w:val="24"/>
+          <w:szCs w:val="28"/>
+          <w:lang w:val="en-US"/>
+        </w:rPr>
+        <w:t>Gradio</w:t>
+      </w:r>
+      <w:proofErr w:type="spellEnd"/>
+      <w:r>
+        <w:rPr>
+          <w:rFonts w:ascii="Garamond" w:hAnsi="Garamond"/>
+          <w:sz w:val="24"/>
+          <w:szCs w:val="28"/>
+          <w:lang w:val="en-US"/>
+        </w:rPr>
+        <w:t>). Routes like /</w:t>
+      </w:r>
+      <w:proofErr w:type="spellStart"/>
+      <w:r>
+        <w:rPr>
+          <w:rFonts w:ascii="Garamond" w:hAnsi="Garamond"/>
+          <w:sz w:val="24"/>
+          <w:szCs w:val="28"/>
+          <w:lang w:val="en-US"/>
+        </w:rPr>
+        <w:t>upload_image</w:t>
+      </w:r>
+      <w:proofErr w:type="spellEnd"/>
+      <w:r>
+        <w:rPr>
+          <w:rFonts w:ascii="Garamond" w:hAnsi="Garamond"/>
+          <w:sz w:val="24"/>
+          <w:szCs w:val="28"/>
+          <w:lang w:val="en-US"/>
+        </w:rPr>
+        <w:t xml:space="preserve"> handle the image submission by converting user-uploaded files or selected images into base64 format and storing them in MongoDB. The server then sends these images to the API for merging, retrieves the merged result, and presents it to both players in a quiz format. The use of asynchronous calls here ensures that the game remains responsive even while the external API processes the images.</w:t>
+      </w:r>
+    </w:p>
+    <w:p>
+      <w:pPr>
+        <w:rPr>
+          <w:rFonts w:ascii="Garamond" w:hAnsi="Garamond"/>
+          <w:sz w:val="24"/>
+          <w:szCs w:val="28"/>
+          <w:lang w:val="en-US"/>
+        </w:rPr>
+      </w:pPr>
+      <w:r>
+        <w:rPr>
+          <w:rFonts w:ascii="Garamond" w:hAnsi="Garamond"/>
+          <w:i/>
+          <w:iCs/>
+          <w:sz w:val="24"/>
+          <w:szCs w:val="28"/>
+          <w:lang w:val="en-US"/>
+        </w:rPr>
+        <w:t>- Polling and Game Cancellation:</w:t>
+      </w:r>
+      <w:r>
+        <w:rPr>
+          <w:rFonts w:ascii="Garamond" w:hAnsi="Garamond"/>
+          <w:sz w:val="24"/>
+          <w:szCs w:val="28"/>
+          <w:lang w:val="en-US"/>
+        </w:rPr>
+        <w:t xml:space="preserve"> Routes such as /</w:t>
+      </w:r>
+      <w:proofErr w:type="spellStart"/>
+      <w:r>
+        <w:rPr>
+          <w:rFonts w:ascii="Garamond" w:hAnsi="Garamond"/>
+          <w:sz w:val="24"/>
+          <w:szCs w:val="28"/>
+          <w:lang w:val="en-US"/>
+        </w:rPr>
+        <w:t>check_game_status</w:t>
+      </w:r>
+      <w:proofErr w:type="spellEnd"/>
+      <w:r>
+        <w:rPr>
+          <w:rFonts w:ascii="Garamond" w:hAnsi="Garamond"/>
+          <w:sz w:val="24"/>
+          <w:szCs w:val="28"/>
+          <w:lang w:val="en-US"/>
+        </w:rPr>
+        <w:t xml:space="preserve"> allow real-time polling of game status to check if an opponent has uploaded an image or if the game has been canceled. This functionality helps maintain the integrity of the game flow, ensuring that players remain </w:t>
+      </w:r>
+      <w:proofErr w:type="gramStart"/>
+      <w:r>
+        <w:rPr>
+          <w:rFonts w:ascii="Garamond" w:hAnsi="Garamond"/>
+          <w:sz w:val="24"/>
+          <w:szCs w:val="28"/>
+          <w:lang w:val="en-US"/>
+        </w:rPr>
+        <w:t>informed</w:t>
+      </w:r>
+      <w:proofErr w:type="gramEnd"/>
+      <w:r>
+        <w:rPr>
+          <w:rFonts w:ascii="Garamond" w:hAnsi="Garamond"/>
+          <w:sz w:val="24"/>
+          <w:szCs w:val="28"/>
+          <w:lang w:val="en-US"/>
+        </w:rPr>
+        <w:t xml:space="preserve"> and the app handles unexpected events like user disconnection or mid-game cancellations.</w:t>
+      </w:r>
+    </w:p>
+    <w:p>
+      <w:pPr>
+        <w:rPr>
+          <w:rFonts w:ascii="Garamond" w:hAnsi="Garamond"/>
+          <w:sz w:val="24"/>
+          <w:szCs w:val="28"/>
+          <w:lang w:val="en-US"/>
+        </w:rPr>
+      </w:pPr>
+    </w:p>
+    <w:p>
+      <w:pPr>
+        <w:rPr>
+          <w:rFonts w:ascii="Garamond" w:hAnsi="Garamond"/>
+          <w:sz w:val="24"/>
+          <w:szCs w:val="28"/>
+          <w:u w:val="single"/>
+          <w:lang w:val="en-US"/>
+        </w:rPr>
+      </w:pPr>
+      <w:r>
+        <w:rPr>
+          <w:rFonts w:ascii="Garamond" w:hAnsi="Garamond"/>
+          <w:sz w:val="24"/>
+          <w:szCs w:val="28"/>
+          <w:u w:val="single"/>
+          <w:lang w:val="en-US"/>
+        </w:rPr>
+        <w:t>Front-End Interaction: Complex UI Behaviors</w:t>
+      </w:r>
+    </w:p>
+    <w:p>
+      <w:pPr>
+        <w:rPr>
+          <w:rFonts w:ascii="Garamond" w:hAnsi="Garamond"/>
+          <w:sz w:val="24"/>
+          <w:szCs w:val="28"/>
+          <w:lang w:val="en-US"/>
+        </w:rPr>
+      </w:pPr>
+    </w:p>
+    <w:p>
+      <w:pPr>
+        <w:rPr>
+          <w:rFonts w:ascii="Garamond" w:hAnsi="Garamond"/>
+          <w:sz w:val="24"/>
+          <w:szCs w:val="28"/>
+          <w:lang w:val="en-US"/>
+        </w:rPr>
+      </w:pPr>
+      <w:r>
+        <w:rPr>
+          <w:rFonts w:ascii="Garamond" w:hAnsi="Garamond"/>
+          <w:sz w:val="24"/>
+          <w:szCs w:val="28"/>
+          <w:lang w:val="en-US"/>
+        </w:rPr>
+        <w:t>The front-end implementation exemplifies several advanced web development techniques that are tightly integrated with the back-end Flask routes. The HTML and JavaScript code not only facilitates a smooth user experience but also handles non-trivial behaviors such as asynchronous requests, real-time updates, and form validation. The following features highlight these aspects:</w:t>
+      </w:r>
+    </w:p>
+    <w:p>
+      <w:pPr>
+        <w:rPr>
+          <w:rFonts w:ascii="Garamond" w:hAnsi="Garamond"/>
+          <w:sz w:val="24"/>
+          <w:szCs w:val="28"/>
+          <w:lang w:val="en-US"/>
+        </w:rPr>
+      </w:pPr>
+      <w:r>
+        <w:rPr>
+          <w:rFonts w:ascii="Garamond" w:hAnsi="Garamond"/>
+          <w:i/>
+          <w:iCs/>
+          <w:sz w:val="24"/>
+          <w:szCs w:val="28"/>
+          <w:lang w:val="en-US"/>
+        </w:rPr>
+        <w:t>- Dynamic Image Selection and Preview:</w:t>
+      </w:r>
+      <w:r>
+        <w:rPr>
+          <w:rFonts w:ascii="Garamond" w:hAnsi="Garamond"/>
+          <w:sz w:val="24"/>
+          <w:szCs w:val="28"/>
+          <w:lang w:val="en-US"/>
+        </w:rPr>
+        <w:t xml:space="preserve"> The user interface allows for multiple ways to submit images—either by uploading a local file or selecting a pre-defined image from a search query. This dual input method is handled seamlessly with JavaScript functions like </w:t>
+      </w:r>
+      <w:proofErr w:type="spellStart"/>
+      <w:proofErr w:type="gramStart"/>
+      <w:r>
+        <w:rPr>
+          <w:rFonts w:ascii="Garamond" w:hAnsi="Garamond"/>
+          <w:sz w:val="24"/>
+          <w:szCs w:val="28"/>
+          <w:lang w:val="en-US"/>
+        </w:rPr>
+        <w:t>previewFile</w:t>
+      </w:r>
+      <w:proofErr w:type="spellEnd"/>
+      <w:r>
+        <w:rPr>
+          <w:rFonts w:ascii="Garamond" w:hAnsi="Garamond"/>
+          <w:sz w:val="24"/>
+          <w:szCs w:val="28"/>
+          <w:lang w:val="en-US"/>
+        </w:rPr>
+        <w:t>(</w:t>
+      </w:r>
+      <w:proofErr w:type="gramEnd"/>
+      <w:r>
+        <w:rPr>
+          <w:rFonts w:ascii="Garamond" w:hAnsi="Garamond"/>
+          <w:sz w:val="24"/>
+          <w:szCs w:val="28"/>
+          <w:lang w:val="en-US"/>
+        </w:rPr>
+        <w:t xml:space="preserve">) for local uploads and </w:t>
+      </w:r>
+      <w:proofErr w:type="spellStart"/>
+      <w:r>
+        <w:rPr>
+          <w:rFonts w:ascii="Garamond" w:hAnsi="Garamond"/>
+          <w:sz w:val="24"/>
+          <w:szCs w:val="28"/>
+          <w:lang w:val="en-US"/>
+        </w:rPr>
+        <w:t>searchPhotos</w:t>
+      </w:r>
+      <w:proofErr w:type="spellEnd"/>
+      <w:r>
+        <w:rPr>
+          <w:rFonts w:ascii="Garamond" w:hAnsi="Garamond"/>
+          <w:sz w:val="24"/>
+          <w:szCs w:val="28"/>
+          <w:lang w:val="en-US"/>
+        </w:rPr>
+        <w:t>() for fetching images from a server-side search query. The system ensures that only one image source is selected at a time, clearing the other when a new image is chosen.</w:t>
+      </w:r>
+    </w:p>
+    <w:p>
+      <w:pPr>
+        <w:rPr>
+          <w:rFonts w:ascii="Garamond" w:hAnsi="Garamond"/>
+          <w:sz w:val="24"/>
+          <w:szCs w:val="28"/>
+          <w:lang w:val="en-US"/>
+        </w:rPr>
+      </w:pPr>
+      <w:r>
+        <w:rPr>
+          <w:rFonts w:ascii="Garamond" w:hAnsi="Garamond"/>
+          <w:i/>
+          <w:iCs/>
+          <w:sz w:val="24"/>
+          <w:szCs w:val="28"/>
+          <w:lang w:val="en-US"/>
+        </w:rPr>
+        <w:t>- Asynchronous Image Fetching and Display:</w:t>
+      </w:r>
+      <w:r>
+        <w:rPr>
+          <w:rFonts w:ascii="Garamond" w:hAnsi="Garamond"/>
+          <w:sz w:val="24"/>
+          <w:szCs w:val="28"/>
+          <w:lang w:val="en-US"/>
+        </w:rPr>
+        <w:t xml:space="preserve"> When the user performs a photo search via the front-end search bar, a POST request is sent to the /</w:t>
+      </w:r>
+      <w:proofErr w:type="spellStart"/>
+      <w:r>
+        <w:rPr>
+          <w:rFonts w:ascii="Garamond" w:hAnsi="Garamond"/>
+          <w:sz w:val="24"/>
+          <w:szCs w:val="28"/>
+          <w:lang w:val="en-US"/>
+        </w:rPr>
+        <w:t>search_photos</w:t>
+      </w:r>
+      <w:proofErr w:type="spellEnd"/>
+      <w:r>
+        <w:rPr>
+          <w:rFonts w:ascii="Garamond" w:hAnsi="Garamond"/>
+          <w:sz w:val="24"/>
+          <w:szCs w:val="28"/>
+          <w:lang w:val="en-US"/>
+        </w:rPr>
+        <w:t xml:space="preserve"> route, and the results are dynamically displayed in the photo grid without requiring a page reload. This non-blocking interaction enhances the user experience, keeping the interface responsive and intuitive.</w:t>
+      </w:r>
+    </w:p>
+    <w:p>
+      <w:pPr>
+        <w:rPr>
+          <w:rFonts w:ascii="Garamond" w:hAnsi="Garamond"/>
+          <w:sz w:val="24"/>
+          <w:szCs w:val="28"/>
+          <w:lang w:val="en-US"/>
+        </w:rPr>
+      </w:pPr>
+      <w:r>
+        <w:rPr>
+          <w:rFonts w:ascii="Garamond" w:hAnsi="Garamond"/>
+          <w:i/>
+          <w:iCs/>
+          <w:sz w:val="24"/>
+          <w:szCs w:val="28"/>
+          <w:lang w:val="en-US"/>
+        </w:rPr>
+        <w:t>- Real-Time Polling for Game Status:</w:t>
+      </w:r>
+      <w:r>
+        <w:rPr>
+          <w:rFonts w:ascii="Garamond" w:hAnsi="Garamond"/>
+          <w:sz w:val="24"/>
+          <w:szCs w:val="28"/>
+          <w:lang w:val="en-US"/>
+        </w:rPr>
+        <w:t xml:space="preserve"> The front-end implements polling mechanisms using the </w:t>
+      </w:r>
+      <w:proofErr w:type="spellStart"/>
+      <w:proofErr w:type="gramStart"/>
+      <w:r>
+        <w:rPr>
+          <w:rFonts w:ascii="Garamond" w:hAnsi="Garamond"/>
+          <w:sz w:val="24"/>
+          <w:szCs w:val="28"/>
+          <w:lang w:val="en-US"/>
+        </w:rPr>
+        <w:t>checkGameStatus</w:t>
+      </w:r>
+      <w:proofErr w:type="spellEnd"/>
+      <w:r>
+        <w:rPr>
+          <w:rFonts w:ascii="Garamond" w:hAnsi="Garamond"/>
+          <w:sz w:val="24"/>
+          <w:szCs w:val="28"/>
+          <w:lang w:val="en-US"/>
+        </w:rPr>
+        <w:t>(</w:t>
+      </w:r>
+      <w:proofErr w:type="gramEnd"/>
+      <w:r>
+        <w:rPr>
+          <w:rFonts w:ascii="Garamond" w:hAnsi="Garamond"/>
+          <w:sz w:val="24"/>
+          <w:szCs w:val="28"/>
+          <w:lang w:val="en-US"/>
+        </w:rPr>
+        <w:t>) function to continuously check if a game has been canceled by the opponent or if both players have uploaded their images. This process involves repeated AJAX requests to the /</w:t>
+      </w:r>
+      <w:proofErr w:type="spellStart"/>
+      <w:r>
+        <w:rPr>
+          <w:rFonts w:ascii="Garamond" w:hAnsi="Garamond"/>
+          <w:sz w:val="24"/>
+          <w:szCs w:val="28"/>
+          <w:lang w:val="en-US"/>
+        </w:rPr>
+        <w:t>check_game_status</w:t>
+      </w:r>
+      <w:proofErr w:type="spellEnd"/>
+      <w:r>
+        <w:rPr>
+          <w:rFonts w:ascii="Garamond" w:hAnsi="Garamond"/>
+          <w:sz w:val="24"/>
+          <w:szCs w:val="28"/>
+          <w:lang w:val="en-US"/>
+        </w:rPr>
+        <w:t xml:space="preserve"> route, maintaining constant communication between the front-end and back-end while keeping the user informed of any changes without manual refreshes.</w:t>
+      </w:r>
+    </w:p>
+    <w:p>
+      <w:pPr>
+        <w:rPr>
+          <w:rFonts w:ascii="Garamond" w:hAnsi="Garamond"/>
+          <w:sz w:val="24"/>
+          <w:szCs w:val="28"/>
+          <w:lang w:val="en-US"/>
+        </w:rPr>
+      </w:pPr>
+      <w:r>
+        <w:rPr>
+          <w:rFonts w:ascii="Garamond" w:hAnsi="Garamond"/>
+          <w:i/>
+          <w:iCs/>
+          <w:sz w:val="24"/>
+          <w:szCs w:val="28"/>
+          <w:lang w:val="en-US"/>
+        </w:rPr>
+        <w:t>- Handling Well-Behaved and Unexpected Navigation:</w:t>
+      </w:r>
+      <w:r>
+        <w:rPr>
+          <w:rFonts w:ascii="Garamond" w:hAnsi="Garamond"/>
+          <w:sz w:val="24"/>
+          <w:szCs w:val="28"/>
+          <w:lang w:val="en-US"/>
+        </w:rPr>
+        <w:t xml:space="preserve"> A crucial feature is the differentiation between well-behaved navigation (e.g., submitting forms or proceeding to the next step in the game) and unexpected exits (e.g., closing the browser or leaving the page mid-game). This distinction is managed through JavaScript flags like </w:t>
+      </w:r>
+      <w:proofErr w:type="spellStart"/>
+      <w:r>
+        <w:rPr>
+          <w:rFonts w:ascii="Garamond" w:hAnsi="Garamond"/>
+          <w:sz w:val="24"/>
+          <w:szCs w:val="28"/>
+          <w:lang w:val="en-US"/>
+        </w:rPr>
+        <w:t>isWellBehavedNavigation</w:t>
+      </w:r>
+      <w:proofErr w:type="spellEnd"/>
+      <w:r>
+        <w:rPr>
+          <w:rFonts w:ascii="Garamond" w:hAnsi="Garamond"/>
+          <w:sz w:val="24"/>
+          <w:szCs w:val="28"/>
+          <w:lang w:val="en-US"/>
+        </w:rPr>
+        <w:t xml:space="preserve">. If the player leaves the game </w:t>
+      </w:r>
+      <w:r>
+        <w:rPr>
+          <w:rFonts w:ascii="Garamond" w:hAnsi="Garamond"/>
+          <w:sz w:val="24"/>
+          <w:szCs w:val="28"/>
+          <w:lang w:val="en-US"/>
+        </w:rPr>
+        <w:lastRenderedPageBreak/>
+        <w:t xml:space="preserve">unexpectedly, the </w:t>
+      </w:r>
+      <w:proofErr w:type="spellStart"/>
+      <w:proofErr w:type="gramStart"/>
+      <w:r>
+        <w:rPr>
+          <w:rFonts w:ascii="Garamond" w:hAnsi="Garamond"/>
+          <w:sz w:val="24"/>
+          <w:szCs w:val="28"/>
+          <w:lang w:val="en-US"/>
+        </w:rPr>
+        <w:t>cancelGame</w:t>
+      </w:r>
+      <w:proofErr w:type="spellEnd"/>
+      <w:r>
+        <w:rPr>
+          <w:rFonts w:ascii="Garamond" w:hAnsi="Garamond"/>
+          <w:sz w:val="24"/>
+          <w:szCs w:val="28"/>
+          <w:lang w:val="en-US"/>
+        </w:rPr>
+        <w:t>(</w:t>
+      </w:r>
+      <w:proofErr w:type="gramEnd"/>
+      <w:r>
+        <w:rPr>
+          <w:rFonts w:ascii="Garamond" w:hAnsi="Garamond"/>
+          <w:sz w:val="24"/>
+          <w:szCs w:val="28"/>
+          <w:lang w:val="en-US"/>
+        </w:rPr>
+        <w:t>) function is triggered, which sends a request to the /</w:t>
+      </w:r>
+      <w:proofErr w:type="spellStart"/>
+      <w:r>
+        <w:rPr>
+          <w:rFonts w:ascii="Garamond" w:hAnsi="Garamond"/>
+          <w:sz w:val="24"/>
+          <w:szCs w:val="28"/>
+          <w:lang w:val="en-US"/>
+        </w:rPr>
+        <w:t>cancel_game</w:t>
+      </w:r>
+      <w:proofErr w:type="spellEnd"/>
+      <w:r>
+        <w:rPr>
+          <w:rFonts w:ascii="Garamond" w:hAnsi="Garamond"/>
+          <w:sz w:val="24"/>
+          <w:szCs w:val="28"/>
+          <w:lang w:val="en-US"/>
+        </w:rPr>
+        <w:t xml:space="preserve"> route to cleanly exit the game and update the database, ensuring the game isn't left in a limbo state.</w:t>
+      </w:r>
+    </w:p>
+    <w:p>
+      <w:pPr>
+        <w:rPr>
+          <w:rFonts w:ascii="Garamond" w:hAnsi="Garamond"/>
+          <w:sz w:val="24"/>
+          <w:szCs w:val="28"/>
+          <w:lang w:val="en-US"/>
+        </w:rPr>
+      </w:pPr>
+      <w:r>
+        <w:rPr>
+          <w:rFonts w:ascii="Garamond" w:hAnsi="Garamond"/>
+          <w:i/>
+          <w:iCs/>
+          <w:sz w:val="24"/>
+          <w:szCs w:val="28"/>
+          <w:lang w:val="en-US"/>
+        </w:rPr>
+        <w:t>- Form Validation and Submission:</w:t>
+      </w:r>
+      <w:r>
+        <w:rPr>
+          <w:rFonts w:ascii="Garamond" w:hAnsi="Garamond"/>
+          <w:sz w:val="24"/>
+          <w:szCs w:val="28"/>
+          <w:lang w:val="en-US"/>
+        </w:rPr>
+        <w:t xml:space="preserve"> The front-end uses the </w:t>
+      </w:r>
+      <w:proofErr w:type="spellStart"/>
+      <w:r>
+        <w:rPr>
+          <w:rFonts w:ascii="Garamond" w:hAnsi="Garamond"/>
+          <w:sz w:val="24"/>
+          <w:szCs w:val="28"/>
+          <w:lang w:val="en-US"/>
+        </w:rPr>
+        <w:t>FormData</w:t>
+      </w:r>
+      <w:proofErr w:type="spellEnd"/>
+      <w:r>
+        <w:rPr>
+          <w:rFonts w:ascii="Garamond" w:hAnsi="Garamond"/>
+          <w:sz w:val="24"/>
+          <w:szCs w:val="28"/>
+          <w:lang w:val="en-US"/>
+        </w:rPr>
+        <w:t xml:space="preserve"> API to handle form submissions efficiently. Before uploading, the form ensures that all necessary inputs, such as image and answer fields, are filled. Upon submission, the data is packaged and sent asynchronously to the /</w:t>
+      </w:r>
+      <w:proofErr w:type="spellStart"/>
+      <w:r>
+        <w:rPr>
+          <w:rFonts w:ascii="Garamond" w:hAnsi="Garamond"/>
+          <w:sz w:val="24"/>
+          <w:szCs w:val="28"/>
+          <w:lang w:val="en-US"/>
+        </w:rPr>
+        <w:t>upload_image</w:t>
+      </w:r>
+      <w:proofErr w:type="spellEnd"/>
+      <w:r>
+        <w:rPr>
+          <w:rFonts w:ascii="Garamond" w:hAnsi="Garamond"/>
+          <w:sz w:val="24"/>
+          <w:szCs w:val="28"/>
+          <w:lang w:val="en-US"/>
+        </w:rPr>
+        <w:t xml:space="preserve"> route, which handles image processing and answer storage on the server-side. The result of this submission is immediately communicated back to the user via dynamic status messages, making the user aware of the game’s current state (waiting for other players, image ready, etc.).</w:t>
+      </w:r>
+    </w:p>
+    <w:p>
+      <w:pPr>
+        <w:rPr>
+          <w:rFonts w:ascii="Garamond" w:hAnsi="Garamond"/>
+          <w:sz w:val="24"/>
+          <w:szCs w:val="28"/>
+          <w:lang w:val="en-US"/>
+        </w:rPr>
+      </w:pPr>
+    </w:p>
+    <w:p>
+      <w:pPr>
+        <w:rPr>
+          <w:rFonts w:ascii="Garamond" w:hAnsi="Garamond"/>
+          <w:sz w:val="24"/>
+          <w:szCs w:val="28"/>
+          <w:u w:val="single"/>
+          <w:lang w:val="en-US"/>
+        </w:rPr>
+      </w:pPr>
+      <w:r>
+        <w:rPr>
+          <w:rFonts w:ascii="Garamond" w:hAnsi="Garamond"/>
+          <w:sz w:val="24"/>
+          <w:szCs w:val="28"/>
+          <w:u w:val="single"/>
+          <w:lang w:val="en-US"/>
+        </w:rPr>
+        <w:t>Database Integration (MongoDB for Real-Time Updates)</w:t>
+      </w:r>
+    </w:p>
+    <w:p>
+      <w:pPr>
+        <w:rPr>
+          <w:rFonts w:ascii="Garamond" w:hAnsi="Garamond"/>
+          <w:sz w:val="24"/>
+          <w:szCs w:val="28"/>
+          <w:lang w:val="en-US"/>
+        </w:rPr>
+      </w:pPr>
+    </w:p>
+    <w:p>
+      <w:pPr>
+        <w:rPr>
+          <w:rFonts w:ascii="Garamond" w:hAnsi="Garamond"/>
+          <w:sz w:val="24"/>
+          <w:szCs w:val="28"/>
+          <w:lang w:val="en-US"/>
+        </w:rPr>
+      </w:pPr>
+      <w:r>
+        <w:rPr>
+          <w:rFonts w:ascii="Garamond" w:hAnsi="Garamond"/>
+          <w:sz w:val="24"/>
+          <w:szCs w:val="28"/>
+          <w:lang w:val="en-US"/>
+        </w:rPr>
+        <w:t>MongoDB serves as the backend database, supporting the real-time nature of the game by managing user information, game states, and image data in a non-relational, document-oriented structure. This architecture provides several advantages:</w:t>
+      </w:r>
+    </w:p>
+    <w:p>
+      <w:pPr>
+        <w:rPr>
+          <w:rFonts w:ascii="Garamond" w:hAnsi="Garamond"/>
+          <w:sz w:val="24"/>
+          <w:szCs w:val="28"/>
+          <w:lang w:val="en-US"/>
+        </w:rPr>
+      </w:pPr>
+      <w:r>
+        <w:rPr>
+          <w:rFonts w:ascii="Garamond" w:hAnsi="Garamond"/>
+          <w:i/>
+          <w:iCs/>
+          <w:sz w:val="24"/>
+          <w:szCs w:val="28"/>
+          <w:lang w:val="en-US"/>
+        </w:rPr>
+        <w:t>- Concurrent Game Management:</w:t>
+      </w:r>
+      <w:r>
+        <w:rPr>
+          <w:rFonts w:ascii="Garamond" w:hAnsi="Garamond"/>
+          <w:sz w:val="24"/>
+          <w:szCs w:val="28"/>
+          <w:lang w:val="en-US"/>
+        </w:rPr>
+        <w:t xml:space="preserve"> Each player’s game session is stored as a document in MongoDB, which tracks essential information such as player IDs, game status, and the images they upload. The database supports multiple concurrent games, with each game being dynamically updated as players interact with it (e.g., uploading images or submitting guesses).</w:t>
+      </w:r>
+    </w:p>
+    <w:p>
+      <w:pPr>
+        <w:rPr>
+          <w:rFonts w:ascii="Garamond" w:hAnsi="Garamond"/>
+          <w:sz w:val="24"/>
+          <w:szCs w:val="28"/>
+          <w:lang w:val="en-US"/>
+        </w:rPr>
+      </w:pPr>
+      <w:r>
+        <w:rPr>
+          <w:rFonts w:ascii="Garamond" w:hAnsi="Garamond"/>
+          <w:i/>
+          <w:iCs/>
+          <w:sz w:val="24"/>
+          <w:szCs w:val="28"/>
+          <w:lang w:val="en-US"/>
+        </w:rPr>
+        <w:t>- Queue Management for Random Games:</w:t>
+      </w:r>
+      <w:r>
+        <w:rPr>
+          <w:rFonts w:ascii="Garamond" w:hAnsi="Garamond"/>
+          <w:sz w:val="24"/>
+          <w:szCs w:val="28"/>
+          <w:lang w:val="en-US"/>
+        </w:rPr>
+        <w:t xml:space="preserve"> MongoDB handles real-time queues for users waiting to join random games. As players enter or leave these queues, their status is updated immediately in the </w:t>
+      </w:r>
+      <w:proofErr w:type="spellStart"/>
+      <w:r>
+        <w:rPr>
+          <w:rFonts w:ascii="Garamond" w:hAnsi="Garamond"/>
+          <w:sz w:val="24"/>
+          <w:szCs w:val="28"/>
+          <w:lang w:val="en-US"/>
+        </w:rPr>
+        <w:t>waiting_users_collection</w:t>
+      </w:r>
+      <w:proofErr w:type="spellEnd"/>
+      <w:r>
+        <w:rPr>
+          <w:rFonts w:ascii="Garamond" w:hAnsi="Garamond"/>
+          <w:sz w:val="24"/>
+          <w:szCs w:val="28"/>
+          <w:lang w:val="en-US"/>
+        </w:rPr>
+        <w:t>, ensuring a fluid matchmaking experience.</w:t>
+      </w:r>
+    </w:p>
+    <w:p>
+      <w:pPr>
+        <w:rPr>
+          <w:rFonts w:ascii="Garamond" w:hAnsi="Garamond"/>
+          <w:sz w:val="24"/>
+          <w:szCs w:val="28"/>
+          <w:lang w:val="en-US"/>
+        </w:rPr>
+      </w:pPr>
+      <w:r>
+        <w:rPr>
+          <w:rFonts w:ascii="Garamond" w:hAnsi="Garamond"/>
+          <w:i/>
+          <w:iCs/>
+          <w:sz w:val="24"/>
+          <w:szCs w:val="28"/>
+          <w:lang w:val="en-US"/>
+        </w:rPr>
+        <w:t>- Real-Time Data Handling:</w:t>
+      </w:r>
+      <w:r>
+        <w:rPr>
+          <w:rFonts w:ascii="Garamond" w:hAnsi="Garamond"/>
+          <w:sz w:val="24"/>
+          <w:szCs w:val="28"/>
+          <w:lang w:val="en-US"/>
+        </w:rPr>
+        <w:t xml:space="preserve"> MongoDB’s ability to handle high-velocity data transactions allows the system to support real-time updates. For example, once both players have uploaded images, the merged image is generated and stored in the game document. This allows the game to progress smoothly without delays, as the merged image is retrieved instantly when required by the players.</w:t>
+      </w:r>
+    </w:p>
+    <w:p>
+      <w:pPr>
+        <w:rPr>
+          <w:rFonts w:ascii="Garamond" w:hAnsi="Garamond"/>
+          <w:sz w:val="24"/>
+          <w:szCs w:val="28"/>
+          <w:lang w:val="en-US"/>
+        </w:rPr>
+      </w:pPr>
+    </w:p>
+    <w:p>
+      <w:pPr>
+        <w:rPr>
+          <w:rFonts w:ascii="Garamond" w:hAnsi="Garamond"/>
+          <w:sz w:val="24"/>
+          <w:szCs w:val="28"/>
+          <w:lang w:val="en-US"/>
+        </w:rPr>
+      </w:pPr>
+      <w:r>
+        <w:rPr>
+          <w:rFonts w:ascii="Garamond" w:hAnsi="Garamond"/>
+          <w:sz w:val="24"/>
+          <w:szCs w:val="28"/>
+          <w:lang w:val="en-US"/>
+        </w:rPr>
+        <w:t>In summary, the FaceMergeQuiz app exemplifies an elegant integration of front-end interactivity, real-time back-end processing, and robust data management through MongoDB. The app’s ability to handle dynamic image uploads, merging via external APIs, and seamless game play for multiple concurrent users underscores its technical sophistication. The use of Flask for routing, combined with MongoDB’s scalability and JavaScript-driven dynamic UI, ensures that the app provides a responsive, engaging, and reliable experience for users.</w:t>
+      </w:r>
+    </w:p>
+    <w:p>
+      <w:pPr>
+        <w:spacing w:after="200" w:line="276" w:lineRule="auto"/>
         <w:rPr>
           <w:rFonts w:ascii="Garamond" w:hAnsi="Garamond"/>
           <w:b/>
@@ -201,8 +1904,7 @@
           <w:szCs w:val="32"/>
           <w:lang w:val="en-US"/>
         </w:rPr>
-        <w:t>S</w:t>
-      </w:r>
+      </w:pPr>
       <w:r>
         <w:rPr>
           <w:rFonts w:ascii="Garamond" w:hAnsi="Garamond"/>
@@ -212,7 +1914,7 @@
           <w:szCs w:val="32"/>
           <w:lang w:val="en-US"/>
         </w:rPr>
-        <w:t>erver</w:t>
+        <w:br w:type="page"/>
       </w:r>
     </w:p>
     <w:p>
@@ -226,9 +1928,7 @@
           <w:lang w:val="en-US"/>
         </w:rPr>
       </w:pPr>
-    </w:p>
-    <w:p>
-      <w:pPr>
+      <w:r>
         <w:rPr>
           <w:rFonts w:ascii="Garamond" w:hAnsi="Garamond"/>
           <w:b/>
@@ -237,8 +1937,13 @@
           <w:szCs w:val="32"/>
           <w:lang w:val="en-US"/>
         </w:rPr>
-      </w:pPr>
-      <w:r>
+        <w:lastRenderedPageBreak/>
+        <w:t>Appendix 1 - Reflection on the Most Challenging Aspects of the Project</w:t>
+      </w:r>
+    </w:p>
+    <w:p>
+      <w:pPr>
+        <w:spacing w:after="200" w:line="276" w:lineRule="auto"/>
         <w:rPr>
           <w:rFonts w:ascii="Garamond" w:hAnsi="Garamond"/>
           <w:b/>
@@ -247,8 +1952,7 @@
           <w:szCs w:val="32"/>
           <w:lang w:val="en-US"/>
         </w:rPr>
-        <w:t>T</w:t>
-      </w:r>
+      </w:pPr>
       <w:r>
         <w:rPr>
           <w:rFonts w:ascii="Garamond" w:hAnsi="Garamond"/>
@@ -258,9 +1962,14 @@
           <w:szCs w:val="32"/>
           <w:lang w:val="en-US"/>
         </w:rPr>
-        <w:t>echnical</w:t>
-      </w:r>
-      <w:r>
+        <w:br w:type="page"/>
+      </w:r>
+    </w:p>
+    <w:p>
+      <w:pPr>
+        <w:tabs>
+          <w:tab w:val="left" w:pos="7514"/>
+        </w:tabs>
         <w:rPr>
           <w:rFonts w:ascii="Garamond" w:hAnsi="Garamond"/>
           <w:b/>
@@ -269,8 +1978,7 @@
           <w:szCs w:val="32"/>
           <w:lang w:val="en-US"/>
         </w:rPr>
-        <w:t xml:space="preserve"> I</w:t>
-      </w:r>
+      </w:pPr>
       <w:r>
         <w:rPr>
           <w:rFonts w:ascii="Garamond" w:hAnsi="Garamond"/>
@@ -280,7 +1988,8 @@
           <w:szCs w:val="32"/>
           <w:lang w:val="en-US"/>
         </w:rPr>
-        <w:t xml:space="preserve">mplementation </w:t>
+        <w:lastRenderedPageBreak/>
+        <w:t xml:space="preserve">Appendix 2 – </w:t>
       </w:r>
       <w:r>
         <w:rPr>
@@ -291,9 +2000,12 @@
           <w:szCs w:val="32"/>
           <w:lang w:val="en-US"/>
         </w:rPr>
-        <w:t>D</w:t>
-      </w:r>
-      <w:r>
+        <w:t>Images from the FaceMergeQuiz App</w:t>
+      </w:r>
+    </w:p>
+    <w:p>
+      <w:pPr>
+        <w:spacing w:after="200" w:line="276" w:lineRule="auto"/>
         <w:rPr>
           <w:rFonts w:ascii="Garamond" w:hAnsi="Garamond"/>
           <w:b/>
@@ -302,11 +2014,8 @@
           <w:szCs w:val="32"/>
           <w:lang w:val="en-US"/>
         </w:rPr>
-        <w:t>etails</w:t>
-      </w:r>
-    </w:p>
-    <w:p>
-      <w:pPr>
+      </w:pPr>
+      <w:r>
         <w:rPr>
           <w:rFonts w:ascii="Garamond" w:hAnsi="Garamond"/>
           <w:b/>
@@ -315,11 +2024,14 @@
           <w:szCs w:val="32"/>
           <w:lang w:val="en-US"/>
         </w:rPr>
-      </w:pPr>
-    </w:p>
-    <w:p>
-      <w:pPr>
-        <w:spacing w:after="200" w:line="276" w:lineRule="auto"/>
+        <w:br w:type="page"/>
+      </w:r>
+    </w:p>
+    <w:p>
+      <w:pPr>
+        <w:tabs>
+          <w:tab w:val="left" w:pos="7514"/>
+        </w:tabs>
         <w:rPr>
           <w:rFonts w:ascii="Garamond" w:hAnsi="Garamond"/>
           <w:b/>
@@ -338,285 +2050,6 @@
           <w:szCs w:val="32"/>
           <w:lang w:val="en-US"/>
         </w:rPr>
-        <w:br w:type="page"/>
-      </w:r>
-    </w:p>
-    <w:p>
-      <w:pPr>
-        <w:rPr>
-          <w:rFonts w:ascii="Garamond" w:hAnsi="Garamond"/>
-          <w:b/>
-          <w:bCs/>
-          <w:sz w:val="28"/>
-          <w:szCs w:val="32"/>
-          <w:lang w:val="en-US"/>
-        </w:rPr>
-      </w:pPr>
-      <w:r>
-        <w:rPr>
-          <w:rFonts w:ascii="Garamond" w:hAnsi="Garamond"/>
-          <w:b/>
-          <w:bCs/>
-          <w:sz w:val="28"/>
-          <w:szCs w:val="32"/>
-          <w:lang w:val="en-US"/>
-        </w:rPr>
-        <w:lastRenderedPageBreak/>
-        <w:t>Appendix 1 - R</w:t>
-      </w:r>
-      <w:r>
-        <w:rPr>
-          <w:rFonts w:ascii="Garamond" w:hAnsi="Garamond"/>
-          <w:b/>
-          <w:bCs/>
-          <w:sz w:val="28"/>
-          <w:szCs w:val="32"/>
-          <w:lang w:val="en-US"/>
-        </w:rPr>
-        <w:t xml:space="preserve">eflection on the </w:t>
-      </w:r>
-      <w:r>
-        <w:rPr>
-          <w:rFonts w:ascii="Garamond" w:hAnsi="Garamond"/>
-          <w:b/>
-          <w:bCs/>
-          <w:sz w:val="28"/>
-          <w:szCs w:val="32"/>
-          <w:lang w:val="en-US"/>
-        </w:rPr>
-        <w:t>M</w:t>
-      </w:r>
-      <w:r>
-        <w:rPr>
-          <w:rFonts w:ascii="Garamond" w:hAnsi="Garamond"/>
-          <w:b/>
-          <w:bCs/>
-          <w:sz w:val="28"/>
-          <w:szCs w:val="32"/>
-          <w:lang w:val="en-US"/>
-        </w:rPr>
-        <w:t xml:space="preserve">ost </w:t>
-      </w:r>
-      <w:r>
-        <w:rPr>
-          <w:rFonts w:ascii="Garamond" w:hAnsi="Garamond"/>
-          <w:b/>
-          <w:bCs/>
-          <w:sz w:val="28"/>
-          <w:szCs w:val="32"/>
-          <w:lang w:val="en-US"/>
-        </w:rPr>
-        <w:t>C</w:t>
-      </w:r>
-      <w:r>
-        <w:rPr>
-          <w:rFonts w:ascii="Garamond" w:hAnsi="Garamond"/>
-          <w:b/>
-          <w:bCs/>
-          <w:sz w:val="28"/>
-          <w:szCs w:val="32"/>
-          <w:lang w:val="en-US"/>
-        </w:rPr>
-        <w:t xml:space="preserve">hallenging </w:t>
-      </w:r>
-      <w:r>
-        <w:rPr>
-          <w:rFonts w:ascii="Garamond" w:hAnsi="Garamond"/>
-          <w:b/>
-          <w:bCs/>
-          <w:sz w:val="28"/>
-          <w:szCs w:val="32"/>
-          <w:lang w:val="en-US"/>
-        </w:rPr>
-        <w:t>A</w:t>
-      </w:r>
-      <w:r>
-        <w:rPr>
-          <w:rFonts w:ascii="Garamond" w:hAnsi="Garamond"/>
-          <w:b/>
-          <w:bCs/>
-          <w:sz w:val="28"/>
-          <w:szCs w:val="32"/>
-          <w:lang w:val="en-US"/>
-        </w:rPr>
-        <w:t xml:space="preserve">spects of the </w:t>
-      </w:r>
-      <w:r>
-        <w:rPr>
-          <w:rFonts w:ascii="Garamond" w:hAnsi="Garamond"/>
-          <w:b/>
-          <w:bCs/>
-          <w:sz w:val="28"/>
-          <w:szCs w:val="32"/>
-          <w:lang w:val="en-US"/>
-        </w:rPr>
-        <w:t>P</w:t>
-      </w:r>
-      <w:r>
-        <w:rPr>
-          <w:rFonts w:ascii="Garamond" w:hAnsi="Garamond"/>
-          <w:b/>
-          <w:bCs/>
-          <w:sz w:val="28"/>
-          <w:szCs w:val="32"/>
-          <w:lang w:val="en-US"/>
-        </w:rPr>
-        <w:t>roject</w:t>
-      </w:r>
-    </w:p>
-    <w:p>
-      <w:pPr>
-        <w:spacing w:after="200" w:line="276" w:lineRule="auto"/>
-        <w:rPr>
-          <w:rFonts w:ascii="Garamond" w:hAnsi="Garamond"/>
-          <w:b/>
-          <w:bCs/>
-          <w:sz w:val="28"/>
-          <w:szCs w:val="32"/>
-          <w:lang w:val="en-US"/>
-        </w:rPr>
-      </w:pPr>
-      <w:r>
-        <w:rPr>
-          <w:rFonts w:ascii="Garamond" w:hAnsi="Garamond"/>
-          <w:b/>
-          <w:bCs/>
-          <w:sz w:val="28"/>
-          <w:szCs w:val="32"/>
-          <w:lang w:val="en-US"/>
-        </w:rPr>
-        <w:br w:type="page"/>
-      </w:r>
-    </w:p>
-    <w:p>
-      <w:pPr>
-        <w:tabs>
-          <w:tab w:val="left" w:pos="7514"/>
-        </w:tabs>
-        <w:rPr>
-          <w:rFonts w:ascii="Garamond" w:hAnsi="Garamond"/>
-          <w:b/>
-          <w:bCs/>
-          <w:sz w:val="28"/>
-          <w:szCs w:val="32"/>
-          <w:lang w:val="en-US"/>
-        </w:rPr>
-      </w:pPr>
-      <w:r>
-        <w:rPr>
-          <w:rFonts w:ascii="Garamond" w:hAnsi="Garamond"/>
-          <w:b/>
-          <w:bCs/>
-          <w:sz w:val="28"/>
-          <w:szCs w:val="32"/>
-          <w:lang w:val="en-US"/>
-        </w:rPr>
-        <w:lastRenderedPageBreak/>
-        <w:t xml:space="preserve">Appendix 2 – </w:t>
-      </w:r>
-      <w:r>
-        <w:rPr>
-          <w:rFonts w:ascii="Garamond" w:hAnsi="Garamond"/>
-          <w:b/>
-          <w:bCs/>
-          <w:sz w:val="28"/>
-          <w:szCs w:val="32"/>
-          <w:lang w:val="en-US"/>
-        </w:rPr>
-        <w:t>I</w:t>
-      </w:r>
-      <w:r>
-        <w:rPr>
-          <w:rFonts w:ascii="Garamond" w:hAnsi="Garamond"/>
-          <w:b/>
-          <w:bCs/>
-          <w:sz w:val="28"/>
-          <w:szCs w:val="32"/>
-          <w:lang w:val="en-US"/>
-        </w:rPr>
-        <w:t>mages</w:t>
-      </w:r>
-      <w:r>
-        <w:rPr>
-          <w:rFonts w:ascii="Garamond" w:hAnsi="Garamond"/>
-          <w:b/>
-          <w:bCs/>
-          <w:sz w:val="28"/>
-          <w:szCs w:val="32"/>
-          <w:lang w:val="en-US"/>
-        </w:rPr>
-        <w:t xml:space="preserve"> from </w:t>
-      </w:r>
-      <w:r>
-        <w:rPr>
-          <w:rFonts w:ascii="Garamond" w:hAnsi="Garamond"/>
-          <w:b/>
-          <w:bCs/>
-          <w:sz w:val="28"/>
-          <w:szCs w:val="32"/>
-          <w:lang w:val="en-US"/>
-        </w:rPr>
-        <w:t>the FaceMergeQuiz</w:t>
-      </w:r>
-      <w:r>
-        <w:rPr>
-          <w:rFonts w:ascii="Garamond" w:hAnsi="Garamond"/>
-          <w:b/>
-          <w:bCs/>
-          <w:sz w:val="28"/>
-          <w:szCs w:val="32"/>
-          <w:lang w:val="en-US"/>
-        </w:rPr>
-        <w:t xml:space="preserve"> App</w:t>
-      </w:r>
-    </w:p>
-    <w:p>
-      <w:pPr>
-        <w:spacing w:after="200" w:line="276" w:lineRule="auto"/>
-        <w:rPr>
-          <w:rFonts w:ascii="Garamond" w:hAnsi="Garamond"/>
-          <w:b/>
-          <w:bCs/>
-          <w:sz w:val="28"/>
-          <w:szCs w:val="32"/>
-          <w:lang w:val="en-US"/>
-        </w:rPr>
-      </w:pPr>
-      <w:r>
-        <w:rPr>
-          <w:rFonts w:ascii="Garamond" w:hAnsi="Garamond"/>
-          <w:b/>
-          <w:bCs/>
-          <w:sz w:val="28"/>
-          <w:szCs w:val="32"/>
-          <w:lang w:val="en-US"/>
-        </w:rPr>
-        <w:br w:type="page"/>
-      </w:r>
-    </w:p>
-    <w:p>
-      <w:pPr>
-        <w:tabs>
-          <w:tab w:val="left" w:pos="7514"/>
-        </w:tabs>
-        <w:rPr>
-          <w:rFonts w:ascii="Garamond" w:hAnsi="Garamond"/>
-          <w:b/>
-          <w:bCs/>
-          <w:sz w:val="28"/>
-          <w:szCs w:val="32"/>
-          <w:lang w:val="en-US"/>
-        </w:rPr>
-      </w:pPr>
-      <w:r>
-        <w:rPr>
-          <w:rFonts w:ascii="Garamond" w:hAnsi="Garamond"/>
-          <w:b/>
-          <w:bCs/>
-          <w:sz w:val="28"/>
-          <w:szCs w:val="32"/>
-          <w:lang w:val="en-US"/>
-        </w:rPr>
         <w:lastRenderedPageBreak/>
         <w:t>Appendix 3 – Endpoints Description</w:t>
       </w:r>
@@ -640,21 +2073,49 @@
           <w:szCs w:val="28"/>
           <w:lang w:val="en-US"/>
         </w:rPr>
-        <w:t>In this section, we will go through all the endpoints available in the app, describing their functionality and role in the overall app workflow.</w:t>
-      </w:r>
-    </w:p>
-    <w:p>
-      <w:pPr>
-        <w:tabs>
-          <w:tab w:val="left" w:pos="7514"/>
-        </w:tabs>
-        <w:rPr>
-          <w:rFonts w:ascii="Garamond" w:hAnsi="Garamond"/>
-          <w:sz w:val="24"/>
-          <w:szCs w:val="28"/>
-          <w:lang w:val="en-US"/>
-        </w:rPr>
-      </w:pPr>
+        <w:t>T</w:t>
+      </w:r>
+      <w:r>
+        <w:rPr>
+          <w:rFonts w:ascii="Garamond" w:hAnsi="Garamond"/>
+          <w:sz w:val="24"/>
+          <w:szCs w:val="28"/>
+          <w:lang w:val="en-US"/>
+        </w:rPr>
+        <w:t xml:space="preserve">his section will </w:t>
+      </w:r>
+      <w:r>
+        <w:rPr>
+          <w:rFonts w:ascii="Garamond" w:hAnsi="Garamond"/>
+          <w:sz w:val="24"/>
+          <w:szCs w:val="28"/>
+          <w:lang w:val="en-US"/>
+        </w:rPr>
+        <w:t>review all the app's endpoints and describe</w:t>
+      </w:r>
+      <w:r>
+        <w:rPr>
+          <w:rFonts w:ascii="Garamond" w:hAnsi="Garamond"/>
+          <w:sz w:val="24"/>
+          <w:szCs w:val="28"/>
+          <w:lang w:val="en-US"/>
+        </w:rPr>
+        <w:t xml:space="preserve"> their functionality and role in the overall app workflow.</w:t>
+      </w:r>
+    </w:p>
+    <w:p>
+      <w:pPr>
+        <w:tabs>
+          <w:tab w:val="left" w:pos="7514"/>
+        </w:tabs>
+        <w:rPr>
+          <w:rFonts w:ascii="Garamond" w:hAnsi="Garamond"/>
+          <w:sz w:val="24"/>
+          <w:szCs w:val="28"/>
+          <w:lang w:val="en-US"/>
+        </w:rPr>
+      </w:pPr>
+      <w:commentRangeStart w:id="0"/>
       <w:r>
         <w:rPr>
           <w:rFonts w:ascii="Garamond" w:hAnsi="Garamond"/>
@@ -673,6 +2134,13 @@
           <w:lang w:val="en-US"/>
         </w:rPr>
         <w:t>.</w:t>
+      </w:r>
+      <w:commentRangeEnd w:id="0"/>
+      <w:r>
+        <w:rPr>
+          <w:rStyle w:val="CommentReference"/>
+        </w:rPr>
+        <w:commentReference w:id="0"/>
       </w:r>
     </w:p>
     <w:p>
@@ -1439,7 +2907,25 @@
           <w:szCs w:val="28"/>
           <w:lang w:val="en-US"/>
         </w:rPr>
-        <w:t xml:space="preserve">   - Description: Enables the user to create a new game with a unique game code. It checks for any existing games the user may have initiated and deletes them before creating a new one</w:t>
+        <w:t xml:space="preserve">   </w:t>
+      </w:r>
+      <w:r>
+        <w:rPr>
+          <w:rFonts w:ascii="Garamond" w:hAnsi="Garamond"/>
+          <w:sz w:val="24"/>
+          <w:szCs w:val="28"/>
+          <w:lang w:val="en-US"/>
+        </w:rPr>
+        <w:t>Description: This feature e</w:t>
+      </w:r>
+      <w:r>
+        <w:rPr>
+          <w:rFonts w:ascii="Garamond" w:hAnsi="Garamond"/>
+          <w:sz w:val="24"/>
+          <w:szCs w:val="28"/>
+          <w:lang w:val="en-US"/>
+        </w:rPr>
+        <w:t>nables the user to create a new game with a unique game code. It checks for any existing games the user may have initiated and deletes them before creating a new one</w:t>
       </w:r>
       <w:r>
         <w:rPr>
@@ -1717,7 +3203,25 @@
           <w:szCs w:val="28"/>
           <w:lang w:val="en-US"/>
         </w:rPr>
-        <w:t xml:space="preserve">   - Role: Used for polling the server to check the status of the created game.</w:t>
+        <w:t xml:space="preserve">   - Role: Used </w:t>
+      </w:r>
+      <w:r>
+        <w:rPr>
+          <w:rFonts w:ascii="Garamond" w:hAnsi="Garamond"/>
+          <w:sz w:val="24"/>
+          <w:szCs w:val="28"/>
+          <w:lang w:val="en-US"/>
+        </w:rPr>
+        <w:t>to</w:t>
+      </w:r>
+      <w:r>
+        <w:rPr>
+          <w:rFonts w:ascii="Garamond" w:hAnsi="Garamond"/>
+          <w:sz w:val="24"/>
+          <w:szCs w:val="28"/>
+          <w:lang w:val="en-US"/>
+        </w:rPr>
+        <w:t xml:space="preserve"> poll the server to check the status of the created game.</w:t>
       </w:r>
     </w:p>
     <w:p>
@@ -1818,16 +3322,88 @@
           <w:szCs w:val="28"/>
           <w:lang w:val="en-US"/>
         </w:rPr>
-        <w:t xml:space="preserve">   - Description: Allows the user to leave the waiting room and cancel the game if no other player has joined.</w:t>
-      </w:r>
-      <w:r>
-        <w:rPr>
-          <w:rFonts w:ascii="Garamond" w:hAnsi="Garamond"/>
-          <w:sz w:val="24"/>
-          <w:szCs w:val="28"/>
-          <w:lang w:val="en-US"/>
-        </w:rPr>
-        <w:t xml:space="preserve"> It is used in cases where a player leaves the game, and we don’t want another player to join its already created game accidentally. To that end, if we recognize an inactive player (one that left the waiting room), we delete the created game from the database.</w:t>
+        <w:t xml:space="preserve">   </w:t>
+      </w:r>
+      <w:r>
+        <w:rPr>
+          <w:rFonts w:ascii="Garamond" w:hAnsi="Garamond"/>
+          <w:sz w:val="24"/>
+          <w:szCs w:val="28"/>
+          <w:lang w:val="en-US"/>
+        </w:rPr>
+        <w:t>Description: This a</w:t>
+      </w:r>
+      <w:r>
+        <w:rPr>
+          <w:rFonts w:ascii="Garamond" w:hAnsi="Garamond"/>
+          <w:sz w:val="24"/>
+          <w:szCs w:val="28"/>
+          <w:lang w:val="en-US"/>
+        </w:rPr>
+        <w:t>llows the user to leave the waiting room and cancel the game if no other player has joined.</w:t>
+      </w:r>
+      <w:r>
+        <w:rPr>
+          <w:rFonts w:ascii="Garamond" w:hAnsi="Garamond"/>
+          <w:sz w:val="24"/>
+          <w:szCs w:val="28"/>
+          <w:lang w:val="en-US"/>
+        </w:rPr>
+        <w:t xml:space="preserve"> It is used in cases where a player leaves the game</w:t>
+      </w:r>
+      <w:r>
+        <w:rPr>
+          <w:rFonts w:ascii="Garamond" w:hAnsi="Garamond"/>
+          <w:sz w:val="24"/>
+          <w:szCs w:val="28"/>
+          <w:lang w:val="en-US"/>
+        </w:rPr>
+        <w:t>,</w:t>
+      </w:r>
+      <w:r>
+        <w:rPr>
+          <w:rFonts w:ascii="Garamond" w:hAnsi="Garamond"/>
+          <w:sz w:val="24"/>
+          <w:szCs w:val="28"/>
+          <w:lang w:val="en-US"/>
+        </w:rPr>
+        <w:t xml:space="preserve"> and we don’t want another player to join </w:t>
+      </w:r>
+      <w:r>
+        <w:rPr>
+          <w:rFonts w:ascii="Garamond" w:hAnsi="Garamond"/>
+          <w:sz w:val="24"/>
+          <w:szCs w:val="28"/>
+          <w:lang w:val="en-US"/>
+        </w:rPr>
+        <w:t>an</w:t>
+      </w:r>
+      <w:r>
+        <w:rPr>
+          <w:rFonts w:ascii="Garamond" w:hAnsi="Garamond"/>
+          <w:sz w:val="24"/>
+          <w:szCs w:val="28"/>
+          <w:lang w:val="en-US"/>
+        </w:rPr>
+        <w:t xml:space="preserve"> already created game accidentally. </w:t>
+      </w:r>
+      <w:r>
+        <w:rPr>
+          <w:rFonts w:ascii="Garamond" w:hAnsi="Garamond"/>
+          <w:sz w:val="24"/>
+          <w:szCs w:val="28"/>
+          <w:lang w:val="en-US"/>
+        </w:rPr>
+        <w:t>I</w:t>
+      </w:r>
+      <w:r>
+        <w:rPr>
+          <w:rFonts w:ascii="Garamond" w:hAnsi="Garamond"/>
+          <w:sz w:val="24"/>
+          <w:szCs w:val="28"/>
+          <w:lang w:val="en-US"/>
+        </w:rPr>
+        <w:t>f we recognize an inactive player (one that left the waiting room), we delete the created game from the database.</w:t>
       </w:r>
     </w:p>
     <w:p>
@@ -1959,16 +3535,52 @@
           <w:szCs w:val="28"/>
           <w:lang w:val="en-US"/>
         </w:rPr>
-        <w:t xml:space="preserve"> A game starts </w:t>
-      </w:r>
-      <w:r>
-        <w:rPr>
-          <w:rFonts w:ascii="Garamond" w:hAnsi="Garamond"/>
-          <w:sz w:val="24"/>
-          <w:szCs w:val="28"/>
-          <w:lang w:val="en-US"/>
-        </w:rPr>
-        <w:t>if there are two or more players waiting in the queue. After a pairing has been found, a new game object is created to contain all the information that is important for the workflow of the game, and both players are removed from the waiting queue. One player is also transferred from the waiting room to the page at the beginning of the game.</w:t>
+        <w:t xml:space="preserve"> A game </w:t>
+      </w:r>
+      <w:r>
+        <w:rPr>
+          <w:rFonts w:ascii="Garamond" w:hAnsi="Garamond"/>
+          <w:sz w:val="24"/>
+          <w:szCs w:val="28"/>
+          <w:lang w:val="en-US"/>
+        </w:rPr>
+        <w:t>begin</w:t>
+      </w:r>
+      <w:r>
+        <w:rPr>
+          <w:rFonts w:ascii="Garamond" w:hAnsi="Garamond"/>
+          <w:sz w:val="24"/>
+          <w:szCs w:val="28"/>
+          <w:lang w:val="en-US"/>
+        </w:rPr>
+        <w:t xml:space="preserve">s </w:t>
+      </w:r>
+      <w:r>
+        <w:rPr>
+          <w:rFonts w:ascii="Garamond" w:hAnsi="Garamond"/>
+          <w:sz w:val="24"/>
+          <w:szCs w:val="28"/>
+          <w:lang w:val="en-US"/>
+        </w:rPr>
+        <w:t>if t</w:t>
+      </w:r>
+      <w:r>
+        <w:rPr>
+          <w:rFonts w:ascii="Garamond" w:hAnsi="Garamond"/>
+          <w:sz w:val="24"/>
+          <w:szCs w:val="28"/>
+          <w:lang w:val="en-US"/>
+        </w:rPr>
+        <w:t>wo or more players are</w:t>
+      </w:r>
+      <w:r>
+        <w:rPr>
+          <w:rFonts w:ascii="Garamond" w:hAnsi="Garamond"/>
+          <w:sz w:val="24"/>
+          <w:szCs w:val="28"/>
+          <w:lang w:val="en-US"/>
+        </w:rPr>
+        <w:t xml:space="preserve"> waiting in the queue. After a pairing has been found, a new game object is created to contain all the information that is important for the workflow of the game, and both players are removed from the waiting queue. One player is also transferred from the waiting room to the page at the beginning of the game.</w:t>
       </w:r>
     </w:p>
     <w:p>
@@ -2034,7 +3646,7 @@
           <w:tab w:val="left" w:pos="7514"/>
         </w:tabs>
         <w:rPr>
-          <w:rFonts w:ascii="Garamond" w:hAnsi="Garamond" w:hint="cs"/>
+          <w:rFonts w:ascii="Garamond" w:hAnsi="Garamond"/>
           <w:sz w:val="24"/>
           <w:szCs w:val="28"/>
           <w:rtl/>
@@ -2124,7 +3736,7 @@
           <w:szCs w:val="28"/>
           <w:lang w:val="en-US"/>
         </w:rPr>
-        <w:t xml:space="preserve">   - Role: Cancels any random game match attempts and cleans up session data.</w:t>
+        <w:t xml:space="preserve">   - Role: Cancels random game match attempts and cleans up session data.</w:t>
       </w:r>
     </w:p>
     <w:p>
@@ -2357,7 +3969,25 @@
           <w:szCs w:val="28"/>
           <w:lang w:val="en-US"/>
         </w:rPr>
-        <w:t xml:space="preserve">   - Description: Displays a waiting room for users who have joined a random game and are waiting for another player to be matched.</w:t>
+        <w:t xml:space="preserve">   </w:t>
+      </w:r>
+      <w:r>
+        <w:rPr>
+          <w:rFonts w:ascii="Garamond" w:hAnsi="Garamond"/>
+          <w:sz w:val="24"/>
+          <w:szCs w:val="28"/>
+          <w:lang w:val="en-US"/>
+        </w:rPr>
+        <w:t>Description: This i</w:t>
+      </w:r>
+      <w:r>
+        <w:rPr>
+          <w:rFonts w:ascii="Garamond" w:hAnsi="Garamond"/>
+          <w:sz w:val="24"/>
+          <w:szCs w:val="28"/>
+          <w:lang w:val="en-US"/>
+        </w:rPr>
+        <w:t>s a waiting room for users who have joined a random game and are waiting for another player to be matched.</w:t>
       </w:r>
     </w:p>
     <w:p>
@@ -2480,16 +4110,52 @@
           <w:szCs w:val="28"/>
           <w:lang w:val="en-US"/>
         </w:rPr>
-        <w:t xml:space="preserve">   - Description: Allows users to enter a specific game code to join a private game.</w:t>
-      </w:r>
-      <w:r>
-        <w:rPr>
-          <w:rFonts w:ascii="Garamond" w:hAnsi="Garamond"/>
-          <w:sz w:val="24"/>
-          <w:szCs w:val="28"/>
-          <w:lang w:val="en-US"/>
-        </w:rPr>
-        <w:t xml:space="preserve"> Check if the entered code matches any existing games.</w:t>
+        <w:t xml:space="preserve">   </w:t>
+      </w:r>
+      <w:r>
+        <w:rPr>
+          <w:rFonts w:ascii="Garamond" w:hAnsi="Garamond"/>
+          <w:sz w:val="24"/>
+          <w:szCs w:val="28"/>
+          <w:lang w:val="en-US"/>
+        </w:rPr>
+        <w:t>Description: This feature a</w:t>
+      </w:r>
+      <w:r>
+        <w:rPr>
+          <w:rFonts w:ascii="Garamond" w:hAnsi="Garamond"/>
+          <w:sz w:val="24"/>
+          <w:szCs w:val="28"/>
+          <w:lang w:val="en-US"/>
+        </w:rPr>
+        <w:t>llows users to enter a specific game code to join a private game.</w:t>
+      </w:r>
+      <w:r>
+        <w:rPr>
+          <w:rFonts w:ascii="Garamond" w:hAnsi="Garamond"/>
+          <w:sz w:val="24"/>
+          <w:szCs w:val="28"/>
+          <w:lang w:val="en-US"/>
+        </w:rPr>
+        <w:t xml:space="preserve"> </w:t>
+      </w:r>
+      <w:r>
+        <w:rPr>
+          <w:rFonts w:ascii="Garamond" w:hAnsi="Garamond"/>
+          <w:sz w:val="24"/>
+          <w:szCs w:val="28"/>
+          <w:lang w:val="en-US"/>
+        </w:rPr>
+        <w:t>It will check if the code entered</w:t>
+      </w:r>
+      <w:r>
+        <w:rPr>
+          <w:rFonts w:ascii="Garamond" w:hAnsi="Garamond"/>
+          <w:sz w:val="24"/>
+          <w:szCs w:val="28"/>
+          <w:lang w:val="en-US"/>
+        </w:rPr>
+        <w:t xml:space="preserve"> matches any existing games.</w:t>
       </w:r>
     </w:p>
     <w:p>
@@ -2776,38 +4442,92 @@
           <w:szCs w:val="28"/>
           <w:lang w:val="en-US"/>
         </w:rPr>
-        <w:t xml:space="preserve">   - Description: Allows the user to load an image for the game</w:t>
-      </w:r>
-      <w:r>
-        <w:rPr>
-          <w:rFonts w:ascii="Garamond" w:hAnsi="Garamond"/>
-          <w:sz w:val="24"/>
-          <w:szCs w:val="28"/>
-          <w:lang w:val="en-US"/>
-        </w:rPr>
-        <w:t>. The users have two choices – either uploading an image locally from their device or searching for an image in our built-in search engine, which contains many images of celebrities.</w:t>
-      </w:r>
-    </w:p>
-    <w:p>
-      <w:pPr>
-        <w:tabs>
-          <w:tab w:val="left" w:pos="7514"/>
-        </w:tabs>
-        <w:rPr>
-          <w:rFonts w:ascii="Garamond" w:hAnsi="Garamond"/>
-          <w:sz w:val="24"/>
-          <w:szCs w:val="28"/>
-          <w:lang w:val="en-US"/>
-        </w:rPr>
-      </w:pPr>
-      <w:r>
-        <w:rPr>
-          <w:rFonts w:ascii="Garamond" w:hAnsi="Garamond"/>
-          <w:sz w:val="24"/>
-          <w:szCs w:val="28"/>
-          <w:lang w:val="en-US"/>
-        </w:rPr>
-        <w:t xml:space="preserve">   - Role: Responsible for handling the image upload or selection process for the game.</w:t>
+        <w:t xml:space="preserve">   </w:t>
+      </w:r>
+      <w:r>
+        <w:rPr>
+          <w:rFonts w:ascii="Garamond" w:hAnsi="Garamond"/>
+          <w:sz w:val="24"/>
+          <w:szCs w:val="28"/>
+          <w:lang w:val="en-US"/>
+        </w:rPr>
+        <w:t>Description: This a</w:t>
+      </w:r>
+      <w:r>
+        <w:rPr>
+          <w:rFonts w:ascii="Garamond" w:hAnsi="Garamond"/>
+          <w:sz w:val="24"/>
+          <w:szCs w:val="28"/>
+          <w:lang w:val="en-US"/>
+        </w:rPr>
+        <w:t>llows the user to load an image for the game</w:t>
+      </w:r>
+      <w:r>
+        <w:rPr>
+          <w:rFonts w:ascii="Garamond" w:hAnsi="Garamond"/>
+          <w:sz w:val="24"/>
+          <w:szCs w:val="28"/>
+          <w:lang w:val="en-US"/>
+        </w:rPr>
+        <w:t>. The users have two choices</w:t>
+      </w:r>
+      <w:r>
+        <w:rPr>
+          <w:rFonts w:ascii="Garamond" w:hAnsi="Garamond"/>
+          <w:sz w:val="24"/>
+          <w:szCs w:val="28"/>
+          <w:lang w:val="en-US"/>
+        </w:rPr>
+        <w:t>:</w:t>
+      </w:r>
+      <w:r>
+        <w:rPr>
+          <w:rFonts w:ascii="Garamond" w:hAnsi="Garamond"/>
+          <w:sz w:val="24"/>
+          <w:szCs w:val="28"/>
+          <w:lang w:val="en-US"/>
+        </w:rPr>
+        <w:t xml:space="preserve"> either uploading an image locally from their device or searching for an image in our built-in search engine, which contains many images of celebrities.</w:t>
+      </w:r>
+    </w:p>
+    <w:p>
+      <w:pPr>
+        <w:tabs>
+          <w:tab w:val="left" w:pos="7514"/>
+        </w:tabs>
+        <w:rPr>
+          <w:rFonts w:ascii="Garamond" w:hAnsi="Garamond"/>
+          <w:sz w:val="24"/>
+          <w:szCs w:val="28"/>
+          <w:lang w:val="en-US"/>
+        </w:rPr>
+      </w:pPr>
+      <w:r>
+        <w:rPr>
+          <w:rFonts w:ascii="Garamond" w:hAnsi="Garamond"/>
+          <w:sz w:val="24"/>
+          <w:szCs w:val="28"/>
+          <w:lang w:val="en-US"/>
+        </w:rPr>
+        <w:t xml:space="preserve">   - Role: Responsible for handling the </w:t>
+      </w:r>
+      <w:r>
+        <w:rPr>
+          <w:rFonts w:ascii="Garamond" w:hAnsi="Garamond"/>
+          <w:sz w:val="24"/>
+          <w:szCs w:val="28"/>
+          <w:lang w:val="en-US"/>
+        </w:rPr>
+        <w:t xml:space="preserve">game’s </w:t>
+      </w:r>
+      <w:r>
+        <w:rPr>
+          <w:rFonts w:ascii="Garamond" w:hAnsi="Garamond"/>
+          <w:sz w:val="24"/>
+          <w:szCs w:val="28"/>
+          <w:lang w:val="en-US"/>
+        </w:rPr>
+        <w:t>image upload or selection process.</w:t>
       </w:r>
     </w:p>
     <w:p>
@@ -2928,7 +4648,25 @@
           <w:szCs w:val="28"/>
           <w:lang w:val="en-US"/>
         </w:rPr>
-        <w:t xml:space="preserve">   - Description: Handles the image upload process from the user, storing it in the database.</w:t>
+        <w:t xml:space="preserve">   - Description: Handles the image upload process from the user </w:t>
+      </w:r>
+      <w:r>
+        <w:rPr>
+          <w:rFonts w:ascii="Garamond" w:hAnsi="Garamond"/>
+          <w:sz w:val="24"/>
+          <w:szCs w:val="28"/>
+          <w:lang w:val="en-US"/>
+        </w:rPr>
+        <w:t>and stores</w:t>
+      </w:r>
+      <w:r>
+        <w:rPr>
+          <w:rFonts w:ascii="Garamond" w:hAnsi="Garamond"/>
+          <w:sz w:val="24"/>
+          <w:szCs w:val="28"/>
+          <w:lang w:val="en-US"/>
+        </w:rPr>
+        <w:t xml:space="preserve"> it in the database.</w:t>
       </w:r>
     </w:p>
     <w:p>
@@ -3071,7 +4809,25 @@
           <w:szCs w:val="28"/>
           <w:lang w:val="en-US"/>
         </w:rPr>
-        <w:t xml:space="preserve">   - Description: Periodically checks if both users have uploaded their images and if the images have been successfully merged.</w:t>
+        <w:t xml:space="preserve">   - Description: Periodically checks if both users have uploaded their images and if the</w:t>
+      </w:r>
+      <w:r>
+        <w:rPr>
+          <w:rFonts w:ascii="Garamond" w:hAnsi="Garamond"/>
+          <w:sz w:val="24"/>
+          <w:szCs w:val="28"/>
+          <w:lang w:val="en-US"/>
+        </w:rPr>
+        <w:t>y</w:t>
+      </w:r>
+      <w:r>
+        <w:rPr>
+          <w:rFonts w:ascii="Garamond" w:hAnsi="Garamond"/>
+          <w:sz w:val="24"/>
+          <w:szCs w:val="28"/>
+          <w:lang w:val="en-US"/>
+        </w:rPr>
+        <w:t xml:space="preserve"> have been successfully merged.</w:t>
       </w:r>
     </w:p>
     <w:p>
@@ -3523,7 +5279,25 @@
           <w:szCs w:val="28"/>
           <w:lang w:val="en-US"/>
         </w:rPr>
-        <w:t xml:space="preserve">   - Role: Provides feedback on the result of the game, either congratulating the user or encouraging them to try again.</w:t>
+        <w:t xml:space="preserve">   - Role: Provide feedback on the </w:t>
+      </w:r>
+      <w:r>
+        <w:rPr>
+          <w:rFonts w:ascii="Garamond" w:hAnsi="Garamond"/>
+          <w:sz w:val="24"/>
+          <w:szCs w:val="28"/>
+          <w:lang w:val="en-US"/>
+        </w:rPr>
+        <w:t>game's result</w:t>
+      </w:r>
+      <w:r>
+        <w:rPr>
+          <w:rFonts w:ascii="Garamond" w:hAnsi="Garamond"/>
+          <w:sz w:val="24"/>
+          <w:szCs w:val="28"/>
+          <w:lang w:val="en-US"/>
+        </w:rPr>
+        <w:t>, congratulating the user or encouraging them to try again.</w:t>
       </w:r>
     </w:p>
     <w:p>
@@ -3847,7 +5621,25 @@
           <w:szCs w:val="28"/>
           <w:lang w:val="en-US"/>
         </w:rPr>
-        <w:t xml:space="preserve">   - Role: Polls the server for the current game status to determine if it is still active or canceled.</w:t>
+        <w:t xml:space="preserve">   - Role: Polls the server for the current game status to determine </w:t>
+      </w:r>
+      <w:r>
+        <w:rPr>
+          <w:rFonts w:ascii="Garamond" w:hAnsi="Garamond"/>
+          <w:sz w:val="24"/>
+          <w:szCs w:val="28"/>
+          <w:lang w:val="en-US"/>
+        </w:rPr>
+        <w:t>whether it is</w:t>
+      </w:r>
+      <w:r>
+        <w:rPr>
+          <w:rFonts w:ascii="Garamond" w:hAnsi="Garamond"/>
+          <w:sz w:val="24"/>
+          <w:szCs w:val="28"/>
+          <w:lang w:val="en-US"/>
+        </w:rPr>
+        <w:t xml:space="preserve"> active or canceled.</w:t>
       </w:r>
     </w:p>
     <w:p>
@@ -4014,6 +5806,55 @@
     </w:sectPr>
   </w:body>
 </w:document>
+</file>
+
+<file path=word/comments.xml><?xml version="1.0" encoding="utf-8"?>
+<w:comments xmlns:wpc="http://schemas.microsoft.com/office/word/2010/wordprocessingCanvas" xmlns:cx="http://schemas.microsoft.com/office/drawing/2014/chartex" xmlns:cx1="http://schemas.microsoft.com/office/drawing/2015/9/8/chartex" xmlns:cx2="http://schemas.microsoft.com/office/drawing/2015/10/21/chartex" xmlns:cx3="http://schemas.microsoft.com/office/drawing/2016/5/9/chartex" xmlns:cx4="http://schemas.microsoft.com/office/drawing/2016/5/10/chartex" xmlns:cx5="http://schemas.microsoft.com/office/drawing/2016/5/11/chartex" xmlns:cx6="http://schemas.microsoft.com/office/drawing/2016/5/12/chartex" xmlns:cx7="http://schemas.microsoft.com/office/drawing/2016/5/13/chartex" xmlns:cx8="http://schemas.microsoft.com/office/drawing/2016/5/14/chartex" xmlns:mc="http://schemas.openxmlformats.org/markup-compatibility/2006" xmlns:aink="http://schemas.microsoft.com/office/drawing/2016/ink" xmlns:am3d="http://schemas.microsoft.com/office/drawing/2017/model3d" xmlns:o="urn:schemas-microsoft-com:office:office" xmlns:oel="http://schemas.microsoft.com/office/2019/extlst" xmlns:r="http://schemas.openxmlformats.org/officeDocument/2006/relationships" xmlns:m="http://schemas.openxmlformats.org/officeDocument/2006/math" xmlns:v="urn:schemas-microsoft-com:vml" xmlns:wp14="http://schemas.microsoft.com/office/word/2010/wordprocessingDrawing" xmlns:wp="http://schemas.openxmlformats.org/drawingml/2006/wordprocessingDrawing" xmlns:w10="urn:schemas-microsoft-com:office:word" xmlns:w="http://schemas.openxmlformats.org/wordprocessingml/2006/main" xmlns:w14="http://schemas.microsoft.com/office/word/2010/wordml" xmlns:w15="http://schemas.microsoft.com/office/word/2012/wordml" xmlns:w16cex="http://schemas.microsoft.com/office/word/2018/wordml/cex" xmlns:w16cid="http://schemas.microsoft.com/office/word/2016/wordml/cid" xmlns:w16="http://schemas.microsoft.com/office/word/2018/wordml" xmlns:w16du="http://schemas.microsoft.com/office/word/2023/wordml/word16du" xmlns:w16sdtdh="http://schemas.microsoft.com/office/word/2020/wordml/sdtdatahash" xmlns:w16se="http://schemas.microsoft.com/office/word/2015/wordml/symex" xmlns:wpg="http://schemas.microsoft.com/office/word/2010/wordprocessingGroup" xmlns:wpi="http://schemas.microsoft.com/office/word/2010/wordprocessingInk" xmlns:wne="http://schemas.microsoft.com/office/word/2006/wordml" xmlns:wps="http://schemas.microsoft.com/office/word/2010/wordprocessingShape" mc:Ignorable="w14 w15 w16se w16cid w16 w16cex w16sdtdh w16du wp14">
+  <w:comment w:id="0" w:author="Gur Keinan" w:date="2024-09-17T16:06:00Z" w:initials="GK">
+    <w:p>
+      <w:r>
+        <w:rPr>
+          <w:rStyle w:val="CommentReference"/>
+        </w:rPr>
+        <w:annotationRef/>
+      </w:r>
+      <w:r>
+        <w:rPr>
+          <w:color w:val="000000"/>
+          <w:sz w:val="20"/>
+          <w:szCs w:val="20"/>
+        </w:rPr>
+        <w:t>dont forget!</w:t>
+      </w:r>
+    </w:p>
+  </w:comment>
+</w:comments>
+</file>
+
+<file path=word/commentsExtended.xml><?xml version="1.0" encoding="utf-8"?>
+<w15:commentsEx xmlns:wpc="http://schemas.microsoft.com/office/word/2010/wordprocessingCanvas" xmlns:cx="http://schemas.microsoft.com/office/drawing/2014/chartex" xmlns:cx1="http://schemas.microsoft.com/office/drawing/2015/9/8/chartex" xmlns:cx2="http://schemas.microsoft.com/office/drawing/2015/10/21/chartex" xmlns:cx3="http://schemas.microsoft.com/office/drawing/2016/5/9/chartex" xmlns:cx4="http://schemas.microsoft.com/office/drawing/2016/5/10/chartex" xmlns:cx5="http://schemas.microsoft.com/office/drawing/2016/5/11/chartex" xmlns:cx6="http://schemas.microsoft.com/office/drawing/2016/5/12/chartex" xmlns:cx7="http://schemas.microsoft.com/office/drawing/2016/5/13/chartex" xmlns:cx8="http://schemas.microsoft.com/office/drawing/2016/5/14/chartex" xmlns:mc="http://schemas.openxmlformats.org/markup-compatibility/2006" xmlns:aink="http://schemas.microsoft.com/office/drawing/2016/ink" xmlns:am3d="http://schemas.microsoft.com/office/drawing/2017/model3d" xmlns:o="urn:schemas-microsoft-com:office:office" xmlns:oel="http://schemas.microsoft.com/office/2019/extlst" xmlns:r="http://schemas.openxmlformats.org/officeDocument/2006/relationships" xmlns:m="http://schemas.openxmlformats.org/officeDocument/2006/math" xmlns:v="urn:schemas-microsoft-com:vml" xmlns:wp14="http://schemas.microsoft.com/office/word/2010/wordprocessingDrawing" xmlns:wp="http://schemas.openxmlformats.org/drawingml/2006/wordprocessingDrawing" xmlns:w10="urn:schemas-microsoft-com:office:word" xmlns:w="http://schemas.openxmlformats.org/wordprocessingml/2006/main" xmlns:w14="http://schemas.microsoft.com/office/word/2010/wordml" xmlns:w15="http://schemas.microsoft.com/office/word/2012/wordml" xmlns:w16cex="http://schemas.microsoft.com/office/word/2018/wordml/cex" xmlns:w16cid="http://schemas.microsoft.com/office/word/2016/wordml/cid" xmlns:w16="http://schemas.microsoft.com/office/word/2018/wordml" xmlns:w16du="http://schemas.microsoft.com/office/word/2023/wordml/word16du" xmlns:w16sdtdh="http://schemas.microsoft.com/office/word/2020/wordml/sdtdatahash" xmlns:w16se="http://schemas.microsoft.com/office/word/2015/wordml/symex" xmlns:wpg="http://schemas.microsoft.com/office/word/2010/wordprocessingGroup" xmlns:wpi="http://schemas.microsoft.com/office/word/2010/wordprocessingInk" xmlns:wne="http://schemas.microsoft.com/office/word/2006/wordml" xmlns:wps="http://schemas.microsoft.com/office/word/2010/wordprocessingShape" mc:Ignorable="w14 w15 w16se w16cid w16 w16cex w16sdtdh w16du wp14">
+  <w15:commentEx w15:paraId="7CDC1109" w15:done="0"/>
+</w15:commentsEx>
+</file>
+
+<file path=word/commentsExtensible.xml><?xml version="1.0" encoding="utf-8"?>
+<w16cex:commentsExtensible xmlns:wpc="http://schemas.microsoft.com/office/word/2010/wordprocessingCanvas" xmlns:cx="http://schemas.microsoft.com/office/drawing/2014/chartex" xmlns:cx1="http://schemas.microsoft.com/office/drawing/2015/9/8/chartex" xmlns:cx2="http://schemas.microsoft.com/office/drawing/2015/10/21/chartex" xmlns:cx3="http://schemas.microsoft.com/office/drawing/2016/5/9/chartex" xmlns:cx4="http://schemas.microsoft.com/office/drawing/2016/5/10/chartex" xmlns:cx5="http://schemas.microsoft.com/office/drawing/2016/5/11/chartex" xmlns:cx6="http://schemas.microsoft.com/office/drawing/2016/5/12/chartex" xmlns:cx7="http://schemas.microsoft.com/office/drawing/2016/5/13/chartex" xmlns:cx8="http://schemas.microsoft.com/office/drawing/2016/5/14/chartex" xmlns:cr="http://schemas.microsoft.com/office/comments/2020/reactions" xmlns:mc="http://schemas.openxmlformats.org/markup-compatibility/2006" xmlns:aink="http://schemas.microsoft.com/office/drawing/2016/ink" xmlns:am3d="http://schemas.microsoft.com/office/drawing/2017/model3d" xmlns:o="urn:schemas-microsoft-com:office:office" xmlns:oel="http://schemas.microsoft.com/office/2019/extlst" xmlns:r="http://schemas.openxmlformats.org/officeDocument/2006/relationships" xmlns:m="http://schemas.openxmlformats.org/officeDocument/2006/math" xmlns:v="urn:schemas-microsoft-com:vml" xmlns:wp14="http://schemas.microsoft.com/office/word/2010/wordprocessingDrawing" xmlns:wp="http://schemas.openxmlformats.org/drawingml/2006/wordprocessingDrawing" xmlns:w10="urn:schemas-microsoft-com:office:word" xmlns:w="http://schemas.openxmlformats.org/wordprocessingml/2006/main" xmlns:w14="http://schemas.microsoft.com/office/word/2010/wordml" xmlns:w15="http://schemas.microsoft.com/office/word/2012/wordml" xmlns:w16cex="http://schemas.microsoft.com/office/word/2018/wordml/cex" xmlns:w16cid="http://schemas.microsoft.com/office/word/2016/wordml/cid" xmlns:w16="http://schemas.microsoft.com/office/word/2018/wordml" xmlns:w16du="http://schemas.microsoft.com/office/word/2023/wordml/word16du" xmlns:w16sdtdh="http://schemas.microsoft.com/office/word/2020/wordml/sdtdatahash" xmlns:w16se="http://schemas.microsoft.com/office/word/2015/wordml/symex" xmlns:wpg="http://schemas.microsoft.com/office/word/2010/wordprocessingGroup" xmlns:wpi="http://schemas.microsoft.com/office/word/2010/wordprocessingInk" xmlns:wne="http://schemas.microsoft.com/office/word/2006/wordml" xmlns:wps="http://schemas.microsoft.com/office/word/2010/wordprocessingShape" mc:Ignorable="w14 w15 w16se w16cid w16 w16cex w16sdtdh cr w16du wp14">
+  <w16cex:commentExtensible w16cex:durableId="488901BB" w16cex:dateUtc="2024-09-17T13:06:00Z"/>
+</w16cex:commentsExtensible>
+</file>
+
+<file path=word/commentsIds.xml><?xml version="1.0" encoding="utf-8"?>
+<w16cid:commentsIds xmlns:wpc="http://schemas.microsoft.com/office/word/2010/wordprocessingCanvas" xmlns:cx="http://schemas.microsoft.com/office/drawing/2014/chartex" xmlns:cx1="http://schemas.microsoft.com/office/drawing/2015/9/8/chartex" xmlns:cx2="http://schemas.microsoft.com/office/drawing/2015/10/21/chartex" xmlns:cx3="http://schemas.microsoft.com/office/drawing/2016/5/9/chartex" xmlns:cx4="http://schemas.microsoft.com/office/drawing/2016/5/10/chartex" xmlns:cx5="http://schemas.microsoft.com/office/drawing/2016/5/11/chartex" xmlns:cx6="http://schemas.microsoft.com/office/drawing/2016/5/12/chartex" xmlns:cx7="http://schemas.microsoft.com/office/drawing/2016/5/13/chartex" xmlns:cx8="http://schemas.microsoft.com/office/drawing/2016/5/14/chartex" xmlns:mc="http://schemas.openxmlformats.org/markup-compatibility/2006" xmlns:aink="http://schemas.microsoft.com/office/drawing/2016/ink" xmlns:am3d="http://schemas.microsoft.com/office/drawing/2017/model3d" xmlns:o="urn:schemas-microsoft-com:office:office" xmlns:oel="http://schemas.microsoft.com/office/2019/extlst" xmlns:r="http://schemas.openxmlformats.org/officeDocument/2006/relationships" xmlns:m="http://schemas.openxmlformats.org/officeDocument/2006/math" xmlns:v="urn:schemas-microsoft-com:vml" xmlns:wp14="http://schemas.microsoft.com/office/word/2010/wordprocessingDrawing" xmlns:wp="http://schemas.openxmlformats.org/drawingml/2006/wordprocessingDrawing" xmlns:w10="urn:schemas-microsoft-com:office:word" xmlns:w="http://schemas.openxmlformats.org/wordprocessingml/2006/main" xmlns:w14="http://schemas.microsoft.com/office/word/2010/wordml" xmlns:w15="http://schemas.microsoft.com/office/word/2012/wordml" xmlns:w16cex="http://schemas.microsoft.com/office/word/2018/wordml/cex" xmlns:w16cid="http://schemas.microsoft.com/office/word/2016/wordml/cid" xmlns:w16="http://schemas.microsoft.com/office/word/2018/wordml" xmlns:w16du="http://schemas.microsoft.com/office/word/2023/wordml/word16du" xmlns:w16sdtdh="http://schemas.microsoft.com/office/word/2020/wordml/sdtdatahash" xmlns:w16se="http://schemas.microsoft.com/office/word/2015/wordml/symex" xmlns:wpg="http://schemas.microsoft.com/office/word/2010/wordprocessingGroup" xmlns:wpi="http://schemas.microsoft.com/office/word/2010/wordprocessingInk" xmlns:wne="http://schemas.microsoft.com/office/word/2006/wordml" xmlns:wps="http://schemas.microsoft.com/office/word/2010/wordprocessingShape" mc:Ignorable="w14 w15 w16se w16cid w16 w16cex w16sdtdh w16du wp14">
+  <w16cid:commentId w16cid:paraId="7CDC1109" w16cid:durableId="488901BB"/>
+</w16cid:commentsIds>
+</file>
+
+<file path=word/people.xml><?xml version="1.0" encoding="utf-8"?>
+<w15:people xmlns:wpc="http://schemas.microsoft.com/office/word/2010/wordprocessingCanvas" xmlns:cx="http://schemas.microsoft.com/office/drawing/2014/chartex" xmlns:cx1="http://schemas.microsoft.com/office/drawing/2015/9/8/chartex" xmlns:cx2="http://schemas.microsoft.com/office/drawing/2015/10/21/chartex" xmlns:cx3="http://schemas.microsoft.com/office/drawing/2016/5/9/chartex" xmlns:cx4="http://schemas.microsoft.com/office/drawing/2016/5/10/chartex" xmlns:cx5="http://schemas.microsoft.com/office/drawing/2016/5/11/chartex" xmlns:cx6="http://schemas.microsoft.com/office/drawing/2016/5/12/chartex" xmlns:cx7="http://schemas.microsoft.com/office/drawing/2016/5/13/chartex" xmlns:cx8="http://schemas.microsoft.com/office/drawing/2016/5/14/chartex" xmlns:mc="http://schemas.openxmlformats.org/markup-compatibility/2006" xmlns:aink="http://schemas.microsoft.com/office/drawing/2016/ink" xmlns:am3d="http://schemas.microsoft.com/office/drawing/2017/model3d" xmlns:o="urn:schemas-microsoft-com:office:office" xmlns:oel="http://schemas.microsoft.com/office/2019/extlst" xmlns:r="http://schemas.openxmlformats.org/officeDocument/2006/relationships" xmlns:m="http://schemas.openxmlformats.org/officeDocument/2006/math" xmlns:v="urn:schemas-microsoft-com:vml" xmlns:wp14="http://schemas.microsoft.com/office/word/2010/wordprocessingDrawing" xmlns:wp="http://schemas.openxmlformats.org/drawingml/2006/wordprocessingDrawing" xmlns:w10="urn:schemas-microsoft-com:office:word" xmlns:w="http://schemas.openxmlformats.org/wordprocessingml/2006/main" xmlns:w14="http://schemas.microsoft.com/office/word/2010/wordml" xmlns:w15="http://schemas.microsoft.com/office/word/2012/wordml" xmlns:w16cex="http://schemas.microsoft.com/office/word/2018/wordml/cex" xmlns:w16cid="http://schemas.microsoft.com/office/word/2016/wordml/cid" xmlns:w16="http://schemas.microsoft.com/office/word/2018/wordml" xmlns:w16du="http://schemas.microsoft.com/office/word/2023/wordml/word16du" xmlns:w16sdtdh="http://schemas.microsoft.com/office/word/2020/wordml/sdtdatahash" xmlns:w16se="http://schemas.microsoft.com/office/word/2015/wordml/symex" xmlns:wpg="http://schemas.microsoft.com/office/word/2010/wordprocessingGroup" xmlns:wpi="http://schemas.microsoft.com/office/word/2010/wordprocessingInk" xmlns:wne="http://schemas.microsoft.com/office/word/2006/wordml" xmlns:wps="http://schemas.microsoft.com/office/word/2010/wordprocessingShape" mc:Ignorable="w14 w15 w16se w16cid w16 w16cex w16sdtdh w16du wp14">
+  <w15:person w15:author="Gur Keinan">
+    <w15:presenceInfo w15:providerId="AD" w15:userId="S::gur.keinan@campus.technion.ac.il::5e3a3259-a2ea-4fdf-9b89-7ec6e9011077"/>
+  </w15:person>
+</w15:people>
 </file>
 
 <file path=word/styles.xml><?xml version="1.0" encoding="utf-8"?>
@@ -5123,6 +6964,74 @@
       <w:b/>
     </w:rPr>
   </w:style>
+  <w:style w:type="character" w:styleId="CommentReference">
+    <w:name w:val="annotation reference"/>
+    <w:basedOn w:val="DefaultParagraphFont"/>
+    <w:uiPriority w:val="99"/>
+    <w:semiHidden/>
+    <w:unhideWhenUsed/>
+    <w:rsid w:val="00993EC3"/>
+    <w:rPr>
+      <w:sz w:val="16"/>
+      <w:szCs w:val="16"/>
+    </w:rPr>
+  </w:style>
+  <w:style w:type="paragraph" w:styleId="CommentText">
+    <w:name w:val="annotation text"/>
+    <w:basedOn w:val="Normal"/>
+    <w:link w:val="CommentTextChar"/>
+    <w:uiPriority w:val="99"/>
+    <w:semiHidden/>
+    <w:unhideWhenUsed/>
+    <w:rsid w:val="00993EC3"/>
+    <w:pPr>
+      <w:spacing w:line="240" w:lineRule="auto"/>
+    </w:pPr>
+    <w:rPr>
+      <w:sz w:val="20"/>
+      <w:szCs w:val="20"/>
+    </w:rPr>
+  </w:style>
+  <w:style w:type="character" w:customStyle="1" w:styleId="CommentTextChar">
+    <w:name w:val="Comment Text Char"/>
+    <w:basedOn w:val="DefaultParagraphFont"/>
+    <w:link w:val="CommentText"/>
+    <w:uiPriority w:val="99"/>
+    <w:semiHidden/>
+    <w:rsid w:val="00993EC3"/>
+    <w:rPr>
+      <w:sz w:val="20"/>
+      <w:szCs w:val="20"/>
+    </w:rPr>
+  </w:style>
+  <w:style w:type="paragraph" w:styleId="CommentSubject">
+    <w:name w:val="annotation subject"/>
+    <w:basedOn w:val="CommentText"/>
+    <w:next w:val="CommentText"/>
+    <w:link w:val="CommentSubjectChar"/>
+    <w:uiPriority w:val="99"/>
+    <w:semiHidden/>
+    <w:unhideWhenUsed/>
+    <w:rsid w:val="00993EC3"/>
+    <w:rPr>
+      <w:b/>
+      <w:bCs/>
+    </w:rPr>
+  </w:style>
+  <w:style w:type="character" w:customStyle="1" w:styleId="CommentSubjectChar">
+    <w:name w:val="Comment Subject Char"/>
+    <w:basedOn w:val="CommentTextChar"/>
+    <w:link w:val="CommentSubject"/>
+    <w:uiPriority w:val="99"/>
+    <w:semiHidden/>
+    <w:rsid w:val="00993EC3"/>
+    <w:rPr>
+      <w:b/>
+      <w:bCs/>
+      <w:sz w:val="20"/>
+      <w:szCs w:val="20"/>
+    </w:rPr>
+  </w:style>
 </w:styles>
 </file>
 

</xml_diff>